<commit_message>
Se cargo mi parte con la encuesta
</commit_message>
<xml_diff>
--- a/Ámbitos de Acción Ciudadana.docx
+++ b/Ámbitos de Acción Ciudadana.docx
@@ -627,10 +627,13 @@
           <w:szCs w:val="24"/>
           <w:lang w:val="es-MX"/>
         </w:rPr>
-        <w:t xml:space="preserve">José David Soto </w:t>
-      </w:r>
-      <w:proofErr w:type="spellStart"/>
-      <w:r>
+        <w:t>José David Soto Puac</w:t>
+      </w:r>
+    </w:p>
+    <w:p>
+      <w:pPr>
+        <w:spacing w:after="0" w:line="240" w:lineRule="auto"/>
+        <w:jc w:val="right"/>
         <w:rPr>
           <w:rFonts w:ascii="Arial" w:hAnsi="Arial" w:cs="Arial"/>
           <w:b/>
@@ -641,14 +644,8 @@
           <w:szCs w:val="24"/>
           <w:lang w:val="es-MX"/>
         </w:rPr>
-        <w:t>Puac</w:t>
-      </w:r>
-      <w:proofErr w:type="spellEnd"/>
-    </w:p>
-    <w:p>
-      <w:pPr>
-        <w:spacing w:after="0" w:line="240" w:lineRule="auto"/>
-        <w:jc w:val="right"/>
+      </w:pPr>
+      <w:r>
         <w:rPr>
           <w:rFonts w:ascii="Arial" w:hAnsi="Arial" w:cs="Arial"/>
           <w:b/>
@@ -659,8 +656,13 @@
           <w:szCs w:val="24"/>
           <w:lang w:val="es-MX"/>
         </w:rPr>
-      </w:pPr>
-      <w:r>
+        <w:t>Jonathan Gabriel Guzmán Ortiz</w:t>
+      </w:r>
+    </w:p>
+    <w:p>
+      <w:pPr>
+        <w:spacing w:after="0" w:line="240" w:lineRule="auto"/>
+        <w:jc w:val="right"/>
         <w:rPr>
           <w:rFonts w:ascii="Arial" w:hAnsi="Arial" w:cs="Arial"/>
           <w:b/>
@@ -671,13 +673,8 @@
           <w:szCs w:val="24"/>
           <w:lang w:val="es-MX"/>
         </w:rPr>
-        <w:t>Jonathan Gabriel Guzmán Ortiz</w:t>
-      </w:r>
-    </w:p>
-    <w:p>
-      <w:pPr>
-        <w:spacing w:after="0" w:line="240" w:lineRule="auto"/>
-        <w:jc w:val="right"/>
+      </w:pPr>
+      <w:r>
         <w:rPr>
           <w:rFonts w:ascii="Arial" w:hAnsi="Arial" w:cs="Arial"/>
           <w:b/>
@@ -688,8 +685,13 @@
           <w:szCs w:val="24"/>
           <w:lang w:val="es-MX"/>
         </w:rPr>
-      </w:pPr>
-      <w:r>
+        <w:t>Junior Marco Tulio Sánchez Melgar</w:t>
+      </w:r>
+    </w:p>
+    <w:p>
+      <w:pPr>
+        <w:spacing w:after="0" w:line="240" w:lineRule="auto"/>
+        <w:jc w:val="right"/>
         <w:rPr>
           <w:rFonts w:ascii="Arial" w:hAnsi="Arial" w:cs="Arial"/>
           <w:b/>
@@ -700,13 +702,8 @@
           <w:szCs w:val="24"/>
           <w:lang w:val="es-MX"/>
         </w:rPr>
-        <w:t>Junior Marco Tulio Sánchez Melgar</w:t>
-      </w:r>
-    </w:p>
-    <w:p>
-      <w:pPr>
-        <w:spacing w:after="0" w:line="240" w:lineRule="auto"/>
-        <w:jc w:val="right"/>
+      </w:pPr>
+      <w:r>
         <w:rPr>
           <w:rFonts w:ascii="Arial" w:hAnsi="Arial" w:cs="Arial"/>
           <w:b/>
@@ -717,7 +714,8 @@
           <w:szCs w:val="24"/>
           <w:lang w:val="es-MX"/>
         </w:rPr>
-      </w:pPr>
+        <w:t xml:space="preserve">Anderson Uriel </w:t>
+      </w:r>
       <w:r>
         <w:rPr>
           <w:rFonts w:ascii="Arial" w:hAnsi="Arial" w:cs="Arial"/>
@@ -729,7 +727,7 @@
           <w:szCs w:val="24"/>
           <w:lang w:val="es-MX"/>
         </w:rPr>
-        <w:t xml:space="preserve">Anderson Uriel </w:t>
+        <w:t>Sánchez</w:t>
       </w:r>
       <w:r>
         <w:rPr>
@@ -742,9 +740,13 @@
           <w:szCs w:val="24"/>
           <w:lang w:val="es-MX"/>
         </w:rPr>
-        <w:t>Sánchez</w:t>
-      </w:r>
-      <w:r>
+        <w:t xml:space="preserve"> Rogel</w:t>
+      </w:r>
+    </w:p>
+    <w:p>
+      <w:pPr>
+        <w:spacing w:after="0" w:line="240" w:lineRule="auto"/>
+        <w:jc w:val="right"/>
         <w:rPr>
           <w:rFonts w:ascii="Arial" w:hAnsi="Arial" w:cs="Arial"/>
           <w:b/>
@@ -755,9 +757,7 @@
           <w:szCs w:val="24"/>
           <w:lang w:val="es-MX"/>
         </w:rPr>
-        <w:t xml:space="preserve"> </w:t>
-      </w:r>
-      <w:proofErr w:type="spellStart"/>
+      </w:pPr>
       <w:r>
         <w:rPr>
           <w:rFonts w:ascii="Arial" w:hAnsi="Arial" w:cs="Arial"/>
@@ -769,9 +769,8 @@
           <w:szCs w:val="24"/>
           <w:lang w:val="es-MX"/>
         </w:rPr>
-        <w:t>Rogel</w:t>
-      </w:r>
-      <w:proofErr w:type="spellEnd"/>
+        <w:t>Diego Sebastián Siney García</w:t>
+      </w:r>
     </w:p>
     <w:p>
       <w:pPr>
@@ -799,64 +798,7 @@
           <w:szCs w:val="24"/>
           <w:lang w:val="es-MX"/>
         </w:rPr>
-        <w:t>Diego Sebastián Siney García</w:t>
-      </w:r>
-    </w:p>
-    <w:p>
-      <w:pPr>
-        <w:spacing w:after="0" w:line="240" w:lineRule="auto"/>
-        <w:jc w:val="right"/>
-        <w:rPr>
-          <w:rFonts w:ascii="Arial" w:hAnsi="Arial" w:cs="Arial"/>
-          <w:b/>
-          <w:bCs/>
-          <w:i/>
-          <w:color w:val="000000"/>
-          <w:sz w:val="24"/>
-          <w:szCs w:val="24"/>
-          <w:lang w:val="es-MX"/>
-        </w:rPr>
-      </w:pPr>
-      <w:r>
-        <w:rPr>
-          <w:rFonts w:ascii="Arial" w:hAnsi="Arial" w:cs="Arial"/>
-          <w:b/>
-          <w:bCs/>
-          <w:i/>
-          <w:color w:val="000000"/>
-          <w:sz w:val="24"/>
-          <w:szCs w:val="24"/>
-          <w:lang w:val="es-MX"/>
-        </w:rPr>
-        <w:t xml:space="preserve">David Fernando </w:t>
-      </w:r>
-      <w:proofErr w:type="spellStart"/>
-      <w:r>
-        <w:rPr>
-          <w:rFonts w:ascii="Arial" w:hAnsi="Arial" w:cs="Arial"/>
-          <w:b/>
-          <w:bCs/>
-          <w:i/>
-          <w:color w:val="000000"/>
-          <w:sz w:val="24"/>
-          <w:szCs w:val="24"/>
-          <w:lang w:val="es-MX"/>
-        </w:rPr>
-        <w:t>Balcárcel</w:t>
-      </w:r>
-      <w:proofErr w:type="spellEnd"/>
-      <w:r>
-        <w:rPr>
-          <w:rFonts w:ascii="Arial" w:hAnsi="Arial" w:cs="Arial"/>
-          <w:b/>
-          <w:bCs/>
-          <w:i/>
-          <w:color w:val="000000"/>
-          <w:sz w:val="24"/>
-          <w:szCs w:val="24"/>
-          <w:lang w:val="es-MX"/>
-        </w:rPr>
-        <w:t xml:space="preserve"> Martínez</w:t>
+        <w:t>David Fernando Balcárcel Martínez</w:t>
       </w:r>
     </w:p>
     <w:p>
@@ -7014,43 +6956,7 @@
           <w:sz w:val="24"/>
           <w:szCs w:val="24"/>
         </w:rPr>
-        <w:t xml:space="preserve">La equidad venía a poner en cuestión la tesis de la discrecionalidad judicial (estrechamente vinculada al «modelo de las reglas»), lo que para el positivismo </w:t>
-      </w:r>
-      <w:proofErr w:type="spellStart"/>
-      <w:r>
-        <w:rPr>
-          <w:rFonts w:ascii="Arial" w:hAnsi="Arial" w:cs="Arial"/>
-          <w:sz w:val="24"/>
-          <w:szCs w:val="24"/>
-        </w:rPr>
-        <w:t>hartiano</w:t>
-      </w:r>
-      <w:proofErr w:type="spellEnd"/>
-      <w:r>
-        <w:rPr>
-          <w:rFonts w:ascii="Arial" w:hAnsi="Arial" w:cs="Arial"/>
-          <w:sz w:val="24"/>
-          <w:szCs w:val="24"/>
-        </w:rPr>
-        <w:t xml:space="preserve"> o </w:t>
-      </w:r>
-      <w:proofErr w:type="spellStart"/>
-      <w:r>
-        <w:rPr>
-          <w:rFonts w:ascii="Arial" w:hAnsi="Arial" w:cs="Arial"/>
-          <w:sz w:val="24"/>
-          <w:szCs w:val="24"/>
-        </w:rPr>
-        <w:t>raziano</w:t>
-      </w:r>
-      <w:proofErr w:type="spellEnd"/>
-      <w:r>
-        <w:rPr>
-          <w:rFonts w:ascii="Arial" w:hAnsi="Arial" w:cs="Arial"/>
-          <w:sz w:val="24"/>
-          <w:szCs w:val="24"/>
-        </w:rPr>
-        <w:t xml:space="preserve"> la situaba más allá de los límites del derecho</w:t>
+        <w:t>La equidad venía a poner en cuestión la tesis de la discrecionalidad judicial (estrechamente vinculada al «modelo de las reglas»), lo que para el positivismo hartiano o raziano la situaba más allá de los límites del derecho</w:t>
       </w:r>
       <w:r>
         <w:rPr>
@@ -7426,27 +7332,7 @@
           <w:sz w:val="24"/>
           <w:szCs w:val="24"/>
         </w:rPr>
-        <w:t xml:space="preserve">"Fomentar el respeto hacia las diferencias culturales es la base para una vida humana armónica. El respeto a las diferencias pluriculturales y </w:t>
-      </w:r>
-      <w:proofErr w:type="spellStart"/>
-      <w:r>
-        <w:rPr>
-          <w:rFonts w:ascii="Arial" w:hAnsi="Arial" w:cs="Arial"/>
-          <w:color w:val="000000" w:themeColor="text1"/>
-          <w:sz w:val="24"/>
-          <w:szCs w:val="24"/>
-        </w:rPr>
-        <w:t>multilingüísticas</w:t>
-      </w:r>
-      <w:proofErr w:type="spellEnd"/>
-      <w:r>
-        <w:rPr>
-          <w:rFonts w:ascii="Arial" w:hAnsi="Arial" w:cs="Arial"/>
-          <w:color w:val="000000" w:themeColor="text1"/>
-          <w:sz w:val="24"/>
-          <w:szCs w:val="24"/>
-        </w:rPr>
-        <w:t xml:space="preserve"> es una de las tendencias a nivel mundial más importantes para promover el conocimiento de otras costumbres y lenguas, y la integración e igualdad de las distintas culturas en los países. Casi la totalidad de los países latinoamericanos cuentan dentro de su territorio con pueblos que presentan diferencias lingüísticas, físicas y culturales. Este fenómeno es inherente a la cultura humana, pues las sociedades y civilizaciones se han basado, a lo largo de la historia, en los movimientos migratorios."</w:t>
+        <w:t>"Fomentar el respeto hacia las diferencias culturales es la base para una vida humana armónica. El respeto a las diferencias pluriculturales y multilingüísticas es una de las tendencias a nivel mundial más importantes para promover el conocimiento de otras costumbres y lenguas, y la integración e igualdad de las distintas culturas en los países. Casi la totalidad de los países latinoamericanos cuentan dentro de su territorio con pueblos que presentan diferencias lingüísticas, físicas y culturales. Este fenómeno es inherente a la cultura humana, pues las sociedades y civilizaciones se han basado, a lo largo de la historia, en los movimientos migratorios."</w:t>
       </w:r>
       <w:r>
         <w:rPr>
@@ -7744,8 +7630,29 @@
     </w:p>
     <w:p>
       <w:pPr>
-        <w:spacing w:after="0" w:line="360" w:lineRule="auto"/>
-        <w:ind w:left="360"/>
+        <w:spacing w:after="0" w:line="240" w:lineRule="auto"/>
+        <w:rPr>
+          <w:rFonts w:ascii="Arial" w:hAnsi="Arial" w:cs="Arial"/>
+          <w:color w:val="000000" w:themeColor="text1"/>
+          <w:sz w:val="24"/>
+          <w:szCs w:val="24"/>
+        </w:rPr>
+      </w:pPr>
+      <w:r>
+        <w:rPr>
+          <w:rFonts w:ascii="Arial" w:hAnsi="Arial" w:cs="Arial"/>
+          <w:color w:val="000000" w:themeColor="text1"/>
+          <w:sz w:val="24"/>
+          <w:szCs w:val="24"/>
+        </w:rPr>
+        <w:br w:type="page"/>
+      </w:r>
+    </w:p>
+    <w:p>
+      <w:pPr>
+        <w:pStyle w:val="Prrafodelista"/>
+        <w:spacing w:after="0" w:line="360" w:lineRule="auto"/>
+        <w:ind w:left="708"/>
         <w:jc w:val="both"/>
         <w:rPr>
           <w:rFonts w:ascii="Arial" w:hAnsi="Arial" w:cs="Arial"/>
@@ -7756,12 +7663,7 @@
           <w:szCs w:val="24"/>
         </w:rPr>
       </w:pPr>
-    </w:p>
-    <w:p>
-      <w:pPr>
-        <w:spacing w:after="0" w:line="360" w:lineRule="auto"/>
-        <w:ind w:left="360"/>
-        <w:jc w:val="both"/>
+      <w:r>
         <w:rPr>
           <w:rFonts w:ascii="Arial" w:hAnsi="Arial" w:cs="Arial"/>
           <w:b/>
@@ -7770,7 +7672,9 @@
           <w:sz w:val="24"/>
           <w:szCs w:val="24"/>
         </w:rPr>
-      </w:pPr>
+        <w:lastRenderedPageBreak/>
+        <w:t>Técnicas de Recolección de Datos</w:t>
+      </w:r>
     </w:p>
     <w:p>
       <w:pPr>
@@ -7784,6 +7688,2914 @@
           <w:color w:val="000000" w:themeColor="text1"/>
           <w:sz w:val="24"/>
           <w:szCs w:val="24"/>
+        </w:rPr>
+      </w:pPr>
+    </w:p>
+    <w:p>
+      <w:pPr>
+        <w:spacing w:after="0" w:line="360" w:lineRule="auto"/>
+        <w:jc w:val="both"/>
+        <w:rPr>
+          <w:rFonts w:ascii="Arial" w:hAnsi="Arial" w:cs="Arial"/>
+          <w:color w:val="000000" w:themeColor="text1"/>
+          <w:sz w:val="24"/>
+          <w:szCs w:val="24"/>
+          <w:lang w:val="es-ES"/>
+        </w:rPr>
+      </w:pPr>
+      <w:r>
+        <w:rPr>
+          <w:rFonts w:ascii="Arial" w:hAnsi="Arial" w:cs="Arial"/>
+          <w:color w:val="000000" w:themeColor="text1"/>
+          <w:sz w:val="24"/>
+          <w:szCs w:val="24"/>
+          <w:lang w:val="es-ES"/>
+        </w:rPr>
+        <w:t>1.</w:t>
+      </w:r>
+      <w:r>
+        <w:rPr>
+          <w:rFonts w:ascii="Arial" w:hAnsi="Arial" w:cs="Arial"/>
+          <w:color w:val="000000" w:themeColor="text1"/>
+          <w:sz w:val="24"/>
+          <w:szCs w:val="24"/>
+          <w:lang w:val="es-ES"/>
+        </w:rPr>
+        <w:tab/>
+        <w:t>Revisión documental:</w:t>
+      </w:r>
+    </w:p>
+    <w:p>
+      <w:pPr>
+        <w:spacing w:after="0" w:line="360" w:lineRule="auto"/>
+        <w:jc w:val="both"/>
+        <w:rPr>
+          <w:rFonts w:ascii="Arial" w:hAnsi="Arial" w:cs="Arial"/>
+          <w:color w:val="000000" w:themeColor="text1"/>
+          <w:sz w:val="24"/>
+          <w:szCs w:val="24"/>
+          <w:lang w:val="es-ES"/>
+        </w:rPr>
+      </w:pPr>
+      <w:r>
+        <w:rPr>
+          <w:rFonts w:ascii="Arial" w:hAnsi="Arial" w:cs="Arial"/>
+          <w:color w:val="000000" w:themeColor="text1"/>
+          <w:sz w:val="24"/>
+          <w:szCs w:val="24"/>
+          <w:lang w:val="es-ES"/>
+        </w:rPr>
+        <w:t>•</w:t>
+      </w:r>
+      <w:r>
+        <w:rPr>
+          <w:rFonts w:ascii="Arial" w:hAnsi="Arial" w:cs="Arial"/>
+          <w:color w:val="000000" w:themeColor="text1"/>
+          <w:sz w:val="24"/>
+          <w:szCs w:val="24"/>
+          <w:lang w:val="es-ES"/>
+        </w:rPr>
+        <w:tab/>
+        <w:t>Descripción: Consiste en la recopilación y análisis de documentos existentes para extraer información relevante sobre el tema de estudio. Estos documentos pueden ser leyes, decretos, reglamentos, informes, artículos académicos, libros, entre otros.</w:t>
+      </w:r>
+    </w:p>
+    <w:p>
+      <w:pPr>
+        <w:spacing w:after="0" w:line="360" w:lineRule="auto"/>
+        <w:jc w:val="both"/>
+        <w:rPr>
+          <w:rFonts w:ascii="Arial" w:hAnsi="Arial" w:cs="Arial"/>
+          <w:color w:val="000000" w:themeColor="text1"/>
+          <w:sz w:val="24"/>
+          <w:szCs w:val="24"/>
+          <w:lang w:val="es-ES"/>
+        </w:rPr>
+      </w:pPr>
+      <w:r>
+        <w:rPr>
+          <w:rFonts w:ascii="Arial" w:hAnsi="Arial" w:cs="Arial"/>
+          <w:color w:val="000000" w:themeColor="text1"/>
+          <w:sz w:val="24"/>
+          <w:szCs w:val="24"/>
+          <w:lang w:val="es-ES"/>
+        </w:rPr>
+        <w:t>•</w:t>
+      </w:r>
+      <w:r>
+        <w:rPr>
+          <w:rFonts w:ascii="Arial" w:hAnsi="Arial" w:cs="Arial"/>
+          <w:color w:val="000000" w:themeColor="text1"/>
+          <w:sz w:val="24"/>
+          <w:szCs w:val="24"/>
+          <w:lang w:val="es-ES"/>
+        </w:rPr>
+        <w:tab/>
+        <w:t>Ejemplos en el documento: Se han citado diversas leyes y códigos como la Constitución de la República de Guatemala, el Código Civil, y el Código Penal. También se han utilizado trabajos académicos y publicaciones de expertos como las obras de Gaona (2024), Ramos (2012), y Olguin (2022).</w:t>
+      </w:r>
+    </w:p>
+    <w:p>
+      <w:pPr>
+        <w:spacing w:after="0" w:line="360" w:lineRule="auto"/>
+        <w:jc w:val="both"/>
+        <w:rPr>
+          <w:rFonts w:ascii="Arial" w:hAnsi="Arial" w:cs="Arial"/>
+          <w:color w:val="000000" w:themeColor="text1"/>
+          <w:sz w:val="24"/>
+          <w:szCs w:val="24"/>
+          <w:lang w:val="es-ES"/>
+        </w:rPr>
+      </w:pPr>
+    </w:p>
+    <w:p>
+      <w:pPr>
+        <w:spacing w:after="0" w:line="360" w:lineRule="auto"/>
+        <w:jc w:val="both"/>
+        <w:rPr>
+          <w:rFonts w:ascii="Arial" w:hAnsi="Arial" w:cs="Arial"/>
+          <w:color w:val="000000" w:themeColor="text1"/>
+          <w:sz w:val="24"/>
+          <w:szCs w:val="24"/>
+          <w:lang w:val="es-ES"/>
+        </w:rPr>
+      </w:pPr>
+      <w:r>
+        <w:rPr>
+          <w:rFonts w:ascii="Arial" w:hAnsi="Arial" w:cs="Arial"/>
+          <w:color w:val="000000" w:themeColor="text1"/>
+          <w:sz w:val="24"/>
+          <w:szCs w:val="24"/>
+          <w:lang w:val="es-ES"/>
+        </w:rPr>
+        <w:t>2.</w:t>
+      </w:r>
+      <w:r>
+        <w:rPr>
+          <w:rFonts w:ascii="Arial" w:hAnsi="Arial" w:cs="Arial"/>
+          <w:color w:val="000000" w:themeColor="text1"/>
+          <w:sz w:val="24"/>
+          <w:szCs w:val="24"/>
+          <w:lang w:val="es-ES"/>
+        </w:rPr>
+        <w:tab/>
+        <w:t>Análisis de contenido:</w:t>
+      </w:r>
+    </w:p>
+    <w:p>
+      <w:pPr>
+        <w:spacing w:after="0" w:line="360" w:lineRule="auto"/>
+        <w:jc w:val="both"/>
+        <w:rPr>
+          <w:rFonts w:ascii="Arial" w:hAnsi="Arial" w:cs="Arial"/>
+          <w:color w:val="000000" w:themeColor="text1"/>
+          <w:sz w:val="24"/>
+          <w:szCs w:val="24"/>
+          <w:lang w:val="es-ES"/>
+        </w:rPr>
+      </w:pPr>
+      <w:r>
+        <w:rPr>
+          <w:rFonts w:ascii="Arial" w:hAnsi="Arial" w:cs="Arial"/>
+          <w:color w:val="000000" w:themeColor="text1"/>
+          <w:sz w:val="24"/>
+          <w:szCs w:val="24"/>
+          <w:lang w:val="es-ES"/>
+        </w:rPr>
+        <w:t>•</w:t>
+      </w:r>
+      <w:r>
+        <w:rPr>
+          <w:rFonts w:ascii="Arial" w:hAnsi="Arial" w:cs="Arial"/>
+          <w:color w:val="000000" w:themeColor="text1"/>
+          <w:sz w:val="24"/>
+          <w:szCs w:val="24"/>
+          <w:lang w:val="es-ES"/>
+        </w:rPr>
+        <w:tab/>
+        <w:t>Descripción: Esta técnica implica una revisión sistemática y detallada de textos para identificar patrones, temas o conceptos clave. Se codifican los datos cualitativos para extraer significados y tendencias.</w:t>
+      </w:r>
+    </w:p>
+    <w:p>
+      <w:pPr>
+        <w:spacing w:after="0" w:line="360" w:lineRule="auto"/>
+        <w:jc w:val="both"/>
+        <w:rPr>
+          <w:rFonts w:ascii="Arial" w:hAnsi="Arial" w:cs="Arial"/>
+          <w:color w:val="000000" w:themeColor="text1"/>
+          <w:sz w:val="24"/>
+          <w:szCs w:val="24"/>
+          <w:lang w:val="es-ES"/>
+        </w:rPr>
+      </w:pPr>
+      <w:r>
+        <w:rPr>
+          <w:rFonts w:ascii="Arial" w:hAnsi="Arial" w:cs="Arial"/>
+          <w:color w:val="000000" w:themeColor="text1"/>
+          <w:sz w:val="24"/>
+          <w:szCs w:val="24"/>
+          <w:lang w:val="es-ES"/>
+        </w:rPr>
+        <w:t>•</w:t>
+      </w:r>
+      <w:r>
+        <w:rPr>
+          <w:rFonts w:ascii="Arial" w:hAnsi="Arial" w:cs="Arial"/>
+          <w:color w:val="000000" w:themeColor="text1"/>
+          <w:sz w:val="24"/>
+          <w:szCs w:val="24"/>
+          <w:lang w:val="es-ES"/>
+        </w:rPr>
+        <w:tab/>
+        <w:t>Ejemplos en el documento: Se ha hecho un análisis de contenido de los diferentes códigos legales, así como de estudios y opiniones de expertos para extraer los principios y normas relevantes en ámbitos como el ordenamiento fiscal, la educación vial y la cultura tributaria.</w:t>
+      </w:r>
+    </w:p>
+    <w:p>
+      <w:pPr>
+        <w:spacing w:after="0" w:line="360" w:lineRule="auto"/>
+        <w:jc w:val="both"/>
+        <w:rPr>
+          <w:rFonts w:ascii="Arial" w:hAnsi="Arial" w:cs="Arial"/>
+          <w:color w:val="000000" w:themeColor="text1"/>
+          <w:sz w:val="24"/>
+          <w:szCs w:val="24"/>
+          <w:lang w:val="es-ES"/>
+        </w:rPr>
+      </w:pPr>
+    </w:p>
+    <w:p>
+      <w:pPr>
+        <w:spacing w:after="0" w:line="360" w:lineRule="auto"/>
+        <w:jc w:val="both"/>
+        <w:rPr>
+          <w:rFonts w:ascii="Arial" w:hAnsi="Arial" w:cs="Arial"/>
+          <w:color w:val="000000" w:themeColor="text1"/>
+          <w:sz w:val="24"/>
+          <w:szCs w:val="24"/>
+          <w:lang w:val="es-ES"/>
+        </w:rPr>
+      </w:pPr>
+      <w:r>
+        <w:rPr>
+          <w:rFonts w:ascii="Arial" w:hAnsi="Arial" w:cs="Arial"/>
+          <w:color w:val="000000" w:themeColor="text1"/>
+          <w:sz w:val="24"/>
+          <w:szCs w:val="24"/>
+          <w:lang w:val="es-ES"/>
+        </w:rPr>
+        <w:t>3.</w:t>
+      </w:r>
+      <w:r>
+        <w:rPr>
+          <w:rFonts w:ascii="Arial" w:hAnsi="Arial" w:cs="Arial"/>
+          <w:color w:val="000000" w:themeColor="text1"/>
+          <w:sz w:val="24"/>
+          <w:szCs w:val="24"/>
+          <w:lang w:val="es-ES"/>
+        </w:rPr>
+        <w:tab/>
+        <w:t>Estudios de casos y estadísticas:</w:t>
+      </w:r>
+    </w:p>
+    <w:p>
+      <w:pPr>
+        <w:spacing w:after="0" w:line="360" w:lineRule="auto"/>
+        <w:jc w:val="both"/>
+        <w:rPr>
+          <w:rFonts w:ascii="Arial" w:hAnsi="Arial" w:cs="Arial"/>
+          <w:color w:val="000000" w:themeColor="text1"/>
+          <w:sz w:val="24"/>
+          <w:szCs w:val="24"/>
+          <w:lang w:val="es-ES"/>
+        </w:rPr>
+      </w:pPr>
+      <w:r>
+        <w:rPr>
+          <w:rFonts w:ascii="Arial" w:hAnsi="Arial" w:cs="Arial"/>
+          <w:color w:val="000000" w:themeColor="text1"/>
+          <w:sz w:val="24"/>
+          <w:szCs w:val="24"/>
+          <w:lang w:val="es-ES"/>
+        </w:rPr>
+        <w:t>•</w:t>
+      </w:r>
+      <w:r>
+        <w:rPr>
+          <w:rFonts w:ascii="Arial" w:hAnsi="Arial" w:cs="Arial"/>
+          <w:color w:val="000000" w:themeColor="text1"/>
+          <w:sz w:val="24"/>
+          <w:szCs w:val="24"/>
+          <w:lang w:val="es-ES"/>
+        </w:rPr>
+        <w:tab/>
+        <w:t>Descripción: Implica la recopilación y análisis de datos cuantitativos, a menudo a través de estudios de casos específicos o estadísticas. Esto puede incluir datos de incidentes, encuestas, censos, entre otros.</w:t>
+      </w:r>
+    </w:p>
+    <w:p>
+      <w:pPr>
+        <w:spacing w:after="0" w:line="360" w:lineRule="auto"/>
+        <w:jc w:val="both"/>
+        <w:rPr>
+          <w:rFonts w:ascii="Arial" w:hAnsi="Arial" w:cs="Arial"/>
+          <w:color w:val="000000" w:themeColor="text1"/>
+          <w:sz w:val="24"/>
+          <w:szCs w:val="24"/>
+          <w:lang w:val="es-ES"/>
+        </w:rPr>
+      </w:pPr>
+      <w:r>
+        <w:rPr>
+          <w:rFonts w:ascii="Arial" w:hAnsi="Arial" w:cs="Arial"/>
+          <w:color w:val="000000" w:themeColor="text1"/>
+          <w:sz w:val="24"/>
+          <w:szCs w:val="24"/>
+          <w:lang w:val="es-ES"/>
+        </w:rPr>
+        <w:t>•</w:t>
+      </w:r>
+      <w:r>
+        <w:rPr>
+          <w:rFonts w:ascii="Arial" w:hAnsi="Arial" w:cs="Arial"/>
+          <w:color w:val="000000" w:themeColor="text1"/>
+          <w:sz w:val="24"/>
+          <w:szCs w:val="24"/>
+          <w:lang w:val="es-ES"/>
+        </w:rPr>
+        <w:tab/>
+        <w:t>Ejemplos en el documento: Se mencionan estadísticas de accidentes de tránsito proporcionadas por el Observatorio Nacional de Seguridad del Tránsito (ONSET), indicando un análisis detallado de los incidentes de tránsito en Guatemala para subrayar la importancia de la educación vial.</w:t>
+      </w:r>
+    </w:p>
+    <w:p>
+      <w:pPr>
+        <w:spacing w:after="0" w:line="360" w:lineRule="auto"/>
+        <w:jc w:val="both"/>
+        <w:rPr>
+          <w:rFonts w:ascii="Arial" w:hAnsi="Arial" w:cs="Arial"/>
+          <w:color w:val="000000" w:themeColor="text1"/>
+          <w:sz w:val="24"/>
+          <w:szCs w:val="24"/>
+          <w:lang w:val="es-ES"/>
+        </w:rPr>
+      </w:pPr>
+      <w:r>
+        <w:rPr>
+          <w:rFonts w:ascii="Arial" w:hAnsi="Arial" w:cs="Arial"/>
+          <w:color w:val="000000" w:themeColor="text1"/>
+          <w:sz w:val="24"/>
+          <w:szCs w:val="24"/>
+          <w:lang w:val="es-ES"/>
+        </w:rPr>
+        <w:t>4.</w:t>
+      </w:r>
+      <w:r>
+        <w:rPr>
+          <w:rFonts w:ascii="Arial" w:hAnsi="Arial" w:cs="Arial"/>
+          <w:color w:val="000000" w:themeColor="text1"/>
+          <w:sz w:val="24"/>
+          <w:szCs w:val="24"/>
+          <w:lang w:val="es-ES"/>
+        </w:rPr>
+        <w:tab/>
+        <w:t>Entrevistas y opiniones de expertos:</w:t>
+      </w:r>
+    </w:p>
+    <w:p>
+      <w:pPr>
+        <w:spacing w:after="0" w:line="360" w:lineRule="auto"/>
+        <w:jc w:val="both"/>
+        <w:rPr>
+          <w:rFonts w:ascii="Arial" w:hAnsi="Arial" w:cs="Arial"/>
+          <w:color w:val="000000" w:themeColor="text1"/>
+          <w:sz w:val="24"/>
+          <w:szCs w:val="24"/>
+          <w:lang w:val="es-ES"/>
+        </w:rPr>
+      </w:pPr>
+      <w:r>
+        <w:rPr>
+          <w:rFonts w:ascii="Arial" w:hAnsi="Arial" w:cs="Arial"/>
+          <w:color w:val="000000" w:themeColor="text1"/>
+          <w:sz w:val="24"/>
+          <w:szCs w:val="24"/>
+          <w:lang w:val="es-ES"/>
+        </w:rPr>
+        <w:lastRenderedPageBreak/>
+        <w:t>•</w:t>
+      </w:r>
+      <w:r>
+        <w:rPr>
+          <w:rFonts w:ascii="Arial" w:hAnsi="Arial" w:cs="Arial"/>
+          <w:color w:val="000000" w:themeColor="text1"/>
+          <w:sz w:val="24"/>
+          <w:szCs w:val="24"/>
+          <w:lang w:val="es-ES"/>
+        </w:rPr>
+        <w:tab/>
+        <w:t>Descripción: Esta técnica involucra la recopilación de datos cualitativos a través de entrevistas o consultas a personas con conocimiento especializado en el área de estudio. Los expertos pueden proporcionar información profunda y detallada basada en su experiencia y conocimiento.</w:t>
+      </w:r>
+    </w:p>
+    <w:p>
+      <w:pPr>
+        <w:spacing w:after="0" w:line="360" w:lineRule="auto"/>
+        <w:jc w:val="both"/>
+        <w:rPr>
+          <w:rFonts w:ascii="Arial" w:hAnsi="Arial" w:cs="Arial"/>
+          <w:color w:val="000000" w:themeColor="text1"/>
+          <w:sz w:val="24"/>
+          <w:szCs w:val="24"/>
+          <w:lang w:val="es-ES"/>
+        </w:rPr>
+      </w:pPr>
+      <w:r>
+        <w:rPr>
+          <w:rFonts w:ascii="Arial" w:hAnsi="Arial" w:cs="Arial"/>
+          <w:color w:val="000000" w:themeColor="text1"/>
+          <w:sz w:val="24"/>
+          <w:szCs w:val="24"/>
+          <w:lang w:val="es-ES"/>
+        </w:rPr>
+        <w:t>•</w:t>
+      </w:r>
+      <w:r>
+        <w:rPr>
+          <w:rFonts w:ascii="Arial" w:hAnsi="Arial" w:cs="Arial"/>
+          <w:color w:val="000000" w:themeColor="text1"/>
+          <w:sz w:val="24"/>
+          <w:szCs w:val="24"/>
+          <w:lang w:val="es-ES"/>
+        </w:rPr>
+        <w:tab/>
+        <w:t>Ejemplos en el documento: Se citan las opiniones y análisis de expertos como Oscar Hugo López y estudios de la Fundación MAPFRE, que aportan perspectivas especializadas sobre la educación vial y la cultura tributaria.</w:t>
+      </w:r>
+    </w:p>
+    <w:p>
+      <w:pPr>
+        <w:spacing w:after="0" w:line="360" w:lineRule="auto"/>
+        <w:jc w:val="both"/>
+        <w:rPr>
+          <w:rFonts w:ascii="Arial" w:hAnsi="Arial" w:cs="Arial"/>
+          <w:color w:val="000000" w:themeColor="text1"/>
+          <w:sz w:val="24"/>
+          <w:szCs w:val="24"/>
+          <w:lang w:val="es-ES"/>
+        </w:rPr>
+      </w:pPr>
+    </w:p>
+    <w:p>
+      <w:pPr>
+        <w:spacing w:after="0" w:line="360" w:lineRule="auto"/>
+        <w:jc w:val="both"/>
+        <w:rPr>
+          <w:rFonts w:ascii="Arial" w:hAnsi="Arial" w:cs="Arial"/>
+          <w:color w:val="000000" w:themeColor="text1"/>
+          <w:sz w:val="24"/>
+          <w:szCs w:val="24"/>
+          <w:lang w:val="es-ES"/>
+        </w:rPr>
+      </w:pPr>
+      <w:r>
+        <w:rPr>
+          <w:rFonts w:ascii="Arial" w:hAnsi="Arial" w:cs="Arial"/>
+          <w:color w:val="000000" w:themeColor="text1"/>
+          <w:sz w:val="24"/>
+          <w:szCs w:val="24"/>
+          <w:lang w:val="es-ES"/>
+        </w:rPr>
+        <w:t>5.</w:t>
+      </w:r>
+      <w:r>
+        <w:rPr>
+          <w:rFonts w:ascii="Arial" w:hAnsi="Arial" w:cs="Arial"/>
+          <w:color w:val="000000" w:themeColor="text1"/>
+          <w:sz w:val="24"/>
+          <w:szCs w:val="24"/>
+          <w:lang w:val="es-ES"/>
+        </w:rPr>
+        <w:tab/>
+        <w:t>Normativa y regulación vigente:</w:t>
+      </w:r>
+    </w:p>
+    <w:p>
+      <w:pPr>
+        <w:spacing w:after="0" w:line="360" w:lineRule="auto"/>
+        <w:jc w:val="both"/>
+        <w:rPr>
+          <w:rFonts w:ascii="Arial" w:hAnsi="Arial" w:cs="Arial"/>
+          <w:color w:val="000000" w:themeColor="text1"/>
+          <w:sz w:val="24"/>
+          <w:szCs w:val="24"/>
+          <w:lang w:val="es-ES"/>
+        </w:rPr>
+      </w:pPr>
+      <w:r>
+        <w:rPr>
+          <w:rFonts w:ascii="Arial" w:hAnsi="Arial" w:cs="Arial"/>
+          <w:color w:val="000000" w:themeColor="text1"/>
+          <w:sz w:val="24"/>
+          <w:szCs w:val="24"/>
+          <w:lang w:val="es-ES"/>
+        </w:rPr>
+        <w:t>•</w:t>
+      </w:r>
+      <w:r>
+        <w:rPr>
+          <w:rFonts w:ascii="Arial" w:hAnsi="Arial" w:cs="Arial"/>
+          <w:color w:val="000000" w:themeColor="text1"/>
+          <w:sz w:val="24"/>
+          <w:szCs w:val="24"/>
+          <w:lang w:val="es-ES"/>
+        </w:rPr>
+        <w:tab/>
+        <w:t>Descripción: Consiste en la revisión de leyes, reglamentos y normativas actuales para comprender el marco legal y regulatorio que afecta al tema de estudio. Esta técnica es esencial para asegurar que la información esté alineada con las políticas y leyes vigentes.</w:t>
+      </w:r>
+    </w:p>
+    <w:p>
+      <w:pPr>
+        <w:spacing w:after="0" w:line="360" w:lineRule="auto"/>
+        <w:jc w:val="both"/>
+        <w:rPr>
+          <w:rFonts w:ascii="Arial" w:hAnsi="Arial" w:cs="Arial"/>
+          <w:color w:val="000000" w:themeColor="text1"/>
+          <w:sz w:val="24"/>
+          <w:szCs w:val="24"/>
+          <w:lang w:val="es-ES"/>
+        </w:rPr>
+      </w:pPr>
+      <w:r>
+        <w:rPr>
+          <w:rFonts w:ascii="Arial" w:hAnsi="Arial" w:cs="Arial"/>
+          <w:color w:val="000000" w:themeColor="text1"/>
+          <w:sz w:val="24"/>
+          <w:szCs w:val="24"/>
+          <w:lang w:val="es-ES"/>
+        </w:rPr>
+        <w:t>•</w:t>
+      </w:r>
+      <w:r>
+        <w:rPr>
+          <w:rFonts w:ascii="Arial" w:hAnsi="Arial" w:cs="Arial"/>
+          <w:color w:val="000000" w:themeColor="text1"/>
+          <w:sz w:val="24"/>
+          <w:szCs w:val="24"/>
+          <w:lang w:val="es-ES"/>
+        </w:rPr>
+        <w:tab/>
+        <w:t>Ejemplos en el documento: Se han revisado y citado numerosas normativas vigentes en Guatemala, como los diferentes códigos (civil, penal, procesal penal, de trabajo), que regulan los diversos aspectos del ordenamiento jurídico del país.</w:t>
+      </w:r>
+    </w:p>
+    <w:p>
+      <w:pPr>
+        <w:spacing w:after="0" w:line="360" w:lineRule="auto"/>
+        <w:jc w:val="both"/>
+        <w:rPr>
+          <w:rFonts w:ascii="Arial" w:hAnsi="Arial" w:cs="Arial"/>
+          <w:color w:val="000000" w:themeColor="text1"/>
+          <w:sz w:val="24"/>
+          <w:szCs w:val="24"/>
+          <w:lang w:val="es-ES"/>
+        </w:rPr>
+      </w:pPr>
+    </w:p>
+    <w:p>
+      <w:pPr>
+        <w:spacing w:after="0" w:line="360" w:lineRule="auto"/>
+        <w:jc w:val="both"/>
+        <w:rPr>
+          <w:rFonts w:ascii="Arial" w:hAnsi="Arial" w:cs="Arial"/>
+          <w:color w:val="000000" w:themeColor="text1"/>
+          <w:sz w:val="24"/>
+          <w:szCs w:val="24"/>
+          <w:lang w:val="es-ES"/>
+        </w:rPr>
+      </w:pPr>
+      <w:r>
+        <w:rPr>
+          <w:rFonts w:ascii="Arial" w:hAnsi="Arial" w:cs="Arial"/>
+          <w:color w:val="000000" w:themeColor="text1"/>
+          <w:sz w:val="24"/>
+          <w:szCs w:val="24"/>
+          <w:lang w:val="es-ES"/>
+        </w:rPr>
+        <w:t>6.</w:t>
+      </w:r>
+      <w:r>
+        <w:rPr>
+          <w:rFonts w:ascii="Arial" w:hAnsi="Arial" w:cs="Arial"/>
+          <w:color w:val="000000" w:themeColor="text1"/>
+          <w:sz w:val="24"/>
+          <w:szCs w:val="24"/>
+          <w:lang w:val="es-ES"/>
+        </w:rPr>
+        <w:tab/>
+        <w:t>Documentación institucional:</w:t>
+      </w:r>
+    </w:p>
+    <w:p>
+      <w:pPr>
+        <w:spacing w:after="0" w:line="360" w:lineRule="auto"/>
+        <w:jc w:val="both"/>
+        <w:rPr>
+          <w:rFonts w:ascii="Arial" w:hAnsi="Arial" w:cs="Arial"/>
+          <w:color w:val="000000" w:themeColor="text1"/>
+          <w:sz w:val="24"/>
+          <w:szCs w:val="24"/>
+          <w:lang w:val="es-ES"/>
+        </w:rPr>
+      </w:pPr>
+      <w:r>
+        <w:rPr>
+          <w:rFonts w:ascii="Arial" w:hAnsi="Arial" w:cs="Arial"/>
+          <w:color w:val="000000" w:themeColor="text1"/>
+          <w:sz w:val="24"/>
+          <w:szCs w:val="24"/>
+          <w:lang w:val="es-ES"/>
+        </w:rPr>
+        <w:t>•</w:t>
+      </w:r>
+      <w:r>
+        <w:rPr>
+          <w:rFonts w:ascii="Arial" w:hAnsi="Arial" w:cs="Arial"/>
+          <w:color w:val="000000" w:themeColor="text1"/>
+          <w:sz w:val="24"/>
+          <w:szCs w:val="24"/>
+          <w:lang w:val="es-ES"/>
+        </w:rPr>
+        <w:tab/>
+        <w:t>Descripción: Involucra la revisión de documentos producidos por instituciones oficiales o reconocidas, como informes anuales, estudios especializados, y estadísticas institucionales. Estas fuentes son valiosas por su oficialidad y credibilidad.</w:t>
+      </w:r>
+    </w:p>
+    <w:p>
+      <w:pPr>
+        <w:spacing w:after="0" w:line="360" w:lineRule="auto"/>
+        <w:jc w:val="both"/>
+        <w:rPr>
+          <w:rFonts w:ascii="Arial" w:hAnsi="Arial" w:cs="Arial"/>
+          <w:color w:val="000000" w:themeColor="text1"/>
+          <w:sz w:val="24"/>
+          <w:szCs w:val="24"/>
+          <w:lang w:val="es-ES"/>
+        </w:rPr>
+      </w:pPr>
+      <w:r>
+        <w:rPr>
+          <w:rFonts w:ascii="Arial" w:hAnsi="Arial" w:cs="Arial"/>
+          <w:color w:val="000000" w:themeColor="text1"/>
+          <w:sz w:val="24"/>
+          <w:szCs w:val="24"/>
+          <w:lang w:val="es-ES"/>
+        </w:rPr>
+        <w:t>•</w:t>
+      </w:r>
+      <w:r>
+        <w:rPr>
+          <w:rFonts w:ascii="Arial" w:hAnsi="Arial" w:cs="Arial"/>
+          <w:color w:val="000000" w:themeColor="text1"/>
+          <w:sz w:val="24"/>
+          <w:szCs w:val="24"/>
+          <w:lang w:val="es-ES"/>
+        </w:rPr>
+        <w:tab/>
+        <w:t>Ejemplos en el documento: Se utilizan documentos de entidades oficiales como el Congreso de la República y la Fundación MAPFRE, que proporcionan datos estructurados y análisis sobre diversos temas relevantes para la sociedad guatemalteca.</w:t>
+      </w:r>
+    </w:p>
+    <w:p>
+      <w:pPr>
+        <w:spacing w:after="0" w:line="360" w:lineRule="auto"/>
+        <w:jc w:val="both"/>
+        <w:rPr>
+          <w:rFonts w:ascii="Arial" w:hAnsi="Arial" w:cs="Arial"/>
+          <w:color w:val="000000" w:themeColor="text1"/>
+          <w:sz w:val="24"/>
+          <w:szCs w:val="24"/>
+          <w:lang w:val="es-ES"/>
+        </w:rPr>
+      </w:pPr>
+    </w:p>
+    <w:p>
+      <w:pPr>
+        <w:spacing w:after="0" w:line="360" w:lineRule="auto"/>
+        <w:jc w:val="both"/>
+        <w:rPr>
+          <w:rFonts w:ascii="Arial" w:hAnsi="Arial" w:cs="Arial"/>
+          <w:color w:val="000000" w:themeColor="text1"/>
+          <w:sz w:val="24"/>
+          <w:szCs w:val="24"/>
+          <w:lang w:val="es-ES"/>
+        </w:rPr>
+      </w:pPr>
+    </w:p>
+    <w:p>
+      <w:pPr>
+        <w:spacing w:after="0" w:line="360" w:lineRule="auto"/>
+        <w:jc w:val="both"/>
+        <w:rPr>
+          <w:rFonts w:ascii="Arial" w:hAnsi="Arial" w:cs="Arial"/>
+          <w:color w:val="000000" w:themeColor="text1"/>
+          <w:sz w:val="24"/>
+          <w:szCs w:val="24"/>
+          <w:lang w:val="es-ES"/>
+        </w:rPr>
+      </w:pPr>
+    </w:p>
+    <w:p>
+      <w:pPr>
+        <w:spacing w:after="0" w:line="360" w:lineRule="auto"/>
+        <w:jc w:val="both"/>
+        <w:rPr>
+          <w:rFonts w:ascii="Arial" w:hAnsi="Arial" w:cs="Arial"/>
+          <w:color w:val="000000" w:themeColor="text1"/>
+          <w:sz w:val="24"/>
+          <w:szCs w:val="24"/>
+          <w:lang w:val="es-ES"/>
+        </w:rPr>
+      </w:pPr>
+    </w:p>
+    <w:p>
+      <w:pPr>
+        <w:spacing w:after="0" w:line="360" w:lineRule="auto"/>
+        <w:jc w:val="both"/>
+        <w:rPr>
+          <w:rFonts w:ascii="Arial" w:hAnsi="Arial" w:cs="Arial"/>
+          <w:color w:val="000000" w:themeColor="text1"/>
+          <w:sz w:val="24"/>
+          <w:szCs w:val="24"/>
+          <w:lang w:val="es-ES"/>
+        </w:rPr>
+      </w:pPr>
+    </w:p>
+    <w:p>
+      <w:pPr>
+        <w:spacing w:after="0" w:line="360" w:lineRule="auto"/>
+        <w:jc w:val="both"/>
+        <w:rPr>
+          <w:rFonts w:ascii="Arial" w:hAnsi="Arial" w:cs="Arial"/>
+          <w:color w:val="000000" w:themeColor="text1"/>
+          <w:sz w:val="24"/>
+          <w:szCs w:val="24"/>
+          <w:lang w:val="es-ES"/>
+        </w:rPr>
+      </w:pPr>
+    </w:p>
+    <w:p>
+      <w:pPr>
+        <w:spacing w:after="0" w:line="360" w:lineRule="auto"/>
+        <w:jc w:val="both"/>
+        <w:rPr>
+          <w:rFonts w:ascii="Arial" w:hAnsi="Arial" w:cs="Arial"/>
+          <w:b/>
+          <w:bCs/>
+          <w:color w:val="000000" w:themeColor="text1"/>
+          <w:sz w:val="24"/>
+          <w:szCs w:val="24"/>
+          <w:lang w:val="es-ES"/>
+        </w:rPr>
+      </w:pPr>
+      <w:r>
+        <w:rPr>
+          <w:rFonts w:ascii="Arial" w:hAnsi="Arial" w:cs="Arial"/>
+          <w:b/>
+          <w:bCs/>
+          <w:color w:val="000000" w:themeColor="text1"/>
+          <w:sz w:val="24"/>
+          <w:szCs w:val="24"/>
+          <w:lang w:val="es-ES"/>
+        </w:rPr>
+        <w:lastRenderedPageBreak/>
+        <w:t xml:space="preserve">Forms </w:t>
+      </w:r>
+    </w:p>
+    <w:p>
+      <w:pPr>
+        <w:spacing w:after="0" w:line="360" w:lineRule="auto"/>
+        <w:jc w:val="both"/>
+        <w:rPr>
+          <w:rFonts w:ascii="Arial" w:hAnsi="Arial" w:cs="Arial"/>
+          <w:b/>
+          <w:bCs/>
+          <w:color w:val="000000" w:themeColor="text1"/>
+          <w:sz w:val="24"/>
+          <w:szCs w:val="24"/>
+          <w:lang w:val="es-ES"/>
+        </w:rPr>
+      </w:pPr>
+    </w:p>
+    <w:p>
+      <w:pPr>
+        <w:spacing w:after="0" w:line="360" w:lineRule="auto"/>
+        <w:jc w:val="both"/>
+        <w:rPr>
+          <w:rFonts w:ascii="Arial" w:hAnsi="Arial" w:cs="Arial"/>
+          <w:b/>
+          <w:bCs/>
+          <w:color w:val="000000" w:themeColor="text1"/>
+          <w:sz w:val="24"/>
+          <w:szCs w:val="24"/>
+          <w:lang w:val="es-ES"/>
+        </w:rPr>
+      </w:pPr>
+    </w:p>
+    <w:p>
+      <w:pPr>
+        <w:pStyle w:val="Prrafodelista"/>
+        <w:numPr>
+          <w:ilvl w:val="0"/>
+          <w:numId w:val="4"/>
+        </w:numPr>
+        <w:spacing w:after="0" w:line="360" w:lineRule="auto"/>
+        <w:jc w:val="both"/>
+        <w:rPr>
+          <w:rFonts w:ascii="Arial" w:hAnsi="Arial" w:cs="Arial"/>
+          <w:color w:val="000000" w:themeColor="text1"/>
+          <w:sz w:val="24"/>
+          <w:szCs w:val="24"/>
+          <w:lang w:val="es-ES"/>
+        </w:rPr>
+      </w:pPr>
+      <w:r>
+        <w:rPr>
+          <w:rFonts w:ascii="Arial" w:hAnsi="Arial" w:cs="Arial"/>
+          <w:color w:val="000000" w:themeColor="text1"/>
+          <w:sz w:val="24"/>
+          <w:szCs w:val="24"/>
+          <w:lang w:val="es-ES"/>
+        </w:rPr>
+        <w:t>¿De qué grado eres?</w:t>
+      </w:r>
+    </w:p>
+    <w:p>
+      <w:pPr>
+        <w:spacing w:after="0" w:line="360" w:lineRule="auto"/>
+        <w:jc w:val="both"/>
+        <w:rPr>
+          <w:rFonts w:ascii="Arial" w:hAnsi="Arial" w:cs="Arial"/>
+          <w:color w:val="000000" w:themeColor="text1"/>
+          <w:sz w:val="24"/>
+          <w:szCs w:val="24"/>
+          <w:lang w:val="es-ES"/>
+        </w:rPr>
+      </w:pPr>
+    </w:p>
+    <w:p>
+      <w:pPr>
+        <w:pStyle w:val="Prrafodelista"/>
+        <w:numPr>
+          <w:ilvl w:val="0"/>
+          <w:numId w:val="5"/>
+        </w:numPr>
+        <w:spacing w:after="0" w:line="360" w:lineRule="auto"/>
+        <w:jc w:val="both"/>
+        <w:rPr>
+          <w:rFonts w:ascii="Arial" w:hAnsi="Arial" w:cs="Arial"/>
+          <w:color w:val="000000" w:themeColor="text1"/>
+          <w:sz w:val="24"/>
+          <w:szCs w:val="24"/>
+          <w:lang w:val="es-ES"/>
+        </w:rPr>
+      </w:pPr>
+      <w:r>
+        <w:rPr>
+          <w:rFonts w:ascii="Arial" w:hAnsi="Arial" w:cs="Arial"/>
+          <w:color w:val="000000" w:themeColor="text1"/>
+          <w:sz w:val="24"/>
+          <w:szCs w:val="24"/>
+          <w:lang w:val="es-ES"/>
+        </w:rPr>
+        <w:t>Primero</w:t>
+      </w:r>
+    </w:p>
+    <w:p>
+      <w:pPr>
+        <w:pStyle w:val="Prrafodelista"/>
+        <w:numPr>
+          <w:ilvl w:val="0"/>
+          <w:numId w:val="5"/>
+        </w:numPr>
+        <w:spacing w:after="0" w:line="360" w:lineRule="auto"/>
+        <w:jc w:val="both"/>
+        <w:rPr>
+          <w:rFonts w:ascii="Arial" w:hAnsi="Arial" w:cs="Arial"/>
+          <w:color w:val="000000" w:themeColor="text1"/>
+          <w:sz w:val="24"/>
+          <w:szCs w:val="24"/>
+          <w:lang w:val="es-ES"/>
+        </w:rPr>
+      </w:pPr>
+      <w:r>
+        <w:rPr>
+          <w:rFonts w:ascii="Arial" w:hAnsi="Arial" w:cs="Arial"/>
+          <w:color w:val="000000" w:themeColor="text1"/>
+          <w:sz w:val="24"/>
+          <w:szCs w:val="24"/>
+          <w:lang w:val="es-ES"/>
+        </w:rPr>
+        <w:t>Segundo</w:t>
+      </w:r>
+    </w:p>
+    <w:p>
+      <w:pPr>
+        <w:pStyle w:val="Prrafodelista"/>
+        <w:numPr>
+          <w:ilvl w:val="0"/>
+          <w:numId w:val="5"/>
+        </w:numPr>
+        <w:spacing w:after="0" w:line="360" w:lineRule="auto"/>
+        <w:jc w:val="both"/>
+        <w:rPr>
+          <w:rFonts w:ascii="Arial" w:hAnsi="Arial" w:cs="Arial"/>
+          <w:color w:val="000000" w:themeColor="text1"/>
+          <w:sz w:val="24"/>
+          <w:szCs w:val="24"/>
+          <w:lang w:val="es-ES"/>
+        </w:rPr>
+      </w:pPr>
+      <w:r>
+        <w:rPr>
+          <w:rFonts w:ascii="Arial" w:hAnsi="Arial" w:cs="Arial"/>
+          <w:color w:val="000000" w:themeColor="text1"/>
+          <w:sz w:val="24"/>
+          <w:szCs w:val="24"/>
+          <w:lang w:val="es-ES"/>
+        </w:rPr>
+        <w:t>Tercero</w:t>
+      </w:r>
+    </w:p>
+    <w:p>
+      <w:pPr>
+        <w:spacing w:after="0" w:line="360" w:lineRule="auto"/>
+        <w:jc w:val="both"/>
+        <w:rPr>
+          <w:rFonts w:ascii="Arial" w:hAnsi="Arial" w:cs="Arial"/>
+          <w:color w:val="000000" w:themeColor="text1"/>
+          <w:sz w:val="24"/>
+          <w:szCs w:val="24"/>
+          <w:lang w:val="es-ES"/>
+        </w:rPr>
+      </w:pPr>
+    </w:p>
+    <w:p>
+      <w:pPr>
+        <w:pStyle w:val="Prrafodelista"/>
+        <w:numPr>
+          <w:ilvl w:val="0"/>
+          <w:numId w:val="4"/>
+        </w:numPr>
+        <w:spacing w:after="0" w:line="360" w:lineRule="auto"/>
+        <w:jc w:val="both"/>
+        <w:rPr>
+          <w:rFonts w:ascii="Arial" w:hAnsi="Arial" w:cs="Arial"/>
+          <w:color w:val="000000" w:themeColor="text1"/>
+          <w:sz w:val="24"/>
+          <w:szCs w:val="24"/>
+          <w:lang w:val="es-ES"/>
+        </w:rPr>
+      </w:pPr>
+      <w:r>
+        <w:rPr>
+          <w:rFonts w:ascii="Arial" w:hAnsi="Arial" w:cs="Arial"/>
+          <w:color w:val="000000" w:themeColor="text1"/>
+          <w:sz w:val="24"/>
+          <w:szCs w:val="24"/>
+          <w:lang w:val="es-ES"/>
+        </w:rPr>
+        <w:t xml:space="preserve">¿De </w:t>
+      </w:r>
+      <w:r>
+        <w:rPr>
+          <w:rFonts w:ascii="Arial" w:hAnsi="Arial" w:cs="Arial"/>
+          <w:color w:val="000000" w:themeColor="text1"/>
+          <w:sz w:val="24"/>
+          <w:szCs w:val="24"/>
+          <w:lang w:val="es-ES"/>
+        </w:rPr>
+        <w:t>qué sección eres?</w:t>
+      </w:r>
+    </w:p>
+    <w:p>
+      <w:pPr>
+        <w:spacing w:after="0" w:line="360" w:lineRule="auto"/>
+        <w:jc w:val="both"/>
+        <w:rPr>
+          <w:rFonts w:ascii="Arial" w:hAnsi="Arial" w:cs="Arial"/>
+          <w:color w:val="000000" w:themeColor="text1"/>
+          <w:sz w:val="24"/>
+          <w:szCs w:val="24"/>
+          <w:lang w:val="es-ES"/>
+        </w:rPr>
+      </w:pPr>
+    </w:p>
+    <w:p>
+      <w:pPr>
+        <w:pStyle w:val="Prrafodelista"/>
+        <w:numPr>
+          <w:ilvl w:val="0"/>
+          <w:numId w:val="6"/>
+        </w:numPr>
+        <w:spacing w:after="0" w:line="360" w:lineRule="auto"/>
+        <w:jc w:val="both"/>
+        <w:rPr>
+          <w:rFonts w:ascii="Arial" w:hAnsi="Arial" w:cs="Arial"/>
+          <w:color w:val="000000" w:themeColor="text1"/>
+          <w:sz w:val="24"/>
+          <w:szCs w:val="24"/>
+          <w:lang w:val="es-ES"/>
+        </w:rPr>
+      </w:pPr>
+      <w:r>
+        <w:rPr>
+          <w:rFonts w:ascii="Arial" w:hAnsi="Arial" w:cs="Arial"/>
+          <w:color w:val="000000" w:themeColor="text1"/>
+          <w:sz w:val="24"/>
+          <w:szCs w:val="24"/>
+          <w:lang w:val="es-ES"/>
+        </w:rPr>
+        <w:t>A</w:t>
+      </w:r>
+    </w:p>
+    <w:p>
+      <w:pPr>
+        <w:pStyle w:val="Prrafodelista"/>
+        <w:numPr>
+          <w:ilvl w:val="0"/>
+          <w:numId w:val="6"/>
+        </w:numPr>
+        <w:spacing w:after="0" w:line="360" w:lineRule="auto"/>
+        <w:jc w:val="both"/>
+        <w:rPr>
+          <w:rFonts w:ascii="Arial" w:hAnsi="Arial" w:cs="Arial"/>
+          <w:color w:val="000000" w:themeColor="text1"/>
+          <w:sz w:val="24"/>
+          <w:szCs w:val="24"/>
+          <w:lang w:val="es-ES"/>
+        </w:rPr>
+      </w:pPr>
+      <w:r>
+        <w:rPr>
+          <w:rFonts w:ascii="Arial" w:hAnsi="Arial" w:cs="Arial"/>
+          <w:color w:val="000000" w:themeColor="text1"/>
+          <w:sz w:val="24"/>
+          <w:szCs w:val="24"/>
+          <w:lang w:val="es-ES"/>
+        </w:rPr>
+        <w:t>B</w:t>
+      </w:r>
+    </w:p>
+    <w:p>
+      <w:pPr>
+        <w:pStyle w:val="Prrafodelista"/>
+        <w:numPr>
+          <w:ilvl w:val="0"/>
+          <w:numId w:val="6"/>
+        </w:numPr>
+        <w:spacing w:after="0" w:line="360" w:lineRule="auto"/>
+        <w:jc w:val="both"/>
+        <w:rPr>
+          <w:rFonts w:ascii="Arial" w:hAnsi="Arial" w:cs="Arial"/>
+          <w:color w:val="000000" w:themeColor="text1"/>
+          <w:sz w:val="24"/>
+          <w:szCs w:val="24"/>
+          <w:lang w:val="es-ES"/>
+        </w:rPr>
+      </w:pPr>
+      <w:r>
+        <w:rPr>
+          <w:rFonts w:ascii="Arial" w:hAnsi="Arial" w:cs="Arial"/>
+          <w:color w:val="000000" w:themeColor="text1"/>
+          <w:sz w:val="24"/>
+          <w:szCs w:val="24"/>
+          <w:lang w:val="es-ES"/>
+        </w:rPr>
+        <w:t>C</w:t>
+      </w:r>
+    </w:p>
+    <w:p>
+      <w:pPr>
+        <w:pStyle w:val="Prrafodelista"/>
+        <w:numPr>
+          <w:ilvl w:val="0"/>
+          <w:numId w:val="6"/>
+        </w:numPr>
+        <w:spacing w:after="0" w:line="360" w:lineRule="auto"/>
+        <w:jc w:val="both"/>
+        <w:rPr>
+          <w:rFonts w:ascii="Arial" w:hAnsi="Arial" w:cs="Arial"/>
+          <w:color w:val="000000" w:themeColor="text1"/>
+          <w:sz w:val="24"/>
+          <w:szCs w:val="24"/>
+          <w:lang w:val="es-ES"/>
+        </w:rPr>
+      </w:pPr>
+      <w:r>
+        <w:rPr>
+          <w:rFonts w:ascii="Arial" w:hAnsi="Arial" w:cs="Arial"/>
+          <w:color w:val="000000" w:themeColor="text1"/>
+          <w:sz w:val="24"/>
+          <w:szCs w:val="24"/>
+          <w:lang w:val="es-ES"/>
+        </w:rPr>
+        <w:t>D</w:t>
+      </w:r>
+    </w:p>
+    <w:p>
+      <w:pPr>
+        <w:pStyle w:val="Prrafodelista"/>
+        <w:numPr>
+          <w:ilvl w:val="0"/>
+          <w:numId w:val="6"/>
+        </w:numPr>
+        <w:spacing w:after="0" w:line="360" w:lineRule="auto"/>
+        <w:jc w:val="both"/>
+        <w:rPr>
+          <w:rFonts w:ascii="Arial" w:hAnsi="Arial" w:cs="Arial"/>
+          <w:color w:val="000000" w:themeColor="text1"/>
+          <w:sz w:val="24"/>
+          <w:szCs w:val="24"/>
+          <w:lang w:val="es-ES"/>
+        </w:rPr>
+      </w:pPr>
+      <w:r>
+        <w:rPr>
+          <w:rFonts w:ascii="Arial" w:hAnsi="Arial" w:cs="Arial"/>
+          <w:color w:val="000000" w:themeColor="text1"/>
+          <w:sz w:val="24"/>
+          <w:szCs w:val="24"/>
+          <w:lang w:val="es-ES"/>
+        </w:rPr>
+        <w:t>E</w:t>
+      </w:r>
+    </w:p>
+    <w:p>
+      <w:pPr>
+        <w:pStyle w:val="Prrafodelista"/>
+        <w:numPr>
+          <w:ilvl w:val="0"/>
+          <w:numId w:val="6"/>
+        </w:numPr>
+        <w:spacing w:after="0" w:line="360" w:lineRule="auto"/>
+        <w:jc w:val="both"/>
+        <w:rPr>
+          <w:rFonts w:ascii="Arial" w:hAnsi="Arial" w:cs="Arial"/>
+          <w:color w:val="000000" w:themeColor="text1"/>
+          <w:sz w:val="24"/>
+          <w:szCs w:val="24"/>
+          <w:lang w:val="es-ES"/>
+        </w:rPr>
+      </w:pPr>
+      <w:r>
+        <w:rPr>
+          <w:rFonts w:ascii="Arial" w:hAnsi="Arial" w:cs="Arial"/>
+          <w:color w:val="000000" w:themeColor="text1"/>
+          <w:sz w:val="24"/>
+          <w:szCs w:val="24"/>
+          <w:lang w:val="es-ES"/>
+        </w:rPr>
+        <w:t>F</w:t>
+      </w:r>
+    </w:p>
+    <w:p>
+      <w:pPr>
+        <w:spacing w:after="0" w:line="360" w:lineRule="auto"/>
+        <w:jc w:val="both"/>
+        <w:rPr>
+          <w:rFonts w:ascii="Arial" w:hAnsi="Arial" w:cs="Arial"/>
+          <w:color w:val="000000" w:themeColor="text1"/>
+          <w:sz w:val="24"/>
+          <w:szCs w:val="24"/>
+          <w:lang w:val="es-ES"/>
+        </w:rPr>
+      </w:pPr>
+    </w:p>
+    <w:p>
+      <w:pPr>
+        <w:pStyle w:val="Prrafodelista"/>
+        <w:numPr>
+          <w:ilvl w:val="0"/>
+          <w:numId w:val="4"/>
+        </w:numPr>
+        <w:spacing w:after="0" w:line="360" w:lineRule="auto"/>
+        <w:jc w:val="both"/>
+        <w:rPr>
+          <w:rFonts w:ascii="Arial" w:hAnsi="Arial" w:cs="Arial"/>
+          <w:color w:val="000000" w:themeColor="text1"/>
+          <w:sz w:val="24"/>
+          <w:szCs w:val="24"/>
+          <w:lang w:val="es-ES"/>
+        </w:rPr>
+      </w:pPr>
+      <w:r>
+        <w:rPr>
+          <w:rFonts w:ascii="Arial" w:hAnsi="Arial" w:cs="Arial"/>
+          <w:color w:val="000000" w:themeColor="text1"/>
+          <w:sz w:val="24"/>
+          <w:szCs w:val="24"/>
+          <w:lang w:val="es-ES"/>
+        </w:rPr>
+        <w:t>¿Te sientes seguro(a) en tu escuela?</w:t>
+      </w:r>
+    </w:p>
+    <w:p>
+      <w:pPr>
+        <w:spacing w:after="0" w:line="360" w:lineRule="auto"/>
+        <w:jc w:val="both"/>
+        <w:rPr>
+          <w:rFonts w:ascii="Arial" w:hAnsi="Arial" w:cs="Arial"/>
+          <w:color w:val="000000" w:themeColor="text1"/>
+          <w:sz w:val="24"/>
+          <w:szCs w:val="24"/>
+          <w:lang w:val="es-ES"/>
+        </w:rPr>
+      </w:pPr>
+    </w:p>
+    <w:p>
+      <w:pPr>
+        <w:pStyle w:val="Prrafodelista"/>
+        <w:numPr>
+          <w:ilvl w:val="0"/>
+          <w:numId w:val="7"/>
+        </w:numPr>
+        <w:spacing w:after="0" w:line="360" w:lineRule="auto"/>
+        <w:jc w:val="both"/>
+        <w:rPr>
+          <w:rFonts w:ascii="Arial" w:hAnsi="Arial" w:cs="Arial"/>
+          <w:color w:val="000000" w:themeColor="text1"/>
+          <w:sz w:val="24"/>
+          <w:szCs w:val="24"/>
+          <w:lang w:val="es-ES"/>
+        </w:rPr>
+      </w:pPr>
+      <w:r>
+        <w:rPr>
+          <w:rFonts w:ascii="Arial" w:hAnsi="Arial" w:cs="Arial"/>
+          <w:color w:val="000000" w:themeColor="text1"/>
+          <w:sz w:val="24"/>
+          <w:szCs w:val="24"/>
+          <w:lang w:val="es-ES"/>
+        </w:rPr>
+        <w:t>Siempre</w:t>
+      </w:r>
+    </w:p>
+    <w:p>
+      <w:pPr>
+        <w:pStyle w:val="Prrafodelista"/>
+        <w:numPr>
+          <w:ilvl w:val="0"/>
+          <w:numId w:val="7"/>
+        </w:numPr>
+        <w:spacing w:after="0" w:line="360" w:lineRule="auto"/>
+        <w:jc w:val="both"/>
+        <w:rPr>
+          <w:rFonts w:ascii="Arial" w:hAnsi="Arial" w:cs="Arial"/>
+          <w:color w:val="000000" w:themeColor="text1"/>
+          <w:sz w:val="24"/>
+          <w:szCs w:val="24"/>
+          <w:lang w:val="es-ES"/>
+        </w:rPr>
+      </w:pPr>
+      <w:r>
+        <w:rPr>
+          <w:rFonts w:ascii="Arial" w:hAnsi="Arial" w:cs="Arial"/>
+          <w:color w:val="000000" w:themeColor="text1"/>
+          <w:sz w:val="24"/>
+          <w:szCs w:val="24"/>
+          <w:lang w:val="es-ES"/>
+        </w:rPr>
+        <w:t>La mayoría del tiempo</w:t>
+      </w:r>
+    </w:p>
+    <w:p>
+      <w:pPr>
+        <w:pStyle w:val="Prrafodelista"/>
+        <w:numPr>
+          <w:ilvl w:val="0"/>
+          <w:numId w:val="7"/>
+        </w:numPr>
+        <w:spacing w:after="0" w:line="360" w:lineRule="auto"/>
+        <w:jc w:val="both"/>
+        <w:rPr>
+          <w:rFonts w:ascii="Arial" w:hAnsi="Arial" w:cs="Arial"/>
+          <w:color w:val="000000" w:themeColor="text1"/>
+          <w:sz w:val="24"/>
+          <w:szCs w:val="24"/>
+          <w:lang w:val="es-ES"/>
+        </w:rPr>
+      </w:pPr>
+      <w:r>
+        <w:rPr>
+          <w:rFonts w:ascii="Arial" w:hAnsi="Arial" w:cs="Arial"/>
+          <w:color w:val="000000" w:themeColor="text1"/>
+          <w:sz w:val="24"/>
+          <w:szCs w:val="24"/>
+          <w:lang w:val="es-ES"/>
+        </w:rPr>
+        <w:t xml:space="preserve">A veces </w:t>
+      </w:r>
+    </w:p>
+    <w:p>
+      <w:pPr>
+        <w:pStyle w:val="Prrafodelista"/>
+        <w:numPr>
+          <w:ilvl w:val="0"/>
+          <w:numId w:val="7"/>
+        </w:numPr>
+        <w:spacing w:after="0" w:line="360" w:lineRule="auto"/>
+        <w:jc w:val="both"/>
+        <w:rPr>
+          <w:rFonts w:ascii="Arial" w:hAnsi="Arial" w:cs="Arial"/>
+          <w:color w:val="000000" w:themeColor="text1"/>
+          <w:sz w:val="24"/>
+          <w:szCs w:val="24"/>
+          <w:lang w:val="es-ES"/>
+        </w:rPr>
+      </w:pPr>
+      <w:r>
+        <w:rPr>
+          <w:rFonts w:ascii="Arial" w:hAnsi="Arial" w:cs="Arial"/>
+          <w:color w:val="000000" w:themeColor="text1"/>
+          <w:sz w:val="24"/>
+          <w:szCs w:val="24"/>
+          <w:lang w:val="es-ES"/>
+        </w:rPr>
+        <w:t>Raramente</w:t>
+      </w:r>
+    </w:p>
+    <w:p>
+      <w:pPr>
+        <w:pStyle w:val="Prrafodelista"/>
+        <w:numPr>
+          <w:ilvl w:val="0"/>
+          <w:numId w:val="7"/>
+        </w:numPr>
+        <w:spacing w:after="0" w:line="360" w:lineRule="auto"/>
+        <w:jc w:val="both"/>
+        <w:rPr>
+          <w:rFonts w:ascii="Arial" w:hAnsi="Arial" w:cs="Arial"/>
+          <w:color w:val="000000" w:themeColor="text1"/>
+          <w:sz w:val="24"/>
+          <w:szCs w:val="24"/>
+          <w:lang w:val="es-ES"/>
+        </w:rPr>
+      </w:pPr>
+      <w:r>
+        <w:rPr>
+          <w:rFonts w:ascii="Arial" w:hAnsi="Arial" w:cs="Arial"/>
+          <w:color w:val="000000" w:themeColor="text1"/>
+          <w:sz w:val="24"/>
+          <w:szCs w:val="24"/>
+          <w:lang w:val="es-ES"/>
+        </w:rPr>
+        <w:t>Nunca</w:t>
+      </w:r>
+    </w:p>
+    <w:p>
+      <w:pPr>
+        <w:spacing w:after="0" w:line="360" w:lineRule="auto"/>
+        <w:jc w:val="both"/>
+        <w:rPr>
+          <w:rFonts w:ascii="Arial" w:hAnsi="Arial" w:cs="Arial"/>
+          <w:color w:val="000000" w:themeColor="text1"/>
+          <w:sz w:val="24"/>
+          <w:szCs w:val="24"/>
+          <w:lang w:val="es-ES"/>
+        </w:rPr>
+      </w:pPr>
+    </w:p>
+    <w:p>
+      <w:pPr>
+        <w:pStyle w:val="Prrafodelista"/>
+        <w:numPr>
+          <w:ilvl w:val="0"/>
+          <w:numId w:val="4"/>
+        </w:numPr>
+        <w:spacing w:after="0" w:line="360" w:lineRule="auto"/>
+        <w:jc w:val="both"/>
+        <w:rPr>
+          <w:rFonts w:ascii="Arial" w:hAnsi="Arial" w:cs="Arial"/>
+          <w:color w:val="000000" w:themeColor="text1"/>
+          <w:sz w:val="24"/>
+          <w:szCs w:val="24"/>
+          <w:lang w:val="es-ES"/>
+        </w:rPr>
+      </w:pPr>
+      <w:r>
+        <w:rPr>
+          <w:rFonts w:ascii="Arial" w:hAnsi="Arial" w:cs="Arial"/>
+          <w:color w:val="000000" w:themeColor="text1"/>
+          <w:sz w:val="24"/>
+          <w:szCs w:val="24"/>
+          <w:lang w:val="es-ES"/>
+        </w:rPr>
+        <w:t>¿Has presenciado algún tipo de bullying en el centro educativo?</w:t>
+      </w:r>
+    </w:p>
+    <w:p>
+      <w:pPr>
+        <w:spacing w:after="0" w:line="360" w:lineRule="auto"/>
+        <w:jc w:val="both"/>
+        <w:rPr>
+          <w:rFonts w:ascii="Arial" w:hAnsi="Arial" w:cs="Arial"/>
+          <w:color w:val="000000" w:themeColor="text1"/>
+          <w:sz w:val="24"/>
+          <w:szCs w:val="24"/>
+          <w:lang w:val="es-ES"/>
+        </w:rPr>
+      </w:pPr>
+    </w:p>
+    <w:p>
+      <w:pPr>
+        <w:pStyle w:val="Prrafodelista"/>
+        <w:numPr>
+          <w:ilvl w:val="0"/>
+          <w:numId w:val="8"/>
+        </w:numPr>
+        <w:spacing w:after="0" w:line="360" w:lineRule="auto"/>
+        <w:jc w:val="both"/>
+        <w:rPr>
+          <w:rFonts w:ascii="Arial" w:hAnsi="Arial" w:cs="Arial"/>
+          <w:color w:val="000000" w:themeColor="text1"/>
+          <w:sz w:val="24"/>
+          <w:szCs w:val="24"/>
+          <w:lang w:val="es-ES"/>
+        </w:rPr>
+      </w:pPr>
+      <w:r>
+        <w:rPr>
+          <w:rFonts w:ascii="Arial" w:hAnsi="Arial" w:cs="Arial"/>
+          <w:color w:val="000000" w:themeColor="text1"/>
+          <w:sz w:val="24"/>
+          <w:szCs w:val="24"/>
+          <w:lang w:val="es-ES"/>
+        </w:rPr>
+        <w:t>Si</w:t>
+      </w:r>
+    </w:p>
+    <w:p>
+      <w:pPr>
+        <w:pStyle w:val="Prrafodelista"/>
+        <w:numPr>
+          <w:ilvl w:val="0"/>
+          <w:numId w:val="8"/>
+        </w:numPr>
+        <w:spacing w:after="0" w:line="360" w:lineRule="auto"/>
+        <w:jc w:val="both"/>
+        <w:rPr>
+          <w:rFonts w:ascii="Arial" w:hAnsi="Arial" w:cs="Arial"/>
+          <w:color w:val="000000" w:themeColor="text1"/>
+          <w:sz w:val="24"/>
+          <w:szCs w:val="24"/>
+          <w:lang w:val="es-ES"/>
+        </w:rPr>
+      </w:pPr>
+      <w:r>
+        <w:rPr>
+          <w:rFonts w:ascii="Arial" w:hAnsi="Arial" w:cs="Arial"/>
+          <w:color w:val="000000" w:themeColor="text1"/>
+          <w:sz w:val="24"/>
+          <w:szCs w:val="24"/>
+          <w:lang w:val="es-ES"/>
+        </w:rPr>
+        <w:t>No</w:t>
+      </w:r>
+    </w:p>
+    <w:p>
+      <w:pPr>
+        <w:spacing w:after="0" w:line="240" w:lineRule="auto"/>
+        <w:rPr>
+          <w:rFonts w:ascii="Arial" w:hAnsi="Arial" w:cs="Arial"/>
+          <w:color w:val="000000" w:themeColor="text1"/>
+          <w:sz w:val="24"/>
+          <w:szCs w:val="24"/>
+          <w:lang w:val="es-ES"/>
+        </w:rPr>
+      </w:pPr>
+      <w:r>
+        <w:rPr>
+          <w:rFonts w:ascii="Arial" w:hAnsi="Arial" w:cs="Arial"/>
+          <w:color w:val="000000" w:themeColor="text1"/>
+          <w:sz w:val="24"/>
+          <w:szCs w:val="24"/>
+          <w:lang w:val="es-ES"/>
+        </w:rPr>
+        <w:br w:type="page"/>
+      </w:r>
+    </w:p>
+    <w:p>
+      <w:pPr>
+        <w:spacing w:after="0" w:line="360" w:lineRule="auto"/>
+        <w:jc w:val="both"/>
+        <w:rPr>
+          <w:rFonts w:ascii="Arial" w:hAnsi="Arial" w:cs="Arial"/>
+          <w:color w:val="000000" w:themeColor="text1"/>
+          <w:sz w:val="24"/>
+          <w:szCs w:val="24"/>
+          <w:lang w:val="es-ES"/>
+        </w:rPr>
+      </w:pPr>
+    </w:p>
+    <w:p>
+      <w:pPr>
+        <w:pStyle w:val="Prrafodelista"/>
+        <w:numPr>
+          <w:ilvl w:val="0"/>
+          <w:numId w:val="4"/>
+        </w:numPr>
+        <w:spacing w:after="0" w:line="360" w:lineRule="auto"/>
+        <w:jc w:val="both"/>
+        <w:rPr>
+          <w:rFonts w:ascii="Arial" w:hAnsi="Arial" w:cs="Arial"/>
+          <w:color w:val="000000" w:themeColor="text1"/>
+          <w:sz w:val="24"/>
+          <w:szCs w:val="24"/>
+          <w:lang w:val="es-ES"/>
+        </w:rPr>
+      </w:pPr>
+      <w:r>
+        <w:rPr>
+          <w:rFonts w:ascii="Arial" w:hAnsi="Arial" w:cs="Arial"/>
+          <w:color w:val="000000" w:themeColor="text1"/>
+          <w:sz w:val="24"/>
+          <w:szCs w:val="24"/>
+          <w:lang w:val="es-ES"/>
+        </w:rPr>
+        <w:t>¿Sufres algún tipo de bullying?</w:t>
+      </w:r>
+    </w:p>
+    <w:p>
+      <w:pPr>
+        <w:spacing w:after="0" w:line="360" w:lineRule="auto"/>
+        <w:jc w:val="both"/>
+        <w:rPr>
+          <w:rFonts w:ascii="Arial" w:hAnsi="Arial" w:cs="Arial"/>
+          <w:color w:val="000000" w:themeColor="text1"/>
+          <w:sz w:val="24"/>
+          <w:szCs w:val="24"/>
+          <w:lang w:val="es-ES"/>
+        </w:rPr>
+      </w:pPr>
+    </w:p>
+    <w:p>
+      <w:pPr>
+        <w:pStyle w:val="Prrafodelista"/>
+        <w:numPr>
+          <w:ilvl w:val="0"/>
+          <w:numId w:val="9"/>
+        </w:numPr>
+        <w:spacing w:after="0" w:line="360" w:lineRule="auto"/>
+        <w:jc w:val="both"/>
+        <w:rPr>
+          <w:rFonts w:ascii="Arial" w:hAnsi="Arial" w:cs="Arial"/>
+          <w:color w:val="000000" w:themeColor="text1"/>
+          <w:sz w:val="24"/>
+          <w:szCs w:val="24"/>
+          <w:lang w:val="es-ES"/>
+        </w:rPr>
+      </w:pPr>
+      <w:r>
+        <w:rPr>
+          <w:rFonts w:ascii="Arial" w:hAnsi="Arial" w:cs="Arial"/>
+          <w:color w:val="000000" w:themeColor="text1"/>
+          <w:sz w:val="24"/>
+          <w:szCs w:val="24"/>
+          <w:lang w:val="es-ES"/>
+        </w:rPr>
+        <w:t>Si</w:t>
+      </w:r>
+    </w:p>
+    <w:p>
+      <w:pPr>
+        <w:pStyle w:val="Prrafodelista"/>
+        <w:numPr>
+          <w:ilvl w:val="0"/>
+          <w:numId w:val="9"/>
+        </w:numPr>
+        <w:spacing w:after="0" w:line="360" w:lineRule="auto"/>
+        <w:jc w:val="both"/>
+        <w:rPr>
+          <w:rFonts w:ascii="Arial" w:hAnsi="Arial" w:cs="Arial"/>
+          <w:color w:val="000000" w:themeColor="text1"/>
+          <w:sz w:val="24"/>
+          <w:szCs w:val="24"/>
+          <w:lang w:val="es-ES"/>
+        </w:rPr>
+      </w:pPr>
+      <w:r>
+        <w:rPr>
+          <w:rFonts w:ascii="Arial" w:hAnsi="Arial" w:cs="Arial"/>
+          <w:color w:val="000000" w:themeColor="text1"/>
+          <w:sz w:val="24"/>
+          <w:szCs w:val="24"/>
+          <w:lang w:val="es-ES"/>
+        </w:rPr>
+        <w:t>No</w:t>
+      </w:r>
+    </w:p>
+    <w:p>
+      <w:pPr>
+        <w:spacing w:after="0" w:line="360" w:lineRule="auto"/>
+        <w:jc w:val="both"/>
+        <w:rPr>
+          <w:rFonts w:ascii="Arial" w:hAnsi="Arial" w:cs="Arial"/>
+          <w:color w:val="000000" w:themeColor="text1"/>
+          <w:sz w:val="24"/>
+          <w:szCs w:val="24"/>
+          <w:lang w:val="es-ES"/>
+        </w:rPr>
+      </w:pPr>
+    </w:p>
+    <w:p>
+      <w:pPr>
+        <w:pStyle w:val="Prrafodelista"/>
+        <w:numPr>
+          <w:ilvl w:val="0"/>
+          <w:numId w:val="4"/>
+        </w:numPr>
+        <w:spacing w:after="0" w:line="360" w:lineRule="auto"/>
+        <w:jc w:val="both"/>
+        <w:rPr>
+          <w:rFonts w:ascii="Arial" w:hAnsi="Arial" w:cs="Arial"/>
+          <w:color w:val="000000" w:themeColor="text1"/>
+          <w:sz w:val="24"/>
+          <w:szCs w:val="24"/>
+          <w:lang w:val="es-ES"/>
+        </w:rPr>
+      </w:pPr>
+      <w:r>
+        <w:rPr>
+          <w:rFonts w:ascii="Arial" w:hAnsi="Arial" w:cs="Arial"/>
+          <w:color w:val="000000" w:themeColor="text1"/>
+          <w:sz w:val="24"/>
+          <w:szCs w:val="24"/>
+          <w:lang w:val="es-ES"/>
+        </w:rPr>
+        <w:t>¿De qué tipo? (Marca todas las opciones que apliquen)</w:t>
+      </w:r>
+    </w:p>
+    <w:p>
+      <w:pPr>
+        <w:pStyle w:val="Prrafodelista"/>
+        <w:spacing w:after="0" w:line="360" w:lineRule="auto"/>
+        <w:jc w:val="both"/>
+        <w:rPr>
+          <w:rFonts w:ascii="Arial" w:hAnsi="Arial" w:cs="Arial"/>
+          <w:color w:val="000000" w:themeColor="text1"/>
+          <w:sz w:val="24"/>
+          <w:szCs w:val="24"/>
+          <w:lang w:val="es-ES"/>
+        </w:rPr>
+      </w:pPr>
+    </w:p>
+    <w:p>
+      <w:pPr>
+        <w:pStyle w:val="Prrafodelista"/>
+        <w:numPr>
+          <w:ilvl w:val="0"/>
+          <w:numId w:val="10"/>
+        </w:numPr>
+        <w:spacing w:after="0" w:line="360" w:lineRule="auto"/>
+        <w:jc w:val="both"/>
+        <w:rPr>
+          <w:rFonts w:ascii="Arial" w:hAnsi="Arial" w:cs="Arial"/>
+          <w:color w:val="000000" w:themeColor="text1"/>
+          <w:sz w:val="24"/>
+          <w:szCs w:val="24"/>
+          <w:lang w:val="es-ES"/>
+        </w:rPr>
+      </w:pPr>
+      <w:r>
+        <w:rPr>
+          <w:rFonts w:ascii="Arial" w:hAnsi="Arial" w:cs="Arial"/>
+          <w:color w:val="000000" w:themeColor="text1"/>
+          <w:sz w:val="24"/>
+          <w:szCs w:val="24"/>
+          <w:lang w:val="es-ES"/>
+        </w:rPr>
+        <w:t>Mental</w:t>
+      </w:r>
+    </w:p>
+    <w:p>
+      <w:pPr>
+        <w:pStyle w:val="Prrafodelista"/>
+        <w:numPr>
+          <w:ilvl w:val="0"/>
+          <w:numId w:val="10"/>
+        </w:numPr>
+        <w:spacing w:after="0" w:line="360" w:lineRule="auto"/>
+        <w:jc w:val="both"/>
+        <w:rPr>
+          <w:rFonts w:ascii="Arial" w:hAnsi="Arial" w:cs="Arial"/>
+          <w:color w:val="000000" w:themeColor="text1"/>
+          <w:sz w:val="24"/>
+          <w:szCs w:val="24"/>
+          <w:lang w:val="es-ES"/>
+        </w:rPr>
+      </w:pPr>
+      <w:r>
+        <w:rPr>
+          <w:rFonts w:ascii="Arial" w:hAnsi="Arial" w:cs="Arial"/>
+          <w:color w:val="000000" w:themeColor="text1"/>
+          <w:sz w:val="24"/>
+          <w:szCs w:val="24"/>
+          <w:lang w:val="es-ES"/>
+        </w:rPr>
+        <w:t>Físico</w:t>
+      </w:r>
+    </w:p>
+    <w:p>
+      <w:pPr>
+        <w:pStyle w:val="Prrafodelista"/>
+        <w:numPr>
+          <w:ilvl w:val="0"/>
+          <w:numId w:val="10"/>
+        </w:numPr>
+        <w:spacing w:after="0" w:line="360" w:lineRule="auto"/>
+        <w:jc w:val="both"/>
+        <w:rPr>
+          <w:rFonts w:ascii="Arial" w:hAnsi="Arial" w:cs="Arial"/>
+          <w:color w:val="000000" w:themeColor="text1"/>
+          <w:sz w:val="24"/>
+          <w:szCs w:val="24"/>
+          <w:lang w:val="es-ES"/>
+        </w:rPr>
+      </w:pPr>
+      <w:r>
+        <w:rPr>
+          <w:rFonts w:ascii="Arial" w:hAnsi="Arial" w:cs="Arial"/>
+          <w:color w:val="000000" w:themeColor="text1"/>
+          <w:sz w:val="24"/>
+          <w:szCs w:val="24"/>
+          <w:lang w:val="es-ES"/>
+        </w:rPr>
+        <w:t>Verbal</w:t>
+      </w:r>
+    </w:p>
+    <w:p>
+      <w:pPr>
+        <w:pStyle w:val="Prrafodelista"/>
+        <w:numPr>
+          <w:ilvl w:val="0"/>
+          <w:numId w:val="10"/>
+        </w:numPr>
+        <w:spacing w:after="0" w:line="360" w:lineRule="auto"/>
+        <w:jc w:val="both"/>
+        <w:rPr>
+          <w:rFonts w:ascii="Arial" w:hAnsi="Arial" w:cs="Arial"/>
+          <w:color w:val="000000" w:themeColor="text1"/>
+          <w:sz w:val="24"/>
+          <w:szCs w:val="24"/>
+          <w:lang w:val="es-ES"/>
+        </w:rPr>
+      </w:pPr>
+      <w:r>
+        <w:rPr>
+          <w:rFonts w:ascii="Arial" w:hAnsi="Arial" w:cs="Arial"/>
+          <w:color w:val="000000" w:themeColor="text1"/>
+          <w:sz w:val="24"/>
+          <w:szCs w:val="24"/>
+          <w:lang w:val="es-ES"/>
+        </w:rPr>
+        <w:t>Ciberbullying</w:t>
+      </w:r>
+    </w:p>
+    <w:p>
+      <w:pPr>
+        <w:pStyle w:val="Prrafodelista"/>
+        <w:numPr>
+          <w:ilvl w:val="0"/>
+          <w:numId w:val="10"/>
+        </w:numPr>
+        <w:spacing w:after="0" w:line="360" w:lineRule="auto"/>
+        <w:jc w:val="both"/>
+        <w:rPr>
+          <w:rFonts w:ascii="Arial" w:hAnsi="Arial" w:cs="Arial"/>
+          <w:color w:val="000000" w:themeColor="text1"/>
+          <w:sz w:val="24"/>
+          <w:szCs w:val="24"/>
+          <w:lang w:val="es-ES"/>
+        </w:rPr>
+      </w:pPr>
+      <w:r>
+        <w:rPr>
+          <w:rFonts w:ascii="Arial" w:hAnsi="Arial" w:cs="Arial"/>
+          <w:color w:val="000000" w:themeColor="text1"/>
+          <w:sz w:val="24"/>
+          <w:szCs w:val="24"/>
+          <w:lang w:val="es-ES"/>
+        </w:rPr>
+        <w:t>Otro</w:t>
+      </w:r>
+    </w:p>
+    <w:p>
+      <w:pPr>
+        <w:spacing w:after="0" w:line="360" w:lineRule="auto"/>
+        <w:jc w:val="both"/>
+        <w:rPr>
+          <w:rFonts w:ascii="Arial" w:hAnsi="Arial" w:cs="Arial"/>
+          <w:color w:val="000000" w:themeColor="text1"/>
+          <w:sz w:val="24"/>
+          <w:szCs w:val="24"/>
+          <w:lang w:val="es-ES"/>
+        </w:rPr>
+      </w:pPr>
+    </w:p>
+    <w:p>
+      <w:pPr>
+        <w:pStyle w:val="Prrafodelista"/>
+        <w:numPr>
+          <w:ilvl w:val="0"/>
+          <w:numId w:val="4"/>
+        </w:numPr>
+        <w:spacing w:after="0" w:line="360" w:lineRule="auto"/>
+        <w:jc w:val="both"/>
+        <w:rPr>
+          <w:rFonts w:ascii="Arial" w:hAnsi="Arial" w:cs="Arial"/>
+          <w:color w:val="000000" w:themeColor="text1"/>
+          <w:sz w:val="24"/>
+          <w:szCs w:val="24"/>
+          <w:lang w:val="es-ES"/>
+        </w:rPr>
+      </w:pPr>
+      <w:r>
+        <w:rPr>
+          <w:rFonts w:ascii="Arial" w:hAnsi="Arial" w:cs="Arial"/>
+          <w:color w:val="000000" w:themeColor="text1"/>
+          <w:sz w:val="24"/>
+          <w:szCs w:val="24"/>
+          <w:lang w:val="es-ES"/>
+        </w:rPr>
+        <w:t>¿</w:t>
+      </w:r>
+      <w:r>
+        <w:rPr>
+          <w:rFonts w:ascii="Arial" w:hAnsi="Arial" w:cs="Arial"/>
+          <w:color w:val="000000" w:themeColor="text1"/>
+          <w:sz w:val="24"/>
+          <w:szCs w:val="24"/>
+          <w:lang w:val="es-ES"/>
+        </w:rPr>
+        <w:t>Con</w:t>
+      </w:r>
+      <w:r>
+        <w:rPr>
+          <w:rFonts w:ascii="Arial" w:hAnsi="Arial" w:cs="Arial"/>
+          <w:color w:val="000000" w:themeColor="text1"/>
+          <w:sz w:val="24"/>
+          <w:szCs w:val="24"/>
+          <w:lang w:val="es-ES"/>
+        </w:rPr>
+        <w:t xml:space="preserve"> qué frecuencia informas a un adulto del centro educativo (profesor, consejero, director) sobre incidentes de bullying?</w:t>
+      </w:r>
+    </w:p>
+    <w:p>
+      <w:pPr>
+        <w:spacing w:after="0" w:line="360" w:lineRule="auto"/>
+        <w:jc w:val="both"/>
+        <w:rPr>
+          <w:rFonts w:ascii="Arial" w:hAnsi="Arial" w:cs="Arial"/>
+          <w:color w:val="000000" w:themeColor="text1"/>
+          <w:sz w:val="24"/>
+          <w:szCs w:val="24"/>
+          <w:lang w:val="es-ES"/>
+        </w:rPr>
+      </w:pPr>
+    </w:p>
+    <w:p>
+      <w:pPr>
+        <w:pStyle w:val="Prrafodelista"/>
+        <w:numPr>
+          <w:ilvl w:val="0"/>
+          <w:numId w:val="11"/>
+        </w:numPr>
+        <w:spacing w:after="0" w:line="360" w:lineRule="auto"/>
+        <w:jc w:val="both"/>
+        <w:rPr>
+          <w:rFonts w:ascii="Arial" w:hAnsi="Arial" w:cs="Arial"/>
+          <w:color w:val="000000" w:themeColor="text1"/>
+          <w:sz w:val="24"/>
+          <w:szCs w:val="24"/>
+          <w:lang w:val="es-ES"/>
+        </w:rPr>
+      </w:pPr>
+      <w:r>
+        <w:rPr>
+          <w:rFonts w:ascii="Arial" w:hAnsi="Arial" w:cs="Arial"/>
+          <w:color w:val="000000" w:themeColor="text1"/>
+          <w:sz w:val="24"/>
+          <w:szCs w:val="24"/>
+          <w:lang w:val="es-ES"/>
+        </w:rPr>
+        <w:t>Siempre</w:t>
+      </w:r>
+    </w:p>
+    <w:p>
+      <w:pPr>
+        <w:pStyle w:val="Prrafodelista"/>
+        <w:numPr>
+          <w:ilvl w:val="0"/>
+          <w:numId w:val="11"/>
+        </w:numPr>
+        <w:spacing w:after="0" w:line="360" w:lineRule="auto"/>
+        <w:jc w:val="both"/>
+        <w:rPr>
+          <w:rFonts w:ascii="Arial" w:hAnsi="Arial" w:cs="Arial"/>
+          <w:color w:val="000000" w:themeColor="text1"/>
+          <w:sz w:val="24"/>
+          <w:szCs w:val="24"/>
+          <w:lang w:val="es-ES"/>
+        </w:rPr>
+      </w:pPr>
+      <w:r>
+        <w:rPr>
+          <w:rFonts w:ascii="Arial" w:hAnsi="Arial" w:cs="Arial"/>
+          <w:color w:val="000000" w:themeColor="text1"/>
+          <w:sz w:val="24"/>
+          <w:szCs w:val="24"/>
+          <w:lang w:val="es-ES"/>
+        </w:rPr>
+        <w:t>La mayoría del tiempo</w:t>
+      </w:r>
+    </w:p>
+    <w:p>
+      <w:pPr>
+        <w:pStyle w:val="Prrafodelista"/>
+        <w:numPr>
+          <w:ilvl w:val="0"/>
+          <w:numId w:val="11"/>
+        </w:numPr>
+        <w:spacing w:after="0" w:line="360" w:lineRule="auto"/>
+        <w:jc w:val="both"/>
+        <w:rPr>
+          <w:rFonts w:ascii="Arial" w:hAnsi="Arial" w:cs="Arial"/>
+          <w:color w:val="000000" w:themeColor="text1"/>
+          <w:sz w:val="24"/>
+          <w:szCs w:val="24"/>
+          <w:lang w:val="es-ES"/>
+        </w:rPr>
+      </w:pPr>
+      <w:r>
+        <w:rPr>
+          <w:rFonts w:ascii="Arial" w:hAnsi="Arial" w:cs="Arial"/>
+          <w:color w:val="000000" w:themeColor="text1"/>
+          <w:sz w:val="24"/>
+          <w:szCs w:val="24"/>
+          <w:lang w:val="es-ES"/>
+        </w:rPr>
+        <w:t xml:space="preserve">A veces </w:t>
+      </w:r>
+    </w:p>
+    <w:p>
+      <w:pPr>
+        <w:pStyle w:val="Prrafodelista"/>
+        <w:numPr>
+          <w:ilvl w:val="0"/>
+          <w:numId w:val="11"/>
+        </w:numPr>
+        <w:spacing w:after="0" w:line="360" w:lineRule="auto"/>
+        <w:jc w:val="both"/>
+        <w:rPr>
+          <w:rFonts w:ascii="Arial" w:hAnsi="Arial" w:cs="Arial"/>
+          <w:color w:val="000000" w:themeColor="text1"/>
+          <w:sz w:val="24"/>
+          <w:szCs w:val="24"/>
+          <w:lang w:val="es-ES"/>
+        </w:rPr>
+      </w:pPr>
+      <w:r>
+        <w:rPr>
+          <w:rFonts w:ascii="Arial" w:hAnsi="Arial" w:cs="Arial"/>
+          <w:color w:val="000000" w:themeColor="text1"/>
+          <w:sz w:val="24"/>
+          <w:szCs w:val="24"/>
+          <w:lang w:val="es-ES"/>
+        </w:rPr>
+        <w:t>Raramente</w:t>
+      </w:r>
+    </w:p>
+    <w:p>
+      <w:pPr>
+        <w:pStyle w:val="Prrafodelista"/>
+        <w:numPr>
+          <w:ilvl w:val="0"/>
+          <w:numId w:val="11"/>
+        </w:numPr>
+        <w:spacing w:after="0" w:line="360" w:lineRule="auto"/>
+        <w:jc w:val="both"/>
+        <w:rPr>
+          <w:rFonts w:ascii="Arial" w:hAnsi="Arial" w:cs="Arial"/>
+          <w:color w:val="000000" w:themeColor="text1"/>
+          <w:sz w:val="24"/>
+          <w:szCs w:val="24"/>
+          <w:lang w:val="es-ES"/>
+        </w:rPr>
+      </w:pPr>
+      <w:r>
+        <w:rPr>
+          <w:rFonts w:ascii="Arial" w:hAnsi="Arial" w:cs="Arial"/>
+          <w:color w:val="000000" w:themeColor="text1"/>
+          <w:sz w:val="24"/>
+          <w:szCs w:val="24"/>
+          <w:lang w:val="es-ES"/>
+        </w:rPr>
+        <w:t>Nunca</w:t>
+      </w:r>
+    </w:p>
+    <w:p>
+      <w:pPr>
+        <w:spacing w:after="0" w:line="360" w:lineRule="auto"/>
+        <w:jc w:val="both"/>
+        <w:rPr>
+          <w:rFonts w:ascii="Arial" w:hAnsi="Arial" w:cs="Arial"/>
+          <w:color w:val="000000" w:themeColor="text1"/>
+          <w:sz w:val="24"/>
+          <w:szCs w:val="24"/>
+          <w:lang w:val="es-ES"/>
+        </w:rPr>
+      </w:pPr>
+    </w:p>
+    <w:p>
+      <w:pPr>
+        <w:pStyle w:val="Prrafodelista"/>
+        <w:numPr>
+          <w:ilvl w:val="0"/>
+          <w:numId w:val="4"/>
+        </w:numPr>
+        <w:spacing w:after="0" w:line="360" w:lineRule="auto"/>
+        <w:jc w:val="both"/>
+        <w:rPr>
+          <w:rFonts w:ascii="Arial" w:hAnsi="Arial" w:cs="Arial"/>
+          <w:color w:val="000000" w:themeColor="text1"/>
+          <w:sz w:val="24"/>
+          <w:szCs w:val="24"/>
+          <w:lang w:val="es-ES"/>
+        </w:rPr>
+      </w:pPr>
+      <w:r>
+        <w:rPr>
+          <w:rFonts w:ascii="Arial" w:hAnsi="Arial" w:cs="Arial"/>
+          <w:color w:val="000000" w:themeColor="text1"/>
+          <w:sz w:val="24"/>
+          <w:szCs w:val="24"/>
+          <w:lang w:val="es-ES"/>
+        </w:rPr>
+        <w:t>¿Sientes que el personal del centro educativo responde adecuadamente a los informes de bullying?</w:t>
+      </w:r>
+    </w:p>
+    <w:p>
+      <w:pPr>
+        <w:spacing w:after="0" w:line="360" w:lineRule="auto"/>
+        <w:jc w:val="both"/>
+        <w:rPr>
+          <w:rFonts w:ascii="Arial" w:hAnsi="Arial" w:cs="Arial"/>
+          <w:color w:val="000000" w:themeColor="text1"/>
+          <w:sz w:val="24"/>
+          <w:szCs w:val="24"/>
+          <w:lang w:val="es-ES"/>
+        </w:rPr>
+      </w:pPr>
+    </w:p>
+    <w:p>
+      <w:pPr>
+        <w:pStyle w:val="Prrafodelista"/>
+        <w:numPr>
+          <w:ilvl w:val="0"/>
+          <w:numId w:val="12"/>
+        </w:numPr>
+        <w:spacing w:after="0" w:line="360" w:lineRule="auto"/>
+        <w:jc w:val="both"/>
+        <w:rPr>
+          <w:rFonts w:ascii="Arial" w:hAnsi="Arial" w:cs="Arial"/>
+          <w:color w:val="000000" w:themeColor="text1"/>
+          <w:sz w:val="24"/>
+          <w:szCs w:val="24"/>
+          <w:lang w:val="es-ES"/>
+        </w:rPr>
+      </w:pPr>
+      <w:r>
+        <w:rPr>
+          <w:rFonts w:ascii="Arial" w:hAnsi="Arial" w:cs="Arial"/>
+          <w:color w:val="000000" w:themeColor="text1"/>
+          <w:sz w:val="24"/>
+          <w:szCs w:val="24"/>
+          <w:lang w:val="es-ES"/>
+        </w:rPr>
+        <w:t>Siempre</w:t>
+      </w:r>
+    </w:p>
+    <w:p>
+      <w:pPr>
+        <w:pStyle w:val="Prrafodelista"/>
+        <w:numPr>
+          <w:ilvl w:val="0"/>
+          <w:numId w:val="12"/>
+        </w:numPr>
+        <w:spacing w:after="0" w:line="360" w:lineRule="auto"/>
+        <w:jc w:val="both"/>
+        <w:rPr>
+          <w:rFonts w:ascii="Arial" w:hAnsi="Arial" w:cs="Arial"/>
+          <w:color w:val="000000" w:themeColor="text1"/>
+          <w:sz w:val="24"/>
+          <w:szCs w:val="24"/>
+          <w:lang w:val="es-ES"/>
+        </w:rPr>
+      </w:pPr>
+      <w:r>
+        <w:rPr>
+          <w:rFonts w:ascii="Arial" w:hAnsi="Arial" w:cs="Arial"/>
+          <w:color w:val="000000" w:themeColor="text1"/>
+          <w:sz w:val="24"/>
+          <w:szCs w:val="24"/>
+          <w:lang w:val="es-ES"/>
+        </w:rPr>
+        <w:t>La mayoría del tiempo</w:t>
+      </w:r>
+    </w:p>
+    <w:p>
+      <w:pPr>
+        <w:pStyle w:val="Prrafodelista"/>
+        <w:numPr>
+          <w:ilvl w:val="0"/>
+          <w:numId w:val="12"/>
+        </w:numPr>
+        <w:spacing w:after="0" w:line="360" w:lineRule="auto"/>
+        <w:jc w:val="both"/>
+        <w:rPr>
+          <w:rFonts w:ascii="Arial" w:hAnsi="Arial" w:cs="Arial"/>
+          <w:color w:val="000000" w:themeColor="text1"/>
+          <w:sz w:val="24"/>
+          <w:szCs w:val="24"/>
+          <w:lang w:val="es-ES"/>
+        </w:rPr>
+      </w:pPr>
+      <w:r>
+        <w:rPr>
+          <w:rFonts w:ascii="Arial" w:hAnsi="Arial" w:cs="Arial"/>
+          <w:color w:val="000000" w:themeColor="text1"/>
+          <w:sz w:val="24"/>
+          <w:szCs w:val="24"/>
+          <w:lang w:val="es-ES"/>
+        </w:rPr>
+        <w:t>A veces</w:t>
+      </w:r>
+    </w:p>
+    <w:p>
+      <w:pPr>
+        <w:pStyle w:val="Prrafodelista"/>
+        <w:numPr>
+          <w:ilvl w:val="0"/>
+          <w:numId w:val="12"/>
+        </w:numPr>
+        <w:spacing w:after="0" w:line="360" w:lineRule="auto"/>
+        <w:jc w:val="both"/>
+        <w:rPr>
+          <w:rFonts w:ascii="Arial" w:hAnsi="Arial" w:cs="Arial"/>
+          <w:color w:val="000000" w:themeColor="text1"/>
+          <w:sz w:val="24"/>
+          <w:szCs w:val="24"/>
+          <w:lang w:val="es-ES"/>
+        </w:rPr>
+      </w:pPr>
+      <w:r>
+        <w:rPr>
+          <w:rFonts w:ascii="Arial" w:hAnsi="Arial" w:cs="Arial"/>
+          <w:color w:val="000000" w:themeColor="text1"/>
+          <w:sz w:val="24"/>
+          <w:szCs w:val="24"/>
+          <w:lang w:val="es-ES"/>
+        </w:rPr>
+        <w:t>Raramente</w:t>
+      </w:r>
+    </w:p>
+    <w:p>
+      <w:pPr>
+        <w:pStyle w:val="Prrafodelista"/>
+        <w:numPr>
+          <w:ilvl w:val="0"/>
+          <w:numId w:val="12"/>
+        </w:numPr>
+        <w:spacing w:after="0" w:line="360" w:lineRule="auto"/>
+        <w:jc w:val="both"/>
+        <w:rPr>
+          <w:rFonts w:ascii="Arial" w:hAnsi="Arial" w:cs="Arial"/>
+          <w:color w:val="000000" w:themeColor="text1"/>
+          <w:sz w:val="24"/>
+          <w:szCs w:val="24"/>
+          <w:lang w:val="es-ES"/>
+        </w:rPr>
+      </w:pPr>
+      <w:r>
+        <w:rPr>
+          <w:rFonts w:ascii="Arial" w:hAnsi="Arial" w:cs="Arial"/>
+          <w:color w:val="000000" w:themeColor="text1"/>
+          <w:sz w:val="24"/>
+          <w:szCs w:val="24"/>
+          <w:lang w:val="es-ES"/>
+        </w:rPr>
+        <w:t>Nunca</w:t>
+      </w:r>
+    </w:p>
+    <w:p>
+      <w:pPr>
+        <w:pStyle w:val="Prrafodelista"/>
+        <w:numPr>
+          <w:ilvl w:val="0"/>
+          <w:numId w:val="4"/>
+        </w:numPr>
+        <w:spacing w:after="0" w:line="240" w:lineRule="auto"/>
+        <w:rPr>
+          <w:rFonts w:ascii="Arial" w:hAnsi="Arial" w:cs="Arial"/>
+          <w:color w:val="000000" w:themeColor="text1"/>
+          <w:sz w:val="24"/>
+          <w:szCs w:val="24"/>
+          <w:lang w:val="es-ES"/>
+        </w:rPr>
+      </w:pPr>
+      <w:r>
+        <w:rPr>
+          <w:rFonts w:ascii="Arial" w:hAnsi="Arial" w:cs="Arial"/>
+          <w:color w:val="000000" w:themeColor="text1"/>
+          <w:sz w:val="24"/>
+          <w:szCs w:val="24"/>
+          <w:lang w:val="es-ES"/>
+        </w:rPr>
+        <w:br w:type="page"/>
+      </w:r>
+      <w:r>
+        <w:rPr>
+          <w:rFonts w:ascii="Arial" w:hAnsi="Arial" w:cs="Arial"/>
+          <w:color w:val="000000" w:themeColor="text1"/>
+          <w:sz w:val="24"/>
+          <w:szCs w:val="24"/>
+          <w:lang w:val="es-ES"/>
+        </w:rPr>
+        <w:lastRenderedPageBreak/>
+        <w:t>¿Qué medidas crees que debería tomar el centro educativo para prevenir el bullying? (Marca todas las opciones que apliquen)</w:t>
+      </w:r>
+    </w:p>
+    <w:p>
+      <w:pPr>
+        <w:spacing w:after="0" w:line="240" w:lineRule="auto"/>
+        <w:rPr>
+          <w:rFonts w:ascii="Arial" w:hAnsi="Arial" w:cs="Arial"/>
+          <w:color w:val="000000" w:themeColor="text1"/>
+          <w:sz w:val="24"/>
+          <w:szCs w:val="24"/>
+          <w:lang w:val="es-ES"/>
+        </w:rPr>
+      </w:pPr>
+    </w:p>
+    <w:p>
+      <w:pPr>
+        <w:spacing w:after="0" w:line="240" w:lineRule="auto"/>
+        <w:rPr>
+          <w:rFonts w:ascii="Arial" w:hAnsi="Arial" w:cs="Arial"/>
+          <w:color w:val="000000" w:themeColor="text1"/>
+          <w:sz w:val="24"/>
+          <w:szCs w:val="24"/>
+          <w:lang w:val="es-ES"/>
+        </w:rPr>
+      </w:pPr>
+    </w:p>
+    <w:p>
+      <w:pPr>
+        <w:pStyle w:val="Prrafodelista"/>
+        <w:numPr>
+          <w:ilvl w:val="0"/>
+          <w:numId w:val="13"/>
+        </w:numPr>
+        <w:spacing w:after="0" w:line="240" w:lineRule="auto"/>
+        <w:rPr>
+          <w:rFonts w:ascii="Arial" w:hAnsi="Arial" w:cs="Arial"/>
+          <w:color w:val="000000" w:themeColor="text1"/>
+          <w:sz w:val="24"/>
+          <w:szCs w:val="24"/>
+          <w:lang w:val="es-ES"/>
+        </w:rPr>
+      </w:pPr>
+      <w:r>
+        <w:rPr>
+          <w:rFonts w:ascii="Arial" w:hAnsi="Arial" w:cs="Arial"/>
+          <w:color w:val="000000" w:themeColor="text1"/>
+          <w:sz w:val="24"/>
+          <w:szCs w:val="24"/>
+          <w:lang w:val="es-ES"/>
+        </w:rPr>
+        <w:t>Programas educativos sobre bullying</w:t>
+      </w:r>
+    </w:p>
+    <w:p>
+      <w:pPr>
+        <w:pStyle w:val="Prrafodelista"/>
+        <w:numPr>
+          <w:ilvl w:val="0"/>
+          <w:numId w:val="13"/>
+        </w:numPr>
+        <w:spacing w:after="0" w:line="240" w:lineRule="auto"/>
+        <w:rPr>
+          <w:rFonts w:ascii="Arial" w:hAnsi="Arial" w:cs="Arial"/>
+          <w:color w:val="000000" w:themeColor="text1"/>
+          <w:sz w:val="24"/>
+          <w:szCs w:val="24"/>
+          <w:lang w:val="es-ES"/>
+        </w:rPr>
+      </w:pPr>
+      <w:r>
+        <w:rPr>
+          <w:rFonts w:ascii="Arial" w:hAnsi="Arial" w:cs="Arial"/>
+          <w:color w:val="000000" w:themeColor="text1"/>
+          <w:sz w:val="24"/>
+          <w:szCs w:val="24"/>
+          <w:lang w:val="es-ES"/>
+        </w:rPr>
+        <w:t>Consejería y apoyo psicológico</w:t>
+      </w:r>
+    </w:p>
+    <w:p>
+      <w:pPr>
+        <w:pStyle w:val="Prrafodelista"/>
+        <w:numPr>
+          <w:ilvl w:val="0"/>
+          <w:numId w:val="13"/>
+        </w:numPr>
+        <w:spacing w:after="0" w:line="240" w:lineRule="auto"/>
+        <w:rPr>
+          <w:rFonts w:ascii="Arial" w:hAnsi="Arial" w:cs="Arial"/>
+          <w:color w:val="000000" w:themeColor="text1"/>
+          <w:sz w:val="24"/>
+          <w:szCs w:val="24"/>
+          <w:lang w:val="es-ES"/>
+        </w:rPr>
+      </w:pPr>
+      <w:r>
+        <w:rPr>
+          <w:rFonts w:ascii="Arial" w:hAnsi="Arial" w:cs="Arial"/>
+          <w:color w:val="000000" w:themeColor="text1"/>
+          <w:sz w:val="24"/>
+          <w:szCs w:val="24"/>
+          <w:lang w:val="es-ES"/>
+        </w:rPr>
+        <w:t>Políticas estrictas y claras contra el bullying</w:t>
+      </w:r>
+    </w:p>
+    <w:p>
+      <w:pPr>
+        <w:pStyle w:val="Prrafodelista"/>
+        <w:numPr>
+          <w:ilvl w:val="0"/>
+          <w:numId w:val="13"/>
+        </w:numPr>
+        <w:spacing w:after="0" w:line="240" w:lineRule="auto"/>
+        <w:rPr>
+          <w:rFonts w:ascii="Arial" w:hAnsi="Arial" w:cs="Arial"/>
+          <w:color w:val="000000" w:themeColor="text1"/>
+          <w:sz w:val="24"/>
+          <w:szCs w:val="24"/>
+          <w:lang w:val="es-ES"/>
+        </w:rPr>
+      </w:pPr>
+      <w:r>
+        <w:rPr>
+          <w:rFonts w:ascii="Arial" w:hAnsi="Arial" w:cs="Arial"/>
+          <w:color w:val="000000" w:themeColor="text1"/>
+          <w:sz w:val="24"/>
+          <w:szCs w:val="24"/>
+          <w:lang w:val="es-ES"/>
+        </w:rPr>
+        <w:t xml:space="preserve">Mayor supervisión </w:t>
+      </w:r>
+    </w:p>
+    <w:p>
+      <w:pPr>
+        <w:pStyle w:val="Prrafodelista"/>
+        <w:numPr>
+          <w:ilvl w:val="0"/>
+          <w:numId w:val="13"/>
+        </w:numPr>
+        <w:spacing w:after="0" w:line="240" w:lineRule="auto"/>
+        <w:rPr>
+          <w:rFonts w:ascii="Arial" w:hAnsi="Arial" w:cs="Arial"/>
+          <w:color w:val="000000" w:themeColor="text1"/>
+          <w:sz w:val="24"/>
+          <w:szCs w:val="24"/>
+          <w:lang w:val="es-ES"/>
+        </w:rPr>
+      </w:pPr>
+      <w:r>
+        <w:rPr>
+          <w:rFonts w:ascii="Arial" w:hAnsi="Arial" w:cs="Arial"/>
+          <w:color w:val="000000" w:themeColor="text1"/>
+          <w:sz w:val="24"/>
+          <w:szCs w:val="24"/>
+          <w:lang w:val="es-ES"/>
+        </w:rPr>
+        <w:t xml:space="preserve">Informar a los padres </w:t>
+      </w:r>
+    </w:p>
+    <w:p>
+      <w:pPr>
+        <w:pStyle w:val="Prrafodelista"/>
+        <w:numPr>
+          <w:ilvl w:val="0"/>
+          <w:numId w:val="13"/>
+        </w:numPr>
+        <w:spacing w:after="0" w:line="240" w:lineRule="auto"/>
+        <w:rPr>
+          <w:rFonts w:ascii="Arial" w:hAnsi="Arial" w:cs="Arial"/>
+          <w:color w:val="000000" w:themeColor="text1"/>
+          <w:sz w:val="24"/>
+          <w:szCs w:val="24"/>
+          <w:lang w:val="es-ES"/>
+        </w:rPr>
+      </w:pPr>
+      <w:r>
+        <w:rPr>
+          <w:rFonts w:ascii="Arial" w:hAnsi="Arial" w:cs="Arial"/>
+          <w:color w:val="000000" w:themeColor="text1"/>
+          <w:sz w:val="24"/>
+          <w:szCs w:val="24"/>
+          <w:lang w:val="es-ES"/>
+        </w:rPr>
+        <w:t>Otro</w:t>
+      </w:r>
+    </w:p>
+    <w:p>
+      <w:pPr>
+        <w:spacing w:after="0" w:line="240" w:lineRule="auto"/>
+        <w:rPr>
+          <w:rFonts w:ascii="Arial" w:hAnsi="Arial" w:cs="Arial"/>
+          <w:color w:val="000000" w:themeColor="text1"/>
+          <w:sz w:val="24"/>
+          <w:szCs w:val="24"/>
+          <w:lang w:val="es-ES"/>
+        </w:rPr>
+      </w:pPr>
+    </w:p>
+    <w:p>
+      <w:pPr>
+        <w:spacing w:after="0" w:line="240" w:lineRule="auto"/>
+        <w:rPr>
+          <w:rFonts w:ascii="Arial" w:hAnsi="Arial" w:cs="Arial"/>
+          <w:color w:val="000000" w:themeColor="text1"/>
+          <w:sz w:val="24"/>
+          <w:szCs w:val="24"/>
+          <w:lang w:val="es-ES"/>
+        </w:rPr>
+      </w:pPr>
+    </w:p>
+    <w:p>
+      <w:pPr>
+        <w:pStyle w:val="Prrafodelista"/>
+        <w:numPr>
+          <w:ilvl w:val="0"/>
+          <w:numId w:val="4"/>
+        </w:numPr>
+        <w:spacing w:after="0" w:line="240" w:lineRule="auto"/>
+        <w:rPr>
+          <w:rFonts w:ascii="Arial" w:hAnsi="Arial" w:cs="Arial"/>
+          <w:color w:val="000000" w:themeColor="text1"/>
+          <w:sz w:val="24"/>
+          <w:szCs w:val="24"/>
+          <w:lang w:val="es-ES"/>
+        </w:rPr>
+      </w:pPr>
+      <w:r>
+        <w:rPr>
+          <w:rFonts w:ascii="Arial" w:hAnsi="Arial" w:cs="Arial"/>
+          <w:color w:val="000000" w:themeColor="text1"/>
+          <w:sz w:val="24"/>
+          <w:szCs w:val="24"/>
+          <w:lang w:val="es-ES"/>
+        </w:rPr>
+        <w:t>¿Crees que la prevención del bullying es una prioridad en tu escuela?</w:t>
+      </w:r>
+    </w:p>
+    <w:p>
+      <w:pPr>
+        <w:spacing w:after="0" w:line="240" w:lineRule="auto"/>
+        <w:rPr>
+          <w:rFonts w:ascii="Arial" w:hAnsi="Arial" w:cs="Arial"/>
+          <w:color w:val="000000" w:themeColor="text1"/>
+          <w:sz w:val="24"/>
+          <w:szCs w:val="24"/>
+          <w:lang w:val="es-ES"/>
+        </w:rPr>
+      </w:pPr>
+    </w:p>
+    <w:p>
+      <w:pPr>
+        <w:spacing w:after="0" w:line="240" w:lineRule="auto"/>
+        <w:rPr>
+          <w:rFonts w:ascii="Arial" w:hAnsi="Arial" w:cs="Arial"/>
+          <w:color w:val="000000" w:themeColor="text1"/>
+          <w:sz w:val="24"/>
+          <w:szCs w:val="24"/>
+          <w:lang w:val="es-ES"/>
+        </w:rPr>
+      </w:pPr>
+    </w:p>
+    <w:p>
+      <w:pPr>
+        <w:pStyle w:val="Prrafodelista"/>
+        <w:numPr>
+          <w:ilvl w:val="0"/>
+          <w:numId w:val="14"/>
+        </w:numPr>
+        <w:spacing w:after="0" w:line="240" w:lineRule="auto"/>
+        <w:rPr>
+          <w:rFonts w:ascii="Arial" w:hAnsi="Arial" w:cs="Arial"/>
+          <w:color w:val="000000" w:themeColor="text1"/>
+          <w:sz w:val="24"/>
+          <w:szCs w:val="24"/>
+          <w:lang w:val="es-ES"/>
+        </w:rPr>
+      </w:pPr>
+      <w:r>
+        <w:rPr>
+          <w:rFonts w:ascii="Arial" w:hAnsi="Arial" w:cs="Arial"/>
+          <w:color w:val="000000" w:themeColor="text1"/>
+          <w:sz w:val="24"/>
+          <w:szCs w:val="24"/>
+          <w:lang w:val="es-ES"/>
+        </w:rPr>
+        <w:t>Si</w:t>
+      </w:r>
+    </w:p>
+    <w:p>
+      <w:pPr>
+        <w:pStyle w:val="Prrafodelista"/>
+        <w:numPr>
+          <w:ilvl w:val="0"/>
+          <w:numId w:val="14"/>
+        </w:numPr>
+        <w:spacing w:after="0" w:line="240" w:lineRule="auto"/>
+        <w:rPr>
+          <w:rFonts w:ascii="Arial" w:hAnsi="Arial" w:cs="Arial"/>
+          <w:color w:val="000000" w:themeColor="text1"/>
+          <w:sz w:val="24"/>
+          <w:szCs w:val="24"/>
+          <w:lang w:val="es-ES"/>
+        </w:rPr>
+      </w:pPr>
+      <w:r>
+        <w:rPr>
+          <w:rFonts w:ascii="Arial" w:hAnsi="Arial" w:cs="Arial"/>
+          <w:color w:val="000000" w:themeColor="text1"/>
+          <w:sz w:val="24"/>
+          <w:szCs w:val="24"/>
+          <w:lang w:val="es-ES"/>
+        </w:rPr>
+        <w:t xml:space="preserve">No </w:t>
+      </w:r>
+    </w:p>
+    <w:p>
+      <w:pPr>
+        <w:pStyle w:val="Prrafodelista"/>
+        <w:numPr>
+          <w:ilvl w:val="0"/>
+          <w:numId w:val="14"/>
+        </w:numPr>
+        <w:spacing w:after="0" w:line="240" w:lineRule="auto"/>
+        <w:rPr>
+          <w:rFonts w:ascii="Arial" w:hAnsi="Arial" w:cs="Arial"/>
+          <w:color w:val="000000" w:themeColor="text1"/>
+          <w:sz w:val="24"/>
+          <w:szCs w:val="24"/>
+          <w:lang w:val="es-ES"/>
+        </w:rPr>
+      </w:pPr>
+      <w:r>
+        <w:rPr>
+          <w:rFonts w:ascii="Arial" w:hAnsi="Arial" w:cs="Arial"/>
+          <w:color w:val="000000" w:themeColor="text1"/>
+          <w:sz w:val="24"/>
+          <w:szCs w:val="24"/>
+          <w:lang w:val="es-ES"/>
+        </w:rPr>
+        <w:t>No estoy seguro</w:t>
+      </w:r>
+    </w:p>
+    <w:p>
+      <w:pPr>
+        <w:spacing w:after="0" w:line="240" w:lineRule="auto"/>
+        <w:rPr>
+          <w:rFonts w:ascii="Arial" w:hAnsi="Arial" w:cs="Arial"/>
+          <w:color w:val="000000" w:themeColor="text1"/>
+          <w:sz w:val="24"/>
+          <w:szCs w:val="24"/>
+          <w:lang w:val="es-ES"/>
+        </w:rPr>
+      </w:pPr>
+    </w:p>
+    <w:p>
+      <w:pPr>
+        <w:pStyle w:val="Prrafodelista"/>
+        <w:numPr>
+          <w:ilvl w:val="0"/>
+          <w:numId w:val="4"/>
+        </w:numPr>
+        <w:spacing w:after="0" w:line="240" w:lineRule="auto"/>
+        <w:rPr>
+          <w:rFonts w:ascii="Arial" w:hAnsi="Arial" w:cs="Arial"/>
+          <w:color w:val="000000" w:themeColor="text1"/>
+          <w:sz w:val="24"/>
+          <w:szCs w:val="24"/>
+          <w:lang w:val="es-ES"/>
+        </w:rPr>
+      </w:pPr>
+      <w:r>
+        <w:rPr>
+          <w:rFonts w:ascii="Arial" w:hAnsi="Arial" w:cs="Arial"/>
+          <w:color w:val="000000" w:themeColor="text1"/>
+          <w:sz w:val="24"/>
+          <w:szCs w:val="24"/>
+          <w:lang w:val="es-ES"/>
+        </w:rPr>
+        <w:t>¿Qué tipo de apoyo te gustaría recibir si fueras víctima de bullying?</w:t>
+      </w:r>
+    </w:p>
+    <w:p>
+      <w:pPr>
+        <w:pStyle w:val="Prrafodelista"/>
+        <w:spacing w:after="0" w:line="240" w:lineRule="auto"/>
+        <w:rPr>
+          <w:rFonts w:ascii="Arial" w:hAnsi="Arial" w:cs="Arial"/>
+          <w:color w:val="000000" w:themeColor="text1"/>
+          <w:sz w:val="24"/>
+          <w:szCs w:val="24"/>
+          <w:lang w:val="es-ES"/>
+        </w:rPr>
+      </w:pPr>
+    </w:p>
+    <w:p>
+      <w:pPr>
+        <w:pStyle w:val="Prrafodelista"/>
+        <w:numPr>
+          <w:ilvl w:val="0"/>
+          <w:numId w:val="15"/>
+        </w:numPr>
+        <w:spacing w:after="0" w:line="240" w:lineRule="auto"/>
+        <w:rPr>
+          <w:rFonts w:ascii="Arial" w:hAnsi="Arial" w:cs="Arial"/>
+          <w:color w:val="000000" w:themeColor="text1"/>
+          <w:sz w:val="24"/>
+          <w:szCs w:val="24"/>
+          <w:lang w:val="es-ES"/>
+        </w:rPr>
+      </w:pPr>
+      <w:r>
+        <w:rPr>
+          <w:rFonts w:ascii="Arial" w:hAnsi="Arial" w:cs="Arial"/>
+          <w:color w:val="000000" w:themeColor="text1"/>
+          <w:sz w:val="24"/>
+          <w:szCs w:val="24"/>
+          <w:lang w:val="es-ES"/>
+        </w:rPr>
+        <w:t>Apoyo emocional de consejos</w:t>
+      </w:r>
+    </w:p>
+    <w:p>
+      <w:pPr>
+        <w:pStyle w:val="Prrafodelista"/>
+        <w:numPr>
+          <w:ilvl w:val="0"/>
+          <w:numId w:val="15"/>
+        </w:numPr>
+        <w:spacing w:after="0" w:line="240" w:lineRule="auto"/>
+        <w:rPr>
+          <w:rFonts w:ascii="Arial" w:hAnsi="Arial" w:cs="Arial"/>
+          <w:color w:val="000000" w:themeColor="text1"/>
+          <w:sz w:val="24"/>
+          <w:szCs w:val="24"/>
+          <w:lang w:val="es-ES"/>
+        </w:rPr>
+      </w:pPr>
+      <w:r>
+        <w:rPr>
+          <w:rFonts w:ascii="Arial" w:hAnsi="Arial" w:cs="Arial"/>
+          <w:color w:val="000000" w:themeColor="text1"/>
+          <w:sz w:val="24"/>
+          <w:szCs w:val="24"/>
+          <w:lang w:val="es-ES"/>
+        </w:rPr>
+        <w:t xml:space="preserve">Mediación entre la victima y el acosador </w:t>
+      </w:r>
+    </w:p>
+    <w:p>
+      <w:pPr>
+        <w:pStyle w:val="Prrafodelista"/>
+        <w:numPr>
+          <w:ilvl w:val="0"/>
+          <w:numId w:val="15"/>
+        </w:numPr>
+        <w:spacing w:after="0" w:line="240" w:lineRule="auto"/>
+        <w:rPr>
+          <w:rFonts w:ascii="Arial" w:hAnsi="Arial" w:cs="Arial"/>
+          <w:color w:val="000000" w:themeColor="text1"/>
+          <w:sz w:val="24"/>
+          <w:szCs w:val="24"/>
+          <w:lang w:val="es-ES"/>
+        </w:rPr>
+      </w:pPr>
+      <w:r>
+        <w:rPr>
+          <w:rFonts w:ascii="Arial" w:hAnsi="Arial" w:cs="Arial"/>
+          <w:color w:val="000000" w:themeColor="text1"/>
+          <w:sz w:val="24"/>
+          <w:szCs w:val="24"/>
+          <w:lang w:val="es-ES"/>
+        </w:rPr>
+        <w:t>Comunicación directa con los padres</w:t>
+      </w:r>
+    </w:p>
+    <w:p>
+      <w:pPr>
+        <w:pStyle w:val="Prrafodelista"/>
+        <w:numPr>
+          <w:ilvl w:val="0"/>
+          <w:numId w:val="15"/>
+        </w:numPr>
+        <w:spacing w:after="0" w:line="240" w:lineRule="auto"/>
+        <w:rPr>
+          <w:rFonts w:ascii="Arial" w:hAnsi="Arial" w:cs="Arial"/>
+          <w:color w:val="000000" w:themeColor="text1"/>
+          <w:sz w:val="24"/>
+          <w:szCs w:val="24"/>
+          <w:lang w:val="es-ES"/>
+        </w:rPr>
+      </w:pPr>
+      <w:r>
+        <w:rPr>
+          <w:rFonts w:ascii="Arial" w:hAnsi="Arial" w:cs="Arial"/>
+          <w:color w:val="000000" w:themeColor="text1"/>
+          <w:sz w:val="24"/>
+          <w:szCs w:val="24"/>
+          <w:lang w:val="es-ES"/>
+        </w:rPr>
+        <w:t>Grupos de apoyo entre compañeros</w:t>
+      </w:r>
+    </w:p>
+    <w:p>
+      <w:pPr>
+        <w:pStyle w:val="Prrafodelista"/>
+        <w:numPr>
+          <w:ilvl w:val="0"/>
+          <w:numId w:val="15"/>
+        </w:numPr>
+        <w:spacing w:after="0" w:line="240" w:lineRule="auto"/>
+        <w:rPr>
+          <w:rFonts w:ascii="Arial" w:hAnsi="Arial" w:cs="Arial"/>
+          <w:color w:val="000000" w:themeColor="text1"/>
+          <w:sz w:val="24"/>
+          <w:szCs w:val="24"/>
+          <w:lang w:val="es-ES"/>
+        </w:rPr>
+      </w:pPr>
+      <w:r>
+        <w:rPr>
+          <w:rFonts w:ascii="Arial" w:hAnsi="Arial" w:cs="Arial"/>
+          <w:color w:val="000000" w:themeColor="text1"/>
+          <w:sz w:val="24"/>
+          <w:szCs w:val="24"/>
+          <w:lang w:val="es-ES"/>
+        </w:rPr>
+        <w:t>Otro</w:t>
+      </w:r>
+    </w:p>
+    <w:p>
+      <w:pPr>
+        <w:spacing w:after="0" w:line="240" w:lineRule="auto"/>
+        <w:rPr>
+          <w:rFonts w:ascii="Arial" w:hAnsi="Arial" w:cs="Arial"/>
+          <w:color w:val="000000" w:themeColor="text1"/>
+          <w:sz w:val="24"/>
+          <w:szCs w:val="24"/>
+          <w:lang w:val="es-ES"/>
+        </w:rPr>
+      </w:pPr>
+    </w:p>
+    <w:p>
+      <w:pPr>
+        <w:pStyle w:val="Prrafodelista"/>
+        <w:numPr>
+          <w:ilvl w:val="0"/>
+          <w:numId w:val="4"/>
+        </w:numPr>
+        <w:spacing w:after="0" w:line="240" w:lineRule="auto"/>
+        <w:rPr>
+          <w:rFonts w:ascii="Arial" w:hAnsi="Arial" w:cs="Arial"/>
+          <w:color w:val="000000" w:themeColor="text1"/>
+          <w:sz w:val="24"/>
+          <w:szCs w:val="24"/>
+          <w:lang w:val="es-ES"/>
+        </w:rPr>
+      </w:pPr>
+      <w:r>
+        <w:rPr>
+          <w:rFonts w:ascii="Arial" w:hAnsi="Arial" w:cs="Arial"/>
+          <w:color w:val="000000" w:themeColor="text1"/>
+          <w:sz w:val="24"/>
+          <w:szCs w:val="24"/>
+          <w:lang w:val="es-ES"/>
+        </w:rPr>
+        <w:t xml:space="preserve">¿Consideras que tus compañeros de clase conocen las </w:t>
+      </w:r>
+      <w:r>
+        <w:rPr>
+          <w:rFonts w:ascii="Arial" w:hAnsi="Arial" w:cs="Arial"/>
+          <w:color w:val="000000" w:themeColor="text1"/>
+          <w:sz w:val="24"/>
+          <w:szCs w:val="24"/>
+          <w:lang w:val="es-ES"/>
+        </w:rPr>
+        <w:t>consecuencias del bullying?</w:t>
+      </w:r>
+    </w:p>
+    <w:p>
+      <w:pPr>
+        <w:spacing w:after="0" w:line="240" w:lineRule="auto"/>
+        <w:rPr>
+          <w:rFonts w:ascii="Arial" w:hAnsi="Arial" w:cs="Arial"/>
+          <w:color w:val="000000" w:themeColor="text1"/>
+          <w:sz w:val="24"/>
+          <w:szCs w:val="24"/>
+          <w:lang w:val="es-ES"/>
+        </w:rPr>
+      </w:pPr>
+    </w:p>
+    <w:p>
+      <w:pPr>
+        <w:spacing w:after="0" w:line="240" w:lineRule="auto"/>
+        <w:rPr>
+          <w:rFonts w:ascii="Arial" w:hAnsi="Arial" w:cs="Arial"/>
+          <w:color w:val="000000" w:themeColor="text1"/>
+          <w:sz w:val="24"/>
+          <w:szCs w:val="24"/>
+          <w:lang w:val="es-ES"/>
+        </w:rPr>
+      </w:pPr>
+    </w:p>
+    <w:p>
+      <w:pPr>
+        <w:pStyle w:val="Prrafodelista"/>
+        <w:numPr>
+          <w:ilvl w:val="0"/>
+          <w:numId w:val="16"/>
+        </w:numPr>
+        <w:spacing w:after="0" w:line="240" w:lineRule="auto"/>
+        <w:rPr>
+          <w:rFonts w:ascii="Arial" w:hAnsi="Arial" w:cs="Arial"/>
+          <w:color w:val="000000" w:themeColor="text1"/>
+          <w:sz w:val="24"/>
+          <w:szCs w:val="24"/>
+          <w:lang w:val="es-ES"/>
+        </w:rPr>
+      </w:pPr>
+      <w:r>
+        <w:rPr>
+          <w:rFonts w:ascii="Arial" w:hAnsi="Arial" w:cs="Arial"/>
+          <w:color w:val="000000" w:themeColor="text1"/>
+          <w:sz w:val="24"/>
+          <w:szCs w:val="24"/>
+          <w:lang w:val="es-ES"/>
+        </w:rPr>
+        <w:t>Si</w:t>
+      </w:r>
+    </w:p>
+    <w:p>
+      <w:pPr>
+        <w:pStyle w:val="Prrafodelista"/>
+        <w:numPr>
+          <w:ilvl w:val="0"/>
+          <w:numId w:val="16"/>
+        </w:numPr>
+        <w:spacing w:after="0" w:line="240" w:lineRule="auto"/>
+        <w:rPr>
+          <w:rFonts w:ascii="Arial" w:hAnsi="Arial" w:cs="Arial"/>
+          <w:color w:val="000000" w:themeColor="text1"/>
+          <w:sz w:val="24"/>
+          <w:szCs w:val="24"/>
+          <w:lang w:val="es-ES"/>
+        </w:rPr>
+      </w:pPr>
+      <w:r>
+        <w:rPr>
+          <w:rFonts w:ascii="Arial" w:hAnsi="Arial" w:cs="Arial"/>
+          <w:color w:val="000000" w:themeColor="text1"/>
+          <w:sz w:val="24"/>
+          <w:szCs w:val="24"/>
+          <w:lang w:val="es-ES"/>
+        </w:rPr>
+        <w:t>No</w:t>
+      </w:r>
+    </w:p>
+    <w:p>
+      <w:pPr>
+        <w:pStyle w:val="Prrafodelista"/>
+        <w:numPr>
+          <w:ilvl w:val="0"/>
+          <w:numId w:val="16"/>
+        </w:numPr>
+        <w:spacing w:after="0" w:line="240" w:lineRule="auto"/>
+        <w:rPr>
+          <w:rFonts w:ascii="Arial" w:hAnsi="Arial" w:cs="Arial"/>
+          <w:color w:val="000000" w:themeColor="text1"/>
+          <w:sz w:val="24"/>
+          <w:szCs w:val="24"/>
+          <w:lang w:val="es-ES"/>
         </w:rPr>
         <w:sectPr>
           <w:pgSz w:w="12240" w:h="15840"/>
@@ -7792,6 +10604,16 @@
           <w:docGrid w:linePitch="360"/>
         </w:sectPr>
       </w:pPr>
+      <w:r>
+        <w:rPr>
+          <w:rFonts w:ascii="Arial" w:hAnsi="Arial" w:cs="Arial"/>
+          <w:color w:val="000000" w:themeColor="text1"/>
+          <w:sz w:val="24"/>
+          <w:szCs w:val="24"/>
+          <w:lang w:val="es-ES"/>
+        </w:rPr>
+        <w:t>No estoy seguro</w:t>
+      </w:r>
     </w:p>
     <w:sdt>
       <w:sdtPr>
@@ -7863,7 +10685,7 @@
               </w:r>
               <w:r>
                 <w:rPr>
-                  <w:lang w:val="es-MX"/>
+                  <w:lang w:val="en-US"/>
                 </w:rPr>
                 <w:instrText>BIBLIOGRAPHY</w:instrText>
               </w:r>
@@ -7873,7 +10695,7 @@
               <w:r>
                 <w:rPr>
                   <w:noProof/>
-                  <w:lang w:val="es-ES"/>
+                  <w:lang w:val="en-US"/>
                 </w:rPr>
                 <w:t xml:space="preserve">Traffic Logix . (s.f.). </w:t>
               </w:r>
@@ -7882,16 +10704,23 @@
                   <w:i/>
                   <w:iCs/>
                   <w:noProof/>
-                  <w:lang w:val="es-ES"/>
+                  <w:lang w:val="en-US"/>
                 </w:rPr>
                 <w:t>TRAFFICLOGIX</w:t>
               </w:r>
               <w:r>
                 <w:rPr>
                   <w:noProof/>
+                  <w:lang w:val="en-US"/>
+                </w:rPr>
+                <w:t xml:space="preserve">. </w:t>
+              </w:r>
+              <w:r>
+                <w:rPr>
+                  <w:noProof/>
                   <w:lang w:val="es-ES"/>
                 </w:rPr>
-                <w:t>. Obtenido de ¿Para qué sirve la educación vial?: https://trafficlogix.mx/para-que-sirve-la-educacion-vial/</w:t>
+                <w:t>Obtenido de ¿Para qué sirve la educación vial?: https://trafficlogix.mx/para-que-sirve-la-educacion-vial/</w:t>
               </w:r>
             </w:p>
             <w:p>
@@ -9095,6 +11924,349 @@
 <file path=word/numbering.xml><?xml version="1.0" encoding="utf-8"?>
 <w:numbering xmlns:wpc="http://schemas.microsoft.com/office/word/2010/wordprocessingCanvas" xmlns:cx="http://schemas.microsoft.com/office/drawing/2014/chartex" xmlns:cx1="http://schemas.microsoft.com/office/drawing/2015/9/8/chartex" xmlns:cx2="http://schemas.microsoft.com/office/drawing/2015/10/21/chartex" xmlns:cx3="http://schemas.microsoft.com/office/drawing/2016/5/9/chartex" xmlns:cx4="http://schemas.microsoft.com/office/drawing/2016/5/10/chartex" xmlns:cx5="http://schemas.microsoft.com/office/drawing/2016/5/11/chartex" xmlns:cx6="http://schemas.microsoft.com/office/drawing/2016/5/12/chartex" xmlns:cx7="http://schemas.microsoft.com/office/drawing/2016/5/13/chartex" xmlns:cx8="http://schemas.microsoft.com/office/drawing/2016/5/14/chartex" xmlns:mc="http://schemas.openxmlformats.org/markup-compatibility/2006" xmlns:aink="http://schemas.microsoft.com/office/drawing/2016/ink" xmlns:am3d="http://schemas.microsoft.com/office/drawing/2017/model3d" xmlns:o="urn:schemas-microsoft-com:office:office" xmlns:r="http://schemas.openxmlformats.org/officeDocument/2006/relationships" xmlns:m="http://schemas.openxmlformats.org/officeDocument/2006/math" xmlns:v="urn:schemas-microsoft-com:vml" xmlns:wp14="http://schemas.microsoft.com/office/word/2010/wordprocessingDrawing" xmlns:wp="http://schemas.openxmlformats.org/drawingml/2006/wordprocessingDrawing" xmlns:w10="urn:schemas-microsoft-com:office:word" xmlns:w="http://schemas.openxmlformats.org/wordprocessingml/2006/main" xmlns:w14="http://schemas.microsoft.com/office/word/2010/wordml" xmlns:w15="http://schemas.microsoft.com/office/word/2012/wordml" xmlns:w16cex="http://schemas.microsoft.com/office/word/2018/wordml/cex" xmlns:w16cid="http://schemas.microsoft.com/office/word/2016/wordml/cid" xmlns:w16="http://schemas.microsoft.com/office/word/2018/wordml" xmlns:w16sdtdh="http://schemas.microsoft.com/office/word/2020/wordml/sdtdatahash" xmlns:w16se="http://schemas.microsoft.com/office/word/2015/wordml/symex" xmlns:wpg="http://schemas.microsoft.com/office/word/2010/wordprocessingGroup" xmlns:wpi="http://schemas.microsoft.com/office/word/2010/wordprocessingInk" xmlns:wne="http://schemas.microsoft.com/office/word/2006/wordml" xmlns:wps="http://schemas.microsoft.com/office/word/2010/wordprocessingShape" mc:Ignorable="w14 w15 w16se w16cid w16 w16cex w16sdtdh wp14">
   <w:abstractNum w:abstractNumId="0" w15:restartNumberingAfterBreak="0">
+    <w:nsid w:val="061D3446"/>
+    <w:multiLevelType w:val="multilevel"/>
+    <w:tmpl w:val="259E6396"/>
+    <w:lvl w:ilvl="0">
+      <w:start w:val="1"/>
+      <w:numFmt w:val="decimal"/>
+      <w:lvlText w:val="%1."/>
+      <w:lvlJc w:val="left"/>
+      <w:pPr>
+        <w:tabs>
+          <w:tab w:val="num" w:pos="720"/>
+        </w:tabs>
+        <w:ind w:left="720" w:hanging="360"/>
+      </w:pPr>
+    </w:lvl>
+    <w:lvl w:ilvl="1">
+      <w:start w:val="1"/>
+      <w:numFmt w:val="bullet"/>
+      <w:lvlText w:val=""/>
+      <w:lvlJc w:val="left"/>
+      <w:pPr>
+        <w:tabs>
+          <w:tab w:val="num" w:pos="1440"/>
+        </w:tabs>
+        <w:ind w:left="1440" w:hanging="360"/>
+      </w:pPr>
+      <w:rPr>
+        <w:rFonts w:ascii="Symbol" w:hAnsi="Symbol" w:hint="default"/>
+        <w:sz w:val="20"/>
+      </w:rPr>
+    </w:lvl>
+    <w:lvl w:ilvl="2" w:tentative="1">
+      <w:start w:val="1"/>
+      <w:numFmt w:val="decimal"/>
+      <w:lvlText w:val="%3."/>
+      <w:lvlJc w:val="left"/>
+      <w:pPr>
+        <w:tabs>
+          <w:tab w:val="num" w:pos="2160"/>
+        </w:tabs>
+        <w:ind w:left="2160" w:hanging="360"/>
+      </w:pPr>
+    </w:lvl>
+    <w:lvl w:ilvl="3" w:tentative="1">
+      <w:start w:val="1"/>
+      <w:numFmt w:val="decimal"/>
+      <w:lvlText w:val="%4."/>
+      <w:lvlJc w:val="left"/>
+      <w:pPr>
+        <w:tabs>
+          <w:tab w:val="num" w:pos="2880"/>
+        </w:tabs>
+        <w:ind w:left="2880" w:hanging="360"/>
+      </w:pPr>
+    </w:lvl>
+    <w:lvl w:ilvl="4" w:tentative="1">
+      <w:start w:val="1"/>
+      <w:numFmt w:val="decimal"/>
+      <w:lvlText w:val="%5."/>
+      <w:lvlJc w:val="left"/>
+      <w:pPr>
+        <w:tabs>
+          <w:tab w:val="num" w:pos="3600"/>
+        </w:tabs>
+        <w:ind w:left="3600" w:hanging="360"/>
+      </w:pPr>
+    </w:lvl>
+    <w:lvl w:ilvl="5" w:tentative="1">
+      <w:start w:val="1"/>
+      <w:numFmt w:val="decimal"/>
+      <w:lvlText w:val="%6."/>
+      <w:lvlJc w:val="left"/>
+      <w:pPr>
+        <w:tabs>
+          <w:tab w:val="num" w:pos="4320"/>
+        </w:tabs>
+        <w:ind w:left="4320" w:hanging="360"/>
+      </w:pPr>
+    </w:lvl>
+    <w:lvl w:ilvl="6" w:tentative="1">
+      <w:start w:val="1"/>
+      <w:numFmt w:val="decimal"/>
+      <w:lvlText w:val="%7."/>
+      <w:lvlJc w:val="left"/>
+      <w:pPr>
+        <w:tabs>
+          <w:tab w:val="num" w:pos="5040"/>
+        </w:tabs>
+        <w:ind w:left="5040" w:hanging="360"/>
+      </w:pPr>
+    </w:lvl>
+    <w:lvl w:ilvl="7" w:tentative="1">
+      <w:start w:val="1"/>
+      <w:numFmt w:val="decimal"/>
+      <w:lvlText w:val="%8."/>
+      <w:lvlJc w:val="left"/>
+      <w:pPr>
+        <w:tabs>
+          <w:tab w:val="num" w:pos="5760"/>
+        </w:tabs>
+        <w:ind w:left="5760" w:hanging="360"/>
+      </w:pPr>
+    </w:lvl>
+    <w:lvl w:ilvl="8" w:tentative="1">
+      <w:start w:val="1"/>
+      <w:numFmt w:val="decimal"/>
+      <w:lvlText w:val="%9."/>
+      <w:lvlJc w:val="left"/>
+      <w:pPr>
+        <w:tabs>
+          <w:tab w:val="num" w:pos="6480"/>
+        </w:tabs>
+        <w:ind w:left="6480" w:hanging="360"/>
+      </w:pPr>
+    </w:lvl>
+  </w:abstractNum>
+  <w:abstractNum w:abstractNumId="1" w15:restartNumberingAfterBreak="0">
+    <w:nsid w:val="094D7A06"/>
+    <w:multiLevelType w:val="hybridMultilevel"/>
+    <w:tmpl w:val="12A6B3C2"/>
+    <w:lvl w:ilvl="0" w:tplc="0C0A0001">
+      <w:start w:val="1"/>
+      <w:numFmt w:val="bullet"/>
+      <w:lvlText w:val=""/>
+      <w:lvlJc w:val="left"/>
+      <w:pPr>
+        <w:ind w:left="720" w:hanging="360"/>
+      </w:pPr>
+      <w:rPr>
+        <w:rFonts w:ascii="Symbol" w:hAnsi="Symbol" w:hint="default"/>
+      </w:rPr>
+    </w:lvl>
+    <w:lvl w:ilvl="1" w:tplc="0C0A0003" w:tentative="1">
+      <w:start w:val="1"/>
+      <w:numFmt w:val="bullet"/>
+      <w:lvlText w:val="o"/>
+      <w:lvlJc w:val="left"/>
+      <w:pPr>
+        <w:ind w:left="1440" w:hanging="360"/>
+      </w:pPr>
+      <w:rPr>
+        <w:rFonts w:ascii="Courier New" w:hAnsi="Courier New" w:cs="Courier New" w:hint="default"/>
+      </w:rPr>
+    </w:lvl>
+    <w:lvl w:ilvl="2" w:tplc="0C0A0005" w:tentative="1">
+      <w:start w:val="1"/>
+      <w:numFmt w:val="bullet"/>
+      <w:lvlText w:val=""/>
+      <w:lvlJc w:val="left"/>
+      <w:pPr>
+        <w:ind w:left="2160" w:hanging="360"/>
+      </w:pPr>
+      <w:rPr>
+        <w:rFonts w:ascii="Wingdings" w:hAnsi="Wingdings" w:hint="default"/>
+      </w:rPr>
+    </w:lvl>
+    <w:lvl w:ilvl="3" w:tplc="0C0A0001" w:tentative="1">
+      <w:start w:val="1"/>
+      <w:numFmt w:val="bullet"/>
+      <w:lvlText w:val=""/>
+      <w:lvlJc w:val="left"/>
+      <w:pPr>
+        <w:ind w:left="2880" w:hanging="360"/>
+      </w:pPr>
+      <w:rPr>
+        <w:rFonts w:ascii="Symbol" w:hAnsi="Symbol" w:hint="default"/>
+      </w:rPr>
+    </w:lvl>
+    <w:lvl w:ilvl="4" w:tplc="0C0A0003" w:tentative="1">
+      <w:start w:val="1"/>
+      <w:numFmt w:val="bullet"/>
+      <w:lvlText w:val="o"/>
+      <w:lvlJc w:val="left"/>
+      <w:pPr>
+        <w:ind w:left="3600" w:hanging="360"/>
+      </w:pPr>
+      <w:rPr>
+        <w:rFonts w:ascii="Courier New" w:hAnsi="Courier New" w:cs="Courier New" w:hint="default"/>
+      </w:rPr>
+    </w:lvl>
+    <w:lvl w:ilvl="5" w:tplc="0C0A0005" w:tentative="1">
+      <w:start w:val="1"/>
+      <w:numFmt w:val="bullet"/>
+      <w:lvlText w:val=""/>
+      <w:lvlJc w:val="left"/>
+      <w:pPr>
+        <w:ind w:left="4320" w:hanging="360"/>
+      </w:pPr>
+      <w:rPr>
+        <w:rFonts w:ascii="Wingdings" w:hAnsi="Wingdings" w:hint="default"/>
+      </w:rPr>
+    </w:lvl>
+    <w:lvl w:ilvl="6" w:tplc="0C0A0001" w:tentative="1">
+      <w:start w:val="1"/>
+      <w:numFmt w:val="bullet"/>
+      <w:lvlText w:val=""/>
+      <w:lvlJc w:val="left"/>
+      <w:pPr>
+        <w:ind w:left="5040" w:hanging="360"/>
+      </w:pPr>
+      <w:rPr>
+        <w:rFonts w:ascii="Symbol" w:hAnsi="Symbol" w:hint="default"/>
+      </w:rPr>
+    </w:lvl>
+    <w:lvl w:ilvl="7" w:tplc="0C0A0003" w:tentative="1">
+      <w:start w:val="1"/>
+      <w:numFmt w:val="bullet"/>
+      <w:lvlText w:val="o"/>
+      <w:lvlJc w:val="left"/>
+      <w:pPr>
+        <w:ind w:left="5760" w:hanging="360"/>
+      </w:pPr>
+      <w:rPr>
+        <w:rFonts w:ascii="Courier New" w:hAnsi="Courier New" w:cs="Courier New" w:hint="default"/>
+      </w:rPr>
+    </w:lvl>
+    <w:lvl w:ilvl="8" w:tplc="0C0A0005" w:tentative="1">
+      <w:start w:val="1"/>
+      <w:numFmt w:val="bullet"/>
+      <w:lvlText w:val=""/>
+      <w:lvlJc w:val="left"/>
+      <w:pPr>
+        <w:ind w:left="6480" w:hanging="360"/>
+      </w:pPr>
+      <w:rPr>
+        <w:rFonts w:ascii="Wingdings" w:hAnsi="Wingdings" w:hint="default"/>
+      </w:rPr>
+    </w:lvl>
+  </w:abstractNum>
+  <w:abstractNum w:abstractNumId="2" w15:restartNumberingAfterBreak="0">
+    <w:nsid w:val="0CFD6840"/>
+    <w:multiLevelType w:val="hybridMultilevel"/>
+    <w:tmpl w:val="6A8CFFD8"/>
+    <w:lvl w:ilvl="0" w:tplc="0C0A0001">
+      <w:start w:val="1"/>
+      <w:numFmt w:val="bullet"/>
+      <w:lvlText w:val=""/>
+      <w:lvlJc w:val="left"/>
+      <w:pPr>
+        <w:ind w:left="720" w:hanging="360"/>
+      </w:pPr>
+      <w:rPr>
+        <w:rFonts w:ascii="Symbol" w:hAnsi="Symbol" w:hint="default"/>
+      </w:rPr>
+    </w:lvl>
+    <w:lvl w:ilvl="1" w:tplc="0C0A0003" w:tentative="1">
+      <w:start w:val="1"/>
+      <w:numFmt w:val="bullet"/>
+      <w:lvlText w:val="o"/>
+      <w:lvlJc w:val="left"/>
+      <w:pPr>
+        <w:ind w:left="1440" w:hanging="360"/>
+      </w:pPr>
+      <w:rPr>
+        <w:rFonts w:ascii="Courier New" w:hAnsi="Courier New" w:cs="Courier New" w:hint="default"/>
+      </w:rPr>
+    </w:lvl>
+    <w:lvl w:ilvl="2" w:tplc="0C0A0005" w:tentative="1">
+      <w:start w:val="1"/>
+      <w:numFmt w:val="bullet"/>
+      <w:lvlText w:val=""/>
+      <w:lvlJc w:val="left"/>
+      <w:pPr>
+        <w:ind w:left="2160" w:hanging="360"/>
+      </w:pPr>
+      <w:rPr>
+        <w:rFonts w:ascii="Wingdings" w:hAnsi="Wingdings" w:hint="default"/>
+      </w:rPr>
+    </w:lvl>
+    <w:lvl w:ilvl="3" w:tplc="0C0A0001" w:tentative="1">
+      <w:start w:val="1"/>
+      <w:numFmt w:val="bullet"/>
+      <w:lvlText w:val=""/>
+      <w:lvlJc w:val="left"/>
+      <w:pPr>
+        <w:ind w:left="2880" w:hanging="360"/>
+      </w:pPr>
+      <w:rPr>
+        <w:rFonts w:ascii="Symbol" w:hAnsi="Symbol" w:hint="default"/>
+      </w:rPr>
+    </w:lvl>
+    <w:lvl w:ilvl="4" w:tplc="0C0A0003" w:tentative="1">
+      <w:start w:val="1"/>
+      <w:numFmt w:val="bullet"/>
+      <w:lvlText w:val="o"/>
+      <w:lvlJc w:val="left"/>
+      <w:pPr>
+        <w:ind w:left="3600" w:hanging="360"/>
+      </w:pPr>
+      <w:rPr>
+        <w:rFonts w:ascii="Courier New" w:hAnsi="Courier New" w:cs="Courier New" w:hint="default"/>
+      </w:rPr>
+    </w:lvl>
+    <w:lvl w:ilvl="5" w:tplc="0C0A0005" w:tentative="1">
+      <w:start w:val="1"/>
+      <w:numFmt w:val="bullet"/>
+      <w:lvlText w:val=""/>
+      <w:lvlJc w:val="left"/>
+      <w:pPr>
+        <w:ind w:left="4320" w:hanging="360"/>
+      </w:pPr>
+      <w:rPr>
+        <w:rFonts w:ascii="Wingdings" w:hAnsi="Wingdings" w:hint="default"/>
+      </w:rPr>
+    </w:lvl>
+    <w:lvl w:ilvl="6" w:tplc="0C0A0001" w:tentative="1">
+      <w:start w:val="1"/>
+      <w:numFmt w:val="bullet"/>
+      <w:lvlText w:val=""/>
+      <w:lvlJc w:val="left"/>
+      <w:pPr>
+        <w:ind w:left="5040" w:hanging="360"/>
+      </w:pPr>
+      <w:rPr>
+        <w:rFonts w:ascii="Symbol" w:hAnsi="Symbol" w:hint="default"/>
+      </w:rPr>
+    </w:lvl>
+    <w:lvl w:ilvl="7" w:tplc="0C0A0003" w:tentative="1">
+      <w:start w:val="1"/>
+      <w:numFmt w:val="bullet"/>
+      <w:lvlText w:val="o"/>
+      <w:lvlJc w:val="left"/>
+      <w:pPr>
+        <w:ind w:left="5760" w:hanging="360"/>
+      </w:pPr>
+      <w:rPr>
+        <w:rFonts w:ascii="Courier New" w:hAnsi="Courier New" w:cs="Courier New" w:hint="default"/>
+      </w:rPr>
+    </w:lvl>
+    <w:lvl w:ilvl="8" w:tplc="0C0A0005" w:tentative="1">
+      <w:start w:val="1"/>
+      <w:numFmt w:val="bullet"/>
+      <w:lvlText w:val=""/>
+      <w:lvlJc w:val="left"/>
+      <w:pPr>
+        <w:ind w:left="6480" w:hanging="360"/>
+      </w:pPr>
+      <w:rPr>
+        <w:rFonts w:ascii="Wingdings" w:hAnsi="Wingdings" w:hint="default"/>
+      </w:rPr>
+    </w:lvl>
+  </w:abstractNum>
+  <w:abstractNum w:abstractNumId="3" w15:restartNumberingAfterBreak="0">
     <w:nsid w:val="11F80E43"/>
     <w:multiLevelType w:val="hybridMultilevel"/>
     <w:tmpl w:val="D890A53A"/>
@@ -9207,7 +12379,771 @@
       </w:rPr>
     </w:lvl>
   </w:abstractNum>
-  <w:abstractNum w:abstractNumId="1" w15:restartNumberingAfterBreak="0">
+  <w:abstractNum w:abstractNumId="4" w15:restartNumberingAfterBreak="0">
+    <w:nsid w:val="18721229"/>
+    <w:multiLevelType w:val="hybridMultilevel"/>
+    <w:tmpl w:val="B1F0F9DA"/>
+    <w:lvl w:ilvl="0" w:tplc="0C0A0001">
+      <w:start w:val="1"/>
+      <w:numFmt w:val="bullet"/>
+      <w:lvlText w:val=""/>
+      <w:lvlJc w:val="left"/>
+      <w:pPr>
+        <w:ind w:left="720" w:hanging="360"/>
+      </w:pPr>
+      <w:rPr>
+        <w:rFonts w:ascii="Symbol" w:hAnsi="Symbol" w:hint="default"/>
+      </w:rPr>
+    </w:lvl>
+    <w:lvl w:ilvl="1" w:tplc="0C0A0003" w:tentative="1">
+      <w:start w:val="1"/>
+      <w:numFmt w:val="bullet"/>
+      <w:lvlText w:val="o"/>
+      <w:lvlJc w:val="left"/>
+      <w:pPr>
+        <w:ind w:left="1440" w:hanging="360"/>
+      </w:pPr>
+      <w:rPr>
+        <w:rFonts w:ascii="Courier New" w:hAnsi="Courier New" w:cs="Courier New" w:hint="default"/>
+      </w:rPr>
+    </w:lvl>
+    <w:lvl w:ilvl="2" w:tplc="0C0A0005" w:tentative="1">
+      <w:start w:val="1"/>
+      <w:numFmt w:val="bullet"/>
+      <w:lvlText w:val=""/>
+      <w:lvlJc w:val="left"/>
+      <w:pPr>
+        <w:ind w:left="2160" w:hanging="360"/>
+      </w:pPr>
+      <w:rPr>
+        <w:rFonts w:ascii="Wingdings" w:hAnsi="Wingdings" w:hint="default"/>
+      </w:rPr>
+    </w:lvl>
+    <w:lvl w:ilvl="3" w:tplc="0C0A0001" w:tentative="1">
+      <w:start w:val="1"/>
+      <w:numFmt w:val="bullet"/>
+      <w:lvlText w:val=""/>
+      <w:lvlJc w:val="left"/>
+      <w:pPr>
+        <w:ind w:left="2880" w:hanging="360"/>
+      </w:pPr>
+      <w:rPr>
+        <w:rFonts w:ascii="Symbol" w:hAnsi="Symbol" w:hint="default"/>
+      </w:rPr>
+    </w:lvl>
+    <w:lvl w:ilvl="4" w:tplc="0C0A0003" w:tentative="1">
+      <w:start w:val="1"/>
+      <w:numFmt w:val="bullet"/>
+      <w:lvlText w:val="o"/>
+      <w:lvlJc w:val="left"/>
+      <w:pPr>
+        <w:ind w:left="3600" w:hanging="360"/>
+      </w:pPr>
+      <w:rPr>
+        <w:rFonts w:ascii="Courier New" w:hAnsi="Courier New" w:cs="Courier New" w:hint="default"/>
+      </w:rPr>
+    </w:lvl>
+    <w:lvl w:ilvl="5" w:tplc="0C0A0005" w:tentative="1">
+      <w:start w:val="1"/>
+      <w:numFmt w:val="bullet"/>
+      <w:lvlText w:val=""/>
+      <w:lvlJc w:val="left"/>
+      <w:pPr>
+        <w:ind w:left="4320" w:hanging="360"/>
+      </w:pPr>
+      <w:rPr>
+        <w:rFonts w:ascii="Wingdings" w:hAnsi="Wingdings" w:hint="default"/>
+      </w:rPr>
+    </w:lvl>
+    <w:lvl w:ilvl="6" w:tplc="0C0A0001" w:tentative="1">
+      <w:start w:val="1"/>
+      <w:numFmt w:val="bullet"/>
+      <w:lvlText w:val=""/>
+      <w:lvlJc w:val="left"/>
+      <w:pPr>
+        <w:ind w:left="5040" w:hanging="360"/>
+      </w:pPr>
+      <w:rPr>
+        <w:rFonts w:ascii="Symbol" w:hAnsi="Symbol" w:hint="default"/>
+      </w:rPr>
+    </w:lvl>
+    <w:lvl w:ilvl="7" w:tplc="0C0A0003" w:tentative="1">
+      <w:start w:val="1"/>
+      <w:numFmt w:val="bullet"/>
+      <w:lvlText w:val="o"/>
+      <w:lvlJc w:val="left"/>
+      <w:pPr>
+        <w:ind w:left="5760" w:hanging="360"/>
+      </w:pPr>
+      <w:rPr>
+        <w:rFonts w:ascii="Courier New" w:hAnsi="Courier New" w:cs="Courier New" w:hint="default"/>
+      </w:rPr>
+    </w:lvl>
+    <w:lvl w:ilvl="8" w:tplc="0C0A0005" w:tentative="1">
+      <w:start w:val="1"/>
+      <w:numFmt w:val="bullet"/>
+      <w:lvlText w:val=""/>
+      <w:lvlJc w:val="left"/>
+      <w:pPr>
+        <w:ind w:left="6480" w:hanging="360"/>
+      </w:pPr>
+      <w:rPr>
+        <w:rFonts w:ascii="Wingdings" w:hAnsi="Wingdings" w:hint="default"/>
+      </w:rPr>
+    </w:lvl>
+  </w:abstractNum>
+  <w:abstractNum w:abstractNumId="5" w15:restartNumberingAfterBreak="0">
+    <w:nsid w:val="1A2A7673"/>
+    <w:multiLevelType w:val="hybridMultilevel"/>
+    <w:tmpl w:val="3AA89562"/>
+    <w:lvl w:ilvl="0" w:tplc="0C0A000F">
+      <w:start w:val="1"/>
+      <w:numFmt w:val="decimal"/>
+      <w:lvlText w:val="%1."/>
+      <w:lvlJc w:val="left"/>
+      <w:pPr>
+        <w:ind w:left="720" w:hanging="360"/>
+      </w:pPr>
+    </w:lvl>
+    <w:lvl w:ilvl="1" w:tplc="0C0A0019" w:tentative="1">
+      <w:start w:val="1"/>
+      <w:numFmt w:val="lowerLetter"/>
+      <w:lvlText w:val="%2."/>
+      <w:lvlJc w:val="left"/>
+      <w:pPr>
+        <w:ind w:left="1440" w:hanging="360"/>
+      </w:pPr>
+    </w:lvl>
+    <w:lvl w:ilvl="2" w:tplc="0C0A001B" w:tentative="1">
+      <w:start w:val="1"/>
+      <w:numFmt w:val="lowerRoman"/>
+      <w:lvlText w:val="%3."/>
+      <w:lvlJc w:val="right"/>
+      <w:pPr>
+        <w:ind w:left="2160" w:hanging="180"/>
+      </w:pPr>
+    </w:lvl>
+    <w:lvl w:ilvl="3" w:tplc="0C0A000F" w:tentative="1">
+      <w:start w:val="1"/>
+      <w:numFmt w:val="decimal"/>
+      <w:lvlText w:val="%4."/>
+      <w:lvlJc w:val="left"/>
+      <w:pPr>
+        <w:ind w:left="2880" w:hanging="360"/>
+      </w:pPr>
+    </w:lvl>
+    <w:lvl w:ilvl="4" w:tplc="0C0A0019" w:tentative="1">
+      <w:start w:val="1"/>
+      <w:numFmt w:val="lowerLetter"/>
+      <w:lvlText w:val="%5."/>
+      <w:lvlJc w:val="left"/>
+      <w:pPr>
+        <w:ind w:left="3600" w:hanging="360"/>
+      </w:pPr>
+    </w:lvl>
+    <w:lvl w:ilvl="5" w:tplc="0C0A001B" w:tentative="1">
+      <w:start w:val="1"/>
+      <w:numFmt w:val="lowerRoman"/>
+      <w:lvlText w:val="%6."/>
+      <w:lvlJc w:val="right"/>
+      <w:pPr>
+        <w:ind w:left="4320" w:hanging="180"/>
+      </w:pPr>
+    </w:lvl>
+    <w:lvl w:ilvl="6" w:tplc="0C0A000F" w:tentative="1">
+      <w:start w:val="1"/>
+      <w:numFmt w:val="decimal"/>
+      <w:lvlText w:val="%7."/>
+      <w:lvlJc w:val="left"/>
+      <w:pPr>
+        <w:ind w:left="5040" w:hanging="360"/>
+      </w:pPr>
+    </w:lvl>
+    <w:lvl w:ilvl="7" w:tplc="0C0A0019" w:tentative="1">
+      <w:start w:val="1"/>
+      <w:numFmt w:val="lowerLetter"/>
+      <w:lvlText w:val="%8."/>
+      <w:lvlJc w:val="left"/>
+      <w:pPr>
+        <w:ind w:left="5760" w:hanging="360"/>
+      </w:pPr>
+    </w:lvl>
+    <w:lvl w:ilvl="8" w:tplc="0C0A001B" w:tentative="1">
+      <w:start w:val="1"/>
+      <w:numFmt w:val="lowerRoman"/>
+      <w:lvlText w:val="%9."/>
+      <w:lvlJc w:val="right"/>
+      <w:pPr>
+        <w:ind w:left="6480" w:hanging="180"/>
+      </w:pPr>
+    </w:lvl>
+  </w:abstractNum>
+  <w:abstractNum w:abstractNumId="6" w15:restartNumberingAfterBreak="0">
+    <w:nsid w:val="25FE3D16"/>
+    <w:multiLevelType w:val="hybridMultilevel"/>
+    <w:tmpl w:val="781AEA06"/>
+    <w:lvl w:ilvl="0" w:tplc="0C0A0001">
+      <w:start w:val="1"/>
+      <w:numFmt w:val="bullet"/>
+      <w:lvlText w:val=""/>
+      <w:lvlJc w:val="left"/>
+      <w:pPr>
+        <w:ind w:left="720" w:hanging="360"/>
+      </w:pPr>
+      <w:rPr>
+        <w:rFonts w:ascii="Symbol" w:hAnsi="Symbol" w:hint="default"/>
+      </w:rPr>
+    </w:lvl>
+    <w:lvl w:ilvl="1" w:tplc="0C0A0003" w:tentative="1">
+      <w:start w:val="1"/>
+      <w:numFmt w:val="bullet"/>
+      <w:lvlText w:val="o"/>
+      <w:lvlJc w:val="left"/>
+      <w:pPr>
+        <w:ind w:left="1440" w:hanging="360"/>
+      </w:pPr>
+      <w:rPr>
+        <w:rFonts w:ascii="Courier New" w:hAnsi="Courier New" w:cs="Courier New" w:hint="default"/>
+      </w:rPr>
+    </w:lvl>
+    <w:lvl w:ilvl="2" w:tplc="0C0A0005" w:tentative="1">
+      <w:start w:val="1"/>
+      <w:numFmt w:val="bullet"/>
+      <w:lvlText w:val=""/>
+      <w:lvlJc w:val="left"/>
+      <w:pPr>
+        <w:ind w:left="2160" w:hanging="360"/>
+      </w:pPr>
+      <w:rPr>
+        <w:rFonts w:ascii="Wingdings" w:hAnsi="Wingdings" w:hint="default"/>
+      </w:rPr>
+    </w:lvl>
+    <w:lvl w:ilvl="3" w:tplc="0C0A0001" w:tentative="1">
+      <w:start w:val="1"/>
+      <w:numFmt w:val="bullet"/>
+      <w:lvlText w:val=""/>
+      <w:lvlJc w:val="left"/>
+      <w:pPr>
+        <w:ind w:left="2880" w:hanging="360"/>
+      </w:pPr>
+      <w:rPr>
+        <w:rFonts w:ascii="Symbol" w:hAnsi="Symbol" w:hint="default"/>
+      </w:rPr>
+    </w:lvl>
+    <w:lvl w:ilvl="4" w:tplc="0C0A0003" w:tentative="1">
+      <w:start w:val="1"/>
+      <w:numFmt w:val="bullet"/>
+      <w:lvlText w:val="o"/>
+      <w:lvlJc w:val="left"/>
+      <w:pPr>
+        <w:ind w:left="3600" w:hanging="360"/>
+      </w:pPr>
+      <w:rPr>
+        <w:rFonts w:ascii="Courier New" w:hAnsi="Courier New" w:cs="Courier New" w:hint="default"/>
+      </w:rPr>
+    </w:lvl>
+    <w:lvl w:ilvl="5" w:tplc="0C0A0005" w:tentative="1">
+      <w:start w:val="1"/>
+      <w:numFmt w:val="bullet"/>
+      <w:lvlText w:val=""/>
+      <w:lvlJc w:val="left"/>
+      <w:pPr>
+        <w:ind w:left="4320" w:hanging="360"/>
+      </w:pPr>
+      <w:rPr>
+        <w:rFonts w:ascii="Wingdings" w:hAnsi="Wingdings" w:hint="default"/>
+      </w:rPr>
+    </w:lvl>
+    <w:lvl w:ilvl="6" w:tplc="0C0A0001" w:tentative="1">
+      <w:start w:val="1"/>
+      <w:numFmt w:val="bullet"/>
+      <w:lvlText w:val=""/>
+      <w:lvlJc w:val="left"/>
+      <w:pPr>
+        <w:ind w:left="5040" w:hanging="360"/>
+      </w:pPr>
+      <w:rPr>
+        <w:rFonts w:ascii="Symbol" w:hAnsi="Symbol" w:hint="default"/>
+      </w:rPr>
+    </w:lvl>
+    <w:lvl w:ilvl="7" w:tplc="0C0A0003" w:tentative="1">
+      <w:start w:val="1"/>
+      <w:numFmt w:val="bullet"/>
+      <w:lvlText w:val="o"/>
+      <w:lvlJc w:val="left"/>
+      <w:pPr>
+        <w:ind w:left="5760" w:hanging="360"/>
+      </w:pPr>
+      <w:rPr>
+        <w:rFonts w:ascii="Courier New" w:hAnsi="Courier New" w:cs="Courier New" w:hint="default"/>
+      </w:rPr>
+    </w:lvl>
+    <w:lvl w:ilvl="8" w:tplc="0C0A0005" w:tentative="1">
+      <w:start w:val="1"/>
+      <w:numFmt w:val="bullet"/>
+      <w:lvlText w:val=""/>
+      <w:lvlJc w:val="left"/>
+      <w:pPr>
+        <w:ind w:left="6480" w:hanging="360"/>
+      </w:pPr>
+      <w:rPr>
+        <w:rFonts w:ascii="Wingdings" w:hAnsi="Wingdings" w:hint="default"/>
+      </w:rPr>
+    </w:lvl>
+  </w:abstractNum>
+  <w:abstractNum w:abstractNumId="7" w15:restartNumberingAfterBreak="0">
+    <w:nsid w:val="2F8D7C74"/>
+    <w:multiLevelType w:val="hybridMultilevel"/>
+    <w:tmpl w:val="A4140A76"/>
+    <w:lvl w:ilvl="0" w:tplc="0C0A0001">
+      <w:start w:val="1"/>
+      <w:numFmt w:val="bullet"/>
+      <w:lvlText w:val=""/>
+      <w:lvlJc w:val="left"/>
+      <w:pPr>
+        <w:ind w:left="720" w:hanging="360"/>
+      </w:pPr>
+      <w:rPr>
+        <w:rFonts w:ascii="Symbol" w:hAnsi="Symbol" w:hint="default"/>
+      </w:rPr>
+    </w:lvl>
+    <w:lvl w:ilvl="1" w:tplc="0C0A0003" w:tentative="1">
+      <w:start w:val="1"/>
+      <w:numFmt w:val="bullet"/>
+      <w:lvlText w:val="o"/>
+      <w:lvlJc w:val="left"/>
+      <w:pPr>
+        <w:ind w:left="1440" w:hanging="360"/>
+      </w:pPr>
+      <w:rPr>
+        <w:rFonts w:ascii="Courier New" w:hAnsi="Courier New" w:cs="Courier New" w:hint="default"/>
+      </w:rPr>
+    </w:lvl>
+    <w:lvl w:ilvl="2" w:tplc="0C0A0005" w:tentative="1">
+      <w:start w:val="1"/>
+      <w:numFmt w:val="bullet"/>
+      <w:lvlText w:val=""/>
+      <w:lvlJc w:val="left"/>
+      <w:pPr>
+        <w:ind w:left="2160" w:hanging="360"/>
+      </w:pPr>
+      <w:rPr>
+        <w:rFonts w:ascii="Wingdings" w:hAnsi="Wingdings" w:hint="default"/>
+      </w:rPr>
+    </w:lvl>
+    <w:lvl w:ilvl="3" w:tplc="0C0A0001" w:tentative="1">
+      <w:start w:val="1"/>
+      <w:numFmt w:val="bullet"/>
+      <w:lvlText w:val=""/>
+      <w:lvlJc w:val="left"/>
+      <w:pPr>
+        <w:ind w:left="2880" w:hanging="360"/>
+      </w:pPr>
+      <w:rPr>
+        <w:rFonts w:ascii="Symbol" w:hAnsi="Symbol" w:hint="default"/>
+      </w:rPr>
+    </w:lvl>
+    <w:lvl w:ilvl="4" w:tplc="0C0A0003" w:tentative="1">
+      <w:start w:val="1"/>
+      <w:numFmt w:val="bullet"/>
+      <w:lvlText w:val="o"/>
+      <w:lvlJc w:val="left"/>
+      <w:pPr>
+        <w:ind w:left="3600" w:hanging="360"/>
+      </w:pPr>
+      <w:rPr>
+        <w:rFonts w:ascii="Courier New" w:hAnsi="Courier New" w:cs="Courier New" w:hint="default"/>
+      </w:rPr>
+    </w:lvl>
+    <w:lvl w:ilvl="5" w:tplc="0C0A0005" w:tentative="1">
+      <w:start w:val="1"/>
+      <w:numFmt w:val="bullet"/>
+      <w:lvlText w:val=""/>
+      <w:lvlJc w:val="left"/>
+      <w:pPr>
+        <w:ind w:left="4320" w:hanging="360"/>
+      </w:pPr>
+      <w:rPr>
+        <w:rFonts w:ascii="Wingdings" w:hAnsi="Wingdings" w:hint="default"/>
+      </w:rPr>
+    </w:lvl>
+    <w:lvl w:ilvl="6" w:tplc="0C0A0001" w:tentative="1">
+      <w:start w:val="1"/>
+      <w:numFmt w:val="bullet"/>
+      <w:lvlText w:val=""/>
+      <w:lvlJc w:val="left"/>
+      <w:pPr>
+        <w:ind w:left="5040" w:hanging="360"/>
+      </w:pPr>
+      <w:rPr>
+        <w:rFonts w:ascii="Symbol" w:hAnsi="Symbol" w:hint="default"/>
+      </w:rPr>
+    </w:lvl>
+    <w:lvl w:ilvl="7" w:tplc="0C0A0003" w:tentative="1">
+      <w:start w:val="1"/>
+      <w:numFmt w:val="bullet"/>
+      <w:lvlText w:val="o"/>
+      <w:lvlJc w:val="left"/>
+      <w:pPr>
+        <w:ind w:left="5760" w:hanging="360"/>
+      </w:pPr>
+      <w:rPr>
+        <w:rFonts w:ascii="Courier New" w:hAnsi="Courier New" w:cs="Courier New" w:hint="default"/>
+      </w:rPr>
+    </w:lvl>
+    <w:lvl w:ilvl="8" w:tplc="0C0A0005" w:tentative="1">
+      <w:start w:val="1"/>
+      <w:numFmt w:val="bullet"/>
+      <w:lvlText w:val=""/>
+      <w:lvlJc w:val="left"/>
+      <w:pPr>
+        <w:ind w:left="6480" w:hanging="360"/>
+      </w:pPr>
+      <w:rPr>
+        <w:rFonts w:ascii="Wingdings" w:hAnsi="Wingdings" w:hint="default"/>
+      </w:rPr>
+    </w:lvl>
+  </w:abstractNum>
+  <w:abstractNum w:abstractNumId="8" w15:restartNumberingAfterBreak="0">
+    <w:nsid w:val="329075CB"/>
+    <w:multiLevelType w:val="hybridMultilevel"/>
+    <w:tmpl w:val="61BE2D06"/>
+    <w:lvl w:ilvl="0" w:tplc="0C0A0001">
+      <w:start w:val="1"/>
+      <w:numFmt w:val="bullet"/>
+      <w:lvlText w:val=""/>
+      <w:lvlJc w:val="left"/>
+      <w:pPr>
+        <w:ind w:left="720" w:hanging="360"/>
+      </w:pPr>
+      <w:rPr>
+        <w:rFonts w:ascii="Symbol" w:hAnsi="Symbol" w:hint="default"/>
+      </w:rPr>
+    </w:lvl>
+    <w:lvl w:ilvl="1" w:tplc="0C0A0003" w:tentative="1">
+      <w:start w:val="1"/>
+      <w:numFmt w:val="bullet"/>
+      <w:lvlText w:val="o"/>
+      <w:lvlJc w:val="left"/>
+      <w:pPr>
+        <w:ind w:left="1440" w:hanging="360"/>
+      </w:pPr>
+      <w:rPr>
+        <w:rFonts w:ascii="Courier New" w:hAnsi="Courier New" w:cs="Courier New" w:hint="default"/>
+      </w:rPr>
+    </w:lvl>
+    <w:lvl w:ilvl="2" w:tplc="0C0A0005" w:tentative="1">
+      <w:start w:val="1"/>
+      <w:numFmt w:val="bullet"/>
+      <w:lvlText w:val=""/>
+      <w:lvlJc w:val="left"/>
+      <w:pPr>
+        <w:ind w:left="2160" w:hanging="360"/>
+      </w:pPr>
+      <w:rPr>
+        <w:rFonts w:ascii="Wingdings" w:hAnsi="Wingdings" w:hint="default"/>
+      </w:rPr>
+    </w:lvl>
+    <w:lvl w:ilvl="3" w:tplc="0C0A0001" w:tentative="1">
+      <w:start w:val="1"/>
+      <w:numFmt w:val="bullet"/>
+      <w:lvlText w:val=""/>
+      <w:lvlJc w:val="left"/>
+      <w:pPr>
+        <w:ind w:left="2880" w:hanging="360"/>
+      </w:pPr>
+      <w:rPr>
+        <w:rFonts w:ascii="Symbol" w:hAnsi="Symbol" w:hint="default"/>
+      </w:rPr>
+    </w:lvl>
+    <w:lvl w:ilvl="4" w:tplc="0C0A0003" w:tentative="1">
+      <w:start w:val="1"/>
+      <w:numFmt w:val="bullet"/>
+      <w:lvlText w:val="o"/>
+      <w:lvlJc w:val="left"/>
+      <w:pPr>
+        <w:ind w:left="3600" w:hanging="360"/>
+      </w:pPr>
+      <w:rPr>
+        <w:rFonts w:ascii="Courier New" w:hAnsi="Courier New" w:cs="Courier New" w:hint="default"/>
+      </w:rPr>
+    </w:lvl>
+    <w:lvl w:ilvl="5" w:tplc="0C0A0005" w:tentative="1">
+      <w:start w:val="1"/>
+      <w:numFmt w:val="bullet"/>
+      <w:lvlText w:val=""/>
+      <w:lvlJc w:val="left"/>
+      <w:pPr>
+        <w:ind w:left="4320" w:hanging="360"/>
+      </w:pPr>
+      <w:rPr>
+        <w:rFonts w:ascii="Wingdings" w:hAnsi="Wingdings" w:hint="default"/>
+      </w:rPr>
+    </w:lvl>
+    <w:lvl w:ilvl="6" w:tplc="0C0A0001" w:tentative="1">
+      <w:start w:val="1"/>
+      <w:numFmt w:val="bullet"/>
+      <w:lvlText w:val=""/>
+      <w:lvlJc w:val="left"/>
+      <w:pPr>
+        <w:ind w:left="5040" w:hanging="360"/>
+      </w:pPr>
+      <w:rPr>
+        <w:rFonts w:ascii="Symbol" w:hAnsi="Symbol" w:hint="default"/>
+      </w:rPr>
+    </w:lvl>
+    <w:lvl w:ilvl="7" w:tplc="0C0A0003" w:tentative="1">
+      <w:start w:val="1"/>
+      <w:numFmt w:val="bullet"/>
+      <w:lvlText w:val="o"/>
+      <w:lvlJc w:val="left"/>
+      <w:pPr>
+        <w:ind w:left="5760" w:hanging="360"/>
+      </w:pPr>
+      <w:rPr>
+        <w:rFonts w:ascii="Courier New" w:hAnsi="Courier New" w:cs="Courier New" w:hint="default"/>
+      </w:rPr>
+    </w:lvl>
+    <w:lvl w:ilvl="8" w:tplc="0C0A0005" w:tentative="1">
+      <w:start w:val="1"/>
+      <w:numFmt w:val="bullet"/>
+      <w:lvlText w:val=""/>
+      <w:lvlJc w:val="left"/>
+      <w:pPr>
+        <w:ind w:left="6480" w:hanging="360"/>
+      </w:pPr>
+      <w:rPr>
+        <w:rFonts w:ascii="Wingdings" w:hAnsi="Wingdings" w:hint="default"/>
+      </w:rPr>
+    </w:lvl>
+  </w:abstractNum>
+  <w:abstractNum w:abstractNumId="9" w15:restartNumberingAfterBreak="0">
+    <w:nsid w:val="4B5C50F1"/>
+    <w:multiLevelType w:val="hybridMultilevel"/>
+    <w:tmpl w:val="E54E9E7C"/>
+    <w:lvl w:ilvl="0" w:tplc="0C0A0001">
+      <w:start w:val="1"/>
+      <w:numFmt w:val="bullet"/>
+      <w:lvlText w:val=""/>
+      <w:lvlJc w:val="left"/>
+      <w:pPr>
+        <w:ind w:left="720" w:hanging="360"/>
+      </w:pPr>
+      <w:rPr>
+        <w:rFonts w:ascii="Symbol" w:hAnsi="Symbol" w:hint="default"/>
+      </w:rPr>
+    </w:lvl>
+    <w:lvl w:ilvl="1" w:tplc="0C0A0003" w:tentative="1">
+      <w:start w:val="1"/>
+      <w:numFmt w:val="bullet"/>
+      <w:lvlText w:val="o"/>
+      <w:lvlJc w:val="left"/>
+      <w:pPr>
+        <w:ind w:left="1440" w:hanging="360"/>
+      </w:pPr>
+      <w:rPr>
+        <w:rFonts w:ascii="Courier New" w:hAnsi="Courier New" w:cs="Courier New" w:hint="default"/>
+      </w:rPr>
+    </w:lvl>
+    <w:lvl w:ilvl="2" w:tplc="0C0A0005" w:tentative="1">
+      <w:start w:val="1"/>
+      <w:numFmt w:val="bullet"/>
+      <w:lvlText w:val=""/>
+      <w:lvlJc w:val="left"/>
+      <w:pPr>
+        <w:ind w:left="2160" w:hanging="360"/>
+      </w:pPr>
+      <w:rPr>
+        <w:rFonts w:ascii="Wingdings" w:hAnsi="Wingdings" w:hint="default"/>
+      </w:rPr>
+    </w:lvl>
+    <w:lvl w:ilvl="3" w:tplc="0C0A0001" w:tentative="1">
+      <w:start w:val="1"/>
+      <w:numFmt w:val="bullet"/>
+      <w:lvlText w:val=""/>
+      <w:lvlJc w:val="left"/>
+      <w:pPr>
+        <w:ind w:left="2880" w:hanging="360"/>
+      </w:pPr>
+      <w:rPr>
+        <w:rFonts w:ascii="Symbol" w:hAnsi="Symbol" w:hint="default"/>
+      </w:rPr>
+    </w:lvl>
+    <w:lvl w:ilvl="4" w:tplc="0C0A0003" w:tentative="1">
+      <w:start w:val="1"/>
+      <w:numFmt w:val="bullet"/>
+      <w:lvlText w:val="o"/>
+      <w:lvlJc w:val="left"/>
+      <w:pPr>
+        <w:ind w:left="3600" w:hanging="360"/>
+      </w:pPr>
+      <w:rPr>
+        <w:rFonts w:ascii="Courier New" w:hAnsi="Courier New" w:cs="Courier New" w:hint="default"/>
+      </w:rPr>
+    </w:lvl>
+    <w:lvl w:ilvl="5" w:tplc="0C0A0005" w:tentative="1">
+      <w:start w:val="1"/>
+      <w:numFmt w:val="bullet"/>
+      <w:lvlText w:val=""/>
+      <w:lvlJc w:val="left"/>
+      <w:pPr>
+        <w:ind w:left="4320" w:hanging="360"/>
+      </w:pPr>
+      <w:rPr>
+        <w:rFonts w:ascii="Wingdings" w:hAnsi="Wingdings" w:hint="default"/>
+      </w:rPr>
+    </w:lvl>
+    <w:lvl w:ilvl="6" w:tplc="0C0A0001" w:tentative="1">
+      <w:start w:val="1"/>
+      <w:numFmt w:val="bullet"/>
+      <w:lvlText w:val=""/>
+      <w:lvlJc w:val="left"/>
+      <w:pPr>
+        <w:ind w:left="5040" w:hanging="360"/>
+      </w:pPr>
+      <w:rPr>
+        <w:rFonts w:ascii="Symbol" w:hAnsi="Symbol" w:hint="default"/>
+      </w:rPr>
+    </w:lvl>
+    <w:lvl w:ilvl="7" w:tplc="0C0A0003" w:tentative="1">
+      <w:start w:val="1"/>
+      <w:numFmt w:val="bullet"/>
+      <w:lvlText w:val="o"/>
+      <w:lvlJc w:val="left"/>
+      <w:pPr>
+        <w:ind w:left="5760" w:hanging="360"/>
+      </w:pPr>
+      <w:rPr>
+        <w:rFonts w:ascii="Courier New" w:hAnsi="Courier New" w:cs="Courier New" w:hint="default"/>
+      </w:rPr>
+    </w:lvl>
+    <w:lvl w:ilvl="8" w:tplc="0C0A0005" w:tentative="1">
+      <w:start w:val="1"/>
+      <w:numFmt w:val="bullet"/>
+      <w:lvlText w:val=""/>
+      <w:lvlJc w:val="left"/>
+      <w:pPr>
+        <w:ind w:left="6480" w:hanging="360"/>
+      </w:pPr>
+      <w:rPr>
+        <w:rFonts w:ascii="Wingdings" w:hAnsi="Wingdings" w:hint="default"/>
+      </w:rPr>
+    </w:lvl>
+  </w:abstractNum>
+  <w:abstractNum w:abstractNumId="10" w15:restartNumberingAfterBreak="0">
+    <w:nsid w:val="5FF0335C"/>
+    <w:multiLevelType w:val="hybridMultilevel"/>
+    <w:tmpl w:val="1FD23092"/>
+    <w:lvl w:ilvl="0" w:tplc="0C0A0001">
+      <w:start w:val="1"/>
+      <w:numFmt w:val="bullet"/>
+      <w:lvlText w:val=""/>
+      <w:lvlJc w:val="left"/>
+      <w:pPr>
+        <w:ind w:left="720" w:hanging="360"/>
+      </w:pPr>
+      <w:rPr>
+        <w:rFonts w:ascii="Symbol" w:hAnsi="Symbol" w:hint="default"/>
+      </w:rPr>
+    </w:lvl>
+    <w:lvl w:ilvl="1" w:tplc="0C0A0003" w:tentative="1">
+      <w:start w:val="1"/>
+      <w:numFmt w:val="bullet"/>
+      <w:lvlText w:val="o"/>
+      <w:lvlJc w:val="left"/>
+      <w:pPr>
+        <w:ind w:left="1440" w:hanging="360"/>
+      </w:pPr>
+      <w:rPr>
+        <w:rFonts w:ascii="Courier New" w:hAnsi="Courier New" w:cs="Courier New" w:hint="default"/>
+      </w:rPr>
+    </w:lvl>
+    <w:lvl w:ilvl="2" w:tplc="0C0A0005" w:tentative="1">
+      <w:start w:val="1"/>
+      <w:numFmt w:val="bullet"/>
+      <w:lvlText w:val=""/>
+      <w:lvlJc w:val="left"/>
+      <w:pPr>
+        <w:ind w:left="2160" w:hanging="360"/>
+      </w:pPr>
+      <w:rPr>
+        <w:rFonts w:ascii="Wingdings" w:hAnsi="Wingdings" w:hint="default"/>
+      </w:rPr>
+    </w:lvl>
+    <w:lvl w:ilvl="3" w:tplc="0C0A0001" w:tentative="1">
+      <w:start w:val="1"/>
+      <w:numFmt w:val="bullet"/>
+      <w:lvlText w:val=""/>
+      <w:lvlJc w:val="left"/>
+      <w:pPr>
+        <w:ind w:left="2880" w:hanging="360"/>
+      </w:pPr>
+      <w:rPr>
+        <w:rFonts w:ascii="Symbol" w:hAnsi="Symbol" w:hint="default"/>
+      </w:rPr>
+    </w:lvl>
+    <w:lvl w:ilvl="4" w:tplc="0C0A0003" w:tentative="1">
+      <w:start w:val="1"/>
+      <w:numFmt w:val="bullet"/>
+      <w:lvlText w:val="o"/>
+      <w:lvlJc w:val="left"/>
+      <w:pPr>
+        <w:ind w:left="3600" w:hanging="360"/>
+      </w:pPr>
+      <w:rPr>
+        <w:rFonts w:ascii="Courier New" w:hAnsi="Courier New" w:cs="Courier New" w:hint="default"/>
+      </w:rPr>
+    </w:lvl>
+    <w:lvl w:ilvl="5" w:tplc="0C0A0005" w:tentative="1">
+      <w:start w:val="1"/>
+      <w:numFmt w:val="bullet"/>
+      <w:lvlText w:val=""/>
+      <w:lvlJc w:val="left"/>
+      <w:pPr>
+        <w:ind w:left="4320" w:hanging="360"/>
+      </w:pPr>
+      <w:rPr>
+        <w:rFonts w:ascii="Wingdings" w:hAnsi="Wingdings" w:hint="default"/>
+      </w:rPr>
+    </w:lvl>
+    <w:lvl w:ilvl="6" w:tplc="0C0A0001" w:tentative="1">
+      <w:start w:val="1"/>
+      <w:numFmt w:val="bullet"/>
+      <w:lvlText w:val=""/>
+      <w:lvlJc w:val="left"/>
+      <w:pPr>
+        <w:ind w:left="5040" w:hanging="360"/>
+      </w:pPr>
+      <w:rPr>
+        <w:rFonts w:ascii="Symbol" w:hAnsi="Symbol" w:hint="default"/>
+      </w:rPr>
+    </w:lvl>
+    <w:lvl w:ilvl="7" w:tplc="0C0A0003" w:tentative="1">
+      <w:start w:val="1"/>
+      <w:numFmt w:val="bullet"/>
+      <w:lvlText w:val="o"/>
+      <w:lvlJc w:val="left"/>
+      <w:pPr>
+        <w:ind w:left="5760" w:hanging="360"/>
+      </w:pPr>
+      <w:rPr>
+        <w:rFonts w:ascii="Courier New" w:hAnsi="Courier New" w:cs="Courier New" w:hint="default"/>
+      </w:rPr>
+    </w:lvl>
+    <w:lvl w:ilvl="8" w:tplc="0C0A0005" w:tentative="1">
+      <w:start w:val="1"/>
+      <w:numFmt w:val="bullet"/>
+      <w:lvlText w:val=""/>
+      <w:lvlJc w:val="left"/>
+      <w:pPr>
+        <w:ind w:left="6480" w:hanging="360"/>
+      </w:pPr>
+      <w:rPr>
+        <w:rFonts w:ascii="Wingdings" w:hAnsi="Wingdings" w:hint="default"/>
+      </w:rPr>
+    </w:lvl>
+  </w:abstractNum>
+  <w:abstractNum w:abstractNumId="11" w15:restartNumberingAfterBreak="0">
     <w:nsid w:val="62047F15"/>
     <w:multiLevelType w:val="hybridMultilevel"/>
     <w:tmpl w:val="4F6A0ADC"/>
@@ -9320,11 +13256,505 @@
       </w:rPr>
     </w:lvl>
   </w:abstractNum>
+  <w:abstractNum w:abstractNumId="12" w15:restartNumberingAfterBreak="0">
+    <w:nsid w:val="661F7DB0"/>
+    <w:multiLevelType w:val="hybridMultilevel"/>
+    <w:tmpl w:val="5490AAC8"/>
+    <w:lvl w:ilvl="0" w:tplc="0C0A0001">
+      <w:start w:val="1"/>
+      <w:numFmt w:val="bullet"/>
+      <w:lvlText w:val=""/>
+      <w:lvlJc w:val="left"/>
+      <w:pPr>
+        <w:ind w:left="720" w:hanging="360"/>
+      </w:pPr>
+      <w:rPr>
+        <w:rFonts w:ascii="Symbol" w:hAnsi="Symbol" w:hint="default"/>
+      </w:rPr>
+    </w:lvl>
+    <w:lvl w:ilvl="1" w:tplc="0C0A0003" w:tentative="1">
+      <w:start w:val="1"/>
+      <w:numFmt w:val="bullet"/>
+      <w:lvlText w:val="o"/>
+      <w:lvlJc w:val="left"/>
+      <w:pPr>
+        <w:ind w:left="1440" w:hanging="360"/>
+      </w:pPr>
+      <w:rPr>
+        <w:rFonts w:ascii="Courier New" w:hAnsi="Courier New" w:cs="Courier New" w:hint="default"/>
+      </w:rPr>
+    </w:lvl>
+    <w:lvl w:ilvl="2" w:tplc="0C0A0005" w:tentative="1">
+      <w:start w:val="1"/>
+      <w:numFmt w:val="bullet"/>
+      <w:lvlText w:val=""/>
+      <w:lvlJc w:val="left"/>
+      <w:pPr>
+        <w:ind w:left="2160" w:hanging="360"/>
+      </w:pPr>
+      <w:rPr>
+        <w:rFonts w:ascii="Wingdings" w:hAnsi="Wingdings" w:hint="default"/>
+      </w:rPr>
+    </w:lvl>
+    <w:lvl w:ilvl="3" w:tplc="0C0A0001" w:tentative="1">
+      <w:start w:val="1"/>
+      <w:numFmt w:val="bullet"/>
+      <w:lvlText w:val=""/>
+      <w:lvlJc w:val="left"/>
+      <w:pPr>
+        <w:ind w:left="2880" w:hanging="360"/>
+      </w:pPr>
+      <w:rPr>
+        <w:rFonts w:ascii="Symbol" w:hAnsi="Symbol" w:hint="default"/>
+      </w:rPr>
+    </w:lvl>
+    <w:lvl w:ilvl="4" w:tplc="0C0A0003" w:tentative="1">
+      <w:start w:val="1"/>
+      <w:numFmt w:val="bullet"/>
+      <w:lvlText w:val="o"/>
+      <w:lvlJc w:val="left"/>
+      <w:pPr>
+        <w:ind w:left="3600" w:hanging="360"/>
+      </w:pPr>
+      <w:rPr>
+        <w:rFonts w:ascii="Courier New" w:hAnsi="Courier New" w:cs="Courier New" w:hint="default"/>
+      </w:rPr>
+    </w:lvl>
+    <w:lvl w:ilvl="5" w:tplc="0C0A0005" w:tentative="1">
+      <w:start w:val="1"/>
+      <w:numFmt w:val="bullet"/>
+      <w:lvlText w:val=""/>
+      <w:lvlJc w:val="left"/>
+      <w:pPr>
+        <w:ind w:left="4320" w:hanging="360"/>
+      </w:pPr>
+      <w:rPr>
+        <w:rFonts w:ascii="Wingdings" w:hAnsi="Wingdings" w:hint="default"/>
+      </w:rPr>
+    </w:lvl>
+    <w:lvl w:ilvl="6" w:tplc="0C0A0001" w:tentative="1">
+      <w:start w:val="1"/>
+      <w:numFmt w:val="bullet"/>
+      <w:lvlText w:val=""/>
+      <w:lvlJc w:val="left"/>
+      <w:pPr>
+        <w:ind w:left="5040" w:hanging="360"/>
+      </w:pPr>
+      <w:rPr>
+        <w:rFonts w:ascii="Symbol" w:hAnsi="Symbol" w:hint="default"/>
+      </w:rPr>
+    </w:lvl>
+    <w:lvl w:ilvl="7" w:tplc="0C0A0003" w:tentative="1">
+      <w:start w:val="1"/>
+      <w:numFmt w:val="bullet"/>
+      <w:lvlText w:val="o"/>
+      <w:lvlJc w:val="left"/>
+      <w:pPr>
+        <w:ind w:left="5760" w:hanging="360"/>
+      </w:pPr>
+      <w:rPr>
+        <w:rFonts w:ascii="Courier New" w:hAnsi="Courier New" w:cs="Courier New" w:hint="default"/>
+      </w:rPr>
+    </w:lvl>
+    <w:lvl w:ilvl="8" w:tplc="0C0A0005" w:tentative="1">
+      <w:start w:val="1"/>
+      <w:numFmt w:val="bullet"/>
+      <w:lvlText w:val=""/>
+      <w:lvlJc w:val="left"/>
+      <w:pPr>
+        <w:ind w:left="6480" w:hanging="360"/>
+      </w:pPr>
+      <w:rPr>
+        <w:rFonts w:ascii="Wingdings" w:hAnsi="Wingdings" w:hint="default"/>
+      </w:rPr>
+    </w:lvl>
+  </w:abstractNum>
+  <w:abstractNum w:abstractNumId="13" w15:restartNumberingAfterBreak="0">
+    <w:nsid w:val="678946BF"/>
+    <w:multiLevelType w:val="hybridMultilevel"/>
+    <w:tmpl w:val="BF1AE474"/>
+    <w:lvl w:ilvl="0" w:tplc="0C0A0001">
+      <w:start w:val="1"/>
+      <w:numFmt w:val="bullet"/>
+      <w:lvlText w:val=""/>
+      <w:lvlJc w:val="left"/>
+      <w:pPr>
+        <w:ind w:left="720" w:hanging="360"/>
+      </w:pPr>
+      <w:rPr>
+        <w:rFonts w:ascii="Symbol" w:hAnsi="Symbol" w:hint="default"/>
+      </w:rPr>
+    </w:lvl>
+    <w:lvl w:ilvl="1" w:tplc="0C0A0003" w:tentative="1">
+      <w:start w:val="1"/>
+      <w:numFmt w:val="bullet"/>
+      <w:lvlText w:val="o"/>
+      <w:lvlJc w:val="left"/>
+      <w:pPr>
+        <w:ind w:left="1440" w:hanging="360"/>
+      </w:pPr>
+      <w:rPr>
+        <w:rFonts w:ascii="Courier New" w:hAnsi="Courier New" w:cs="Courier New" w:hint="default"/>
+      </w:rPr>
+    </w:lvl>
+    <w:lvl w:ilvl="2" w:tplc="0C0A0005" w:tentative="1">
+      <w:start w:val="1"/>
+      <w:numFmt w:val="bullet"/>
+      <w:lvlText w:val=""/>
+      <w:lvlJc w:val="left"/>
+      <w:pPr>
+        <w:ind w:left="2160" w:hanging="360"/>
+      </w:pPr>
+      <w:rPr>
+        <w:rFonts w:ascii="Wingdings" w:hAnsi="Wingdings" w:hint="default"/>
+      </w:rPr>
+    </w:lvl>
+    <w:lvl w:ilvl="3" w:tplc="0C0A0001" w:tentative="1">
+      <w:start w:val="1"/>
+      <w:numFmt w:val="bullet"/>
+      <w:lvlText w:val=""/>
+      <w:lvlJc w:val="left"/>
+      <w:pPr>
+        <w:ind w:left="2880" w:hanging="360"/>
+      </w:pPr>
+      <w:rPr>
+        <w:rFonts w:ascii="Symbol" w:hAnsi="Symbol" w:hint="default"/>
+      </w:rPr>
+    </w:lvl>
+    <w:lvl w:ilvl="4" w:tplc="0C0A0003" w:tentative="1">
+      <w:start w:val="1"/>
+      <w:numFmt w:val="bullet"/>
+      <w:lvlText w:val="o"/>
+      <w:lvlJc w:val="left"/>
+      <w:pPr>
+        <w:ind w:left="3600" w:hanging="360"/>
+      </w:pPr>
+      <w:rPr>
+        <w:rFonts w:ascii="Courier New" w:hAnsi="Courier New" w:cs="Courier New" w:hint="default"/>
+      </w:rPr>
+    </w:lvl>
+    <w:lvl w:ilvl="5" w:tplc="0C0A0005" w:tentative="1">
+      <w:start w:val="1"/>
+      <w:numFmt w:val="bullet"/>
+      <w:lvlText w:val=""/>
+      <w:lvlJc w:val="left"/>
+      <w:pPr>
+        <w:ind w:left="4320" w:hanging="360"/>
+      </w:pPr>
+      <w:rPr>
+        <w:rFonts w:ascii="Wingdings" w:hAnsi="Wingdings" w:hint="default"/>
+      </w:rPr>
+    </w:lvl>
+    <w:lvl w:ilvl="6" w:tplc="0C0A0001" w:tentative="1">
+      <w:start w:val="1"/>
+      <w:numFmt w:val="bullet"/>
+      <w:lvlText w:val=""/>
+      <w:lvlJc w:val="left"/>
+      <w:pPr>
+        <w:ind w:left="5040" w:hanging="360"/>
+      </w:pPr>
+      <w:rPr>
+        <w:rFonts w:ascii="Symbol" w:hAnsi="Symbol" w:hint="default"/>
+      </w:rPr>
+    </w:lvl>
+    <w:lvl w:ilvl="7" w:tplc="0C0A0003" w:tentative="1">
+      <w:start w:val="1"/>
+      <w:numFmt w:val="bullet"/>
+      <w:lvlText w:val="o"/>
+      <w:lvlJc w:val="left"/>
+      <w:pPr>
+        <w:ind w:left="5760" w:hanging="360"/>
+      </w:pPr>
+      <w:rPr>
+        <w:rFonts w:ascii="Courier New" w:hAnsi="Courier New" w:cs="Courier New" w:hint="default"/>
+      </w:rPr>
+    </w:lvl>
+    <w:lvl w:ilvl="8" w:tplc="0C0A0005" w:tentative="1">
+      <w:start w:val="1"/>
+      <w:numFmt w:val="bullet"/>
+      <w:lvlText w:val=""/>
+      <w:lvlJc w:val="left"/>
+      <w:pPr>
+        <w:ind w:left="6480" w:hanging="360"/>
+      </w:pPr>
+      <w:rPr>
+        <w:rFonts w:ascii="Wingdings" w:hAnsi="Wingdings" w:hint="default"/>
+      </w:rPr>
+    </w:lvl>
+  </w:abstractNum>
+  <w:abstractNum w:abstractNumId="14" w15:restartNumberingAfterBreak="0">
+    <w:nsid w:val="721865A8"/>
+    <w:multiLevelType w:val="hybridMultilevel"/>
+    <w:tmpl w:val="728E298A"/>
+    <w:lvl w:ilvl="0" w:tplc="0C0A0001">
+      <w:start w:val="1"/>
+      <w:numFmt w:val="bullet"/>
+      <w:lvlText w:val=""/>
+      <w:lvlJc w:val="left"/>
+      <w:pPr>
+        <w:ind w:left="720" w:hanging="360"/>
+      </w:pPr>
+      <w:rPr>
+        <w:rFonts w:ascii="Symbol" w:hAnsi="Symbol" w:hint="default"/>
+      </w:rPr>
+    </w:lvl>
+    <w:lvl w:ilvl="1" w:tplc="0C0A0003" w:tentative="1">
+      <w:start w:val="1"/>
+      <w:numFmt w:val="bullet"/>
+      <w:lvlText w:val="o"/>
+      <w:lvlJc w:val="left"/>
+      <w:pPr>
+        <w:ind w:left="1440" w:hanging="360"/>
+      </w:pPr>
+      <w:rPr>
+        <w:rFonts w:ascii="Courier New" w:hAnsi="Courier New" w:cs="Courier New" w:hint="default"/>
+      </w:rPr>
+    </w:lvl>
+    <w:lvl w:ilvl="2" w:tplc="0C0A0005" w:tentative="1">
+      <w:start w:val="1"/>
+      <w:numFmt w:val="bullet"/>
+      <w:lvlText w:val=""/>
+      <w:lvlJc w:val="left"/>
+      <w:pPr>
+        <w:ind w:left="2160" w:hanging="360"/>
+      </w:pPr>
+      <w:rPr>
+        <w:rFonts w:ascii="Wingdings" w:hAnsi="Wingdings" w:hint="default"/>
+      </w:rPr>
+    </w:lvl>
+    <w:lvl w:ilvl="3" w:tplc="0C0A0001" w:tentative="1">
+      <w:start w:val="1"/>
+      <w:numFmt w:val="bullet"/>
+      <w:lvlText w:val=""/>
+      <w:lvlJc w:val="left"/>
+      <w:pPr>
+        <w:ind w:left="2880" w:hanging="360"/>
+      </w:pPr>
+      <w:rPr>
+        <w:rFonts w:ascii="Symbol" w:hAnsi="Symbol" w:hint="default"/>
+      </w:rPr>
+    </w:lvl>
+    <w:lvl w:ilvl="4" w:tplc="0C0A0003" w:tentative="1">
+      <w:start w:val="1"/>
+      <w:numFmt w:val="bullet"/>
+      <w:lvlText w:val="o"/>
+      <w:lvlJc w:val="left"/>
+      <w:pPr>
+        <w:ind w:left="3600" w:hanging="360"/>
+      </w:pPr>
+      <w:rPr>
+        <w:rFonts w:ascii="Courier New" w:hAnsi="Courier New" w:cs="Courier New" w:hint="default"/>
+      </w:rPr>
+    </w:lvl>
+    <w:lvl w:ilvl="5" w:tplc="0C0A0005" w:tentative="1">
+      <w:start w:val="1"/>
+      <w:numFmt w:val="bullet"/>
+      <w:lvlText w:val=""/>
+      <w:lvlJc w:val="left"/>
+      <w:pPr>
+        <w:ind w:left="4320" w:hanging="360"/>
+      </w:pPr>
+      <w:rPr>
+        <w:rFonts w:ascii="Wingdings" w:hAnsi="Wingdings" w:hint="default"/>
+      </w:rPr>
+    </w:lvl>
+    <w:lvl w:ilvl="6" w:tplc="0C0A0001" w:tentative="1">
+      <w:start w:val="1"/>
+      <w:numFmt w:val="bullet"/>
+      <w:lvlText w:val=""/>
+      <w:lvlJc w:val="left"/>
+      <w:pPr>
+        <w:ind w:left="5040" w:hanging="360"/>
+      </w:pPr>
+      <w:rPr>
+        <w:rFonts w:ascii="Symbol" w:hAnsi="Symbol" w:hint="default"/>
+      </w:rPr>
+    </w:lvl>
+    <w:lvl w:ilvl="7" w:tplc="0C0A0003" w:tentative="1">
+      <w:start w:val="1"/>
+      <w:numFmt w:val="bullet"/>
+      <w:lvlText w:val="o"/>
+      <w:lvlJc w:val="left"/>
+      <w:pPr>
+        <w:ind w:left="5760" w:hanging="360"/>
+      </w:pPr>
+      <w:rPr>
+        <w:rFonts w:ascii="Courier New" w:hAnsi="Courier New" w:cs="Courier New" w:hint="default"/>
+      </w:rPr>
+    </w:lvl>
+    <w:lvl w:ilvl="8" w:tplc="0C0A0005" w:tentative="1">
+      <w:start w:val="1"/>
+      <w:numFmt w:val="bullet"/>
+      <w:lvlText w:val=""/>
+      <w:lvlJc w:val="left"/>
+      <w:pPr>
+        <w:ind w:left="6480" w:hanging="360"/>
+      </w:pPr>
+      <w:rPr>
+        <w:rFonts w:ascii="Wingdings" w:hAnsi="Wingdings" w:hint="default"/>
+      </w:rPr>
+    </w:lvl>
+  </w:abstractNum>
+  <w:abstractNum w:abstractNumId="15" w15:restartNumberingAfterBreak="0">
+    <w:nsid w:val="760C7DC3"/>
+    <w:multiLevelType w:val="hybridMultilevel"/>
+    <w:tmpl w:val="DD8CEFB8"/>
+    <w:lvl w:ilvl="0" w:tplc="0C0A0001">
+      <w:start w:val="1"/>
+      <w:numFmt w:val="bullet"/>
+      <w:lvlText w:val=""/>
+      <w:lvlJc w:val="left"/>
+      <w:pPr>
+        <w:ind w:left="720" w:hanging="360"/>
+      </w:pPr>
+      <w:rPr>
+        <w:rFonts w:ascii="Symbol" w:hAnsi="Symbol" w:hint="default"/>
+      </w:rPr>
+    </w:lvl>
+    <w:lvl w:ilvl="1" w:tplc="0C0A0003" w:tentative="1">
+      <w:start w:val="1"/>
+      <w:numFmt w:val="bullet"/>
+      <w:lvlText w:val="o"/>
+      <w:lvlJc w:val="left"/>
+      <w:pPr>
+        <w:ind w:left="1440" w:hanging="360"/>
+      </w:pPr>
+      <w:rPr>
+        <w:rFonts w:ascii="Courier New" w:hAnsi="Courier New" w:cs="Courier New" w:hint="default"/>
+      </w:rPr>
+    </w:lvl>
+    <w:lvl w:ilvl="2" w:tplc="0C0A0005" w:tentative="1">
+      <w:start w:val="1"/>
+      <w:numFmt w:val="bullet"/>
+      <w:lvlText w:val=""/>
+      <w:lvlJc w:val="left"/>
+      <w:pPr>
+        <w:ind w:left="2160" w:hanging="360"/>
+      </w:pPr>
+      <w:rPr>
+        <w:rFonts w:ascii="Wingdings" w:hAnsi="Wingdings" w:hint="default"/>
+      </w:rPr>
+    </w:lvl>
+    <w:lvl w:ilvl="3" w:tplc="0C0A0001" w:tentative="1">
+      <w:start w:val="1"/>
+      <w:numFmt w:val="bullet"/>
+      <w:lvlText w:val=""/>
+      <w:lvlJc w:val="left"/>
+      <w:pPr>
+        <w:ind w:left="2880" w:hanging="360"/>
+      </w:pPr>
+      <w:rPr>
+        <w:rFonts w:ascii="Symbol" w:hAnsi="Symbol" w:hint="default"/>
+      </w:rPr>
+    </w:lvl>
+    <w:lvl w:ilvl="4" w:tplc="0C0A0003" w:tentative="1">
+      <w:start w:val="1"/>
+      <w:numFmt w:val="bullet"/>
+      <w:lvlText w:val="o"/>
+      <w:lvlJc w:val="left"/>
+      <w:pPr>
+        <w:ind w:left="3600" w:hanging="360"/>
+      </w:pPr>
+      <w:rPr>
+        <w:rFonts w:ascii="Courier New" w:hAnsi="Courier New" w:cs="Courier New" w:hint="default"/>
+      </w:rPr>
+    </w:lvl>
+    <w:lvl w:ilvl="5" w:tplc="0C0A0005" w:tentative="1">
+      <w:start w:val="1"/>
+      <w:numFmt w:val="bullet"/>
+      <w:lvlText w:val=""/>
+      <w:lvlJc w:val="left"/>
+      <w:pPr>
+        <w:ind w:left="4320" w:hanging="360"/>
+      </w:pPr>
+      <w:rPr>
+        <w:rFonts w:ascii="Wingdings" w:hAnsi="Wingdings" w:hint="default"/>
+      </w:rPr>
+    </w:lvl>
+    <w:lvl w:ilvl="6" w:tplc="0C0A0001" w:tentative="1">
+      <w:start w:val="1"/>
+      <w:numFmt w:val="bullet"/>
+      <w:lvlText w:val=""/>
+      <w:lvlJc w:val="left"/>
+      <w:pPr>
+        <w:ind w:left="5040" w:hanging="360"/>
+      </w:pPr>
+      <w:rPr>
+        <w:rFonts w:ascii="Symbol" w:hAnsi="Symbol" w:hint="default"/>
+      </w:rPr>
+    </w:lvl>
+    <w:lvl w:ilvl="7" w:tplc="0C0A0003" w:tentative="1">
+      <w:start w:val="1"/>
+      <w:numFmt w:val="bullet"/>
+      <w:lvlText w:val="o"/>
+      <w:lvlJc w:val="left"/>
+      <w:pPr>
+        <w:ind w:left="5760" w:hanging="360"/>
+      </w:pPr>
+      <w:rPr>
+        <w:rFonts w:ascii="Courier New" w:hAnsi="Courier New" w:cs="Courier New" w:hint="default"/>
+      </w:rPr>
+    </w:lvl>
+    <w:lvl w:ilvl="8" w:tplc="0C0A0005" w:tentative="1">
+      <w:start w:val="1"/>
+      <w:numFmt w:val="bullet"/>
+      <w:lvlText w:val=""/>
+      <w:lvlJc w:val="left"/>
+      <w:pPr>
+        <w:ind w:left="6480" w:hanging="360"/>
+      </w:pPr>
+      <w:rPr>
+        <w:rFonts w:ascii="Wingdings" w:hAnsi="Wingdings" w:hint="default"/>
+      </w:rPr>
+    </w:lvl>
+  </w:abstractNum>
   <w:num w:numId="1">
+    <w:abstractNumId w:val="11"/>
+  </w:num>
+  <w:num w:numId="2">
+    <w:abstractNumId w:val="3"/>
+  </w:num>
+  <w:num w:numId="3">
+    <w:abstractNumId w:val="0"/>
+  </w:num>
+  <w:num w:numId="4">
+    <w:abstractNumId w:val="5"/>
+  </w:num>
+  <w:num w:numId="5">
+    <w:abstractNumId w:val="14"/>
+  </w:num>
+  <w:num w:numId="6">
+    <w:abstractNumId w:val="8"/>
+  </w:num>
+  <w:num w:numId="7">
+    <w:abstractNumId w:val="9"/>
+  </w:num>
+  <w:num w:numId="8">
+    <w:abstractNumId w:val="7"/>
+  </w:num>
+  <w:num w:numId="9">
+    <w:abstractNumId w:val="2"/>
+  </w:num>
+  <w:num w:numId="10">
     <w:abstractNumId w:val="1"/>
   </w:num>
-  <w:num w:numId="2">
-    <w:abstractNumId w:val="0"/>
+  <w:num w:numId="11">
+    <w:abstractNumId w:val="13"/>
+  </w:num>
+  <w:num w:numId="12">
+    <w:abstractNumId w:val="15"/>
+  </w:num>
+  <w:num w:numId="13">
+    <w:abstractNumId w:val="6"/>
+  </w:num>
+  <w:num w:numId="14">
+    <w:abstractNumId w:val="10"/>
+  </w:num>
+  <w:num w:numId="15">
+    <w:abstractNumId w:val="4"/>
+  </w:num>
+  <w:num w:numId="16">
+    <w:abstractNumId w:val="12"/>
   </w:num>
 </w:numbering>
 </file>

</xml_diff>